<commit_message>
lots of small changes / narrative on WWM
</commit_message>
<xml_diff>
--- a/images/KristaRipponsCV.docx
+++ b/images/KristaRipponsCV.docx
@@ -9,103 +9,6 @@
           <w:rFonts w:ascii="Avenir Book" w:hAnsi="Avenir Book"/>
         </w:rPr>
       </w:pPr>
-      <w:proofErr w:type="spellStart"/>
-      <w:r>
-        <w:rPr>
-          <w:rFonts w:ascii="Candara" w:eastAsia="Candara" w:hAnsi="Candara" w:cs="Candara"/>
-          <w:b/>
-          <w:bCs/>
-          <w:color w:val="F69100"/>
-          <w:sz w:val="56"/>
-          <w:szCs w:val="52"/>
-        </w:rPr>
-        <w:t>Kr</w:t>
-      </w:r>
-      <w:r>
-        <w:rPr>
-          <w:rFonts w:ascii="Candara" w:eastAsia="Candara" w:hAnsi="Candara" w:cs="Candara"/>
-          <w:b/>
-          <w:bCs/>
-          <w:color w:val="F69100"/>
-          <w:sz w:val="56"/>
-          <w:szCs w:val="52"/>
-        </w:rPr>
-        <w:t>ista</w:t>
-      </w:r>
-      <w:r>
-        <w:rPr>
-          <w:rFonts w:ascii="Candara" w:eastAsia="Candara" w:hAnsi="Candara" w:cs="Candara"/>
-          <w:bCs/>
-          <w:color w:val="17365D" w:themeColor="text2" w:themeShade="BF"/>
-          <w:sz w:val="56"/>
-          <w:szCs w:val="52"/>
-        </w:rPr>
-        <w:t>RiPPons</w:t>
-      </w:r>
-      <w:proofErr w:type="spellEnd"/>
-      <w:r>
-        <w:rPr>
-          <w:rFonts w:ascii="Avenir Book" w:eastAsia="Candara" w:hAnsi="Avenir Book" w:cs="Candara"/>
-          <w:color w:val="17365D" w:themeColor="text2" w:themeShade="BF"/>
-          <w:sz w:val="32"/>
-          <w:szCs w:val="32"/>
-        </w:rPr>
-        <w:t xml:space="preserve"> </w:t>
-      </w:r>
-      <w:r>
-        <w:rPr>
-          <w:rFonts w:ascii="Avenir Book" w:eastAsia="Candara" w:hAnsi="Avenir Book" w:cs="Candara"/>
-          <w:color w:val="17365D" w:themeColor="text2" w:themeShade="BF"/>
-          <w:sz w:val="32"/>
-          <w:szCs w:val="32"/>
-        </w:rPr>
-        <w:t xml:space="preserve">                                     </w:t>
-      </w:r>
-      <w:r>
-        <w:rPr>
-          <w:rFonts w:ascii="Avenir Book" w:eastAsia="Candara" w:hAnsi="Avenir Book" w:cs="Candara"/>
-          <w:color w:val="17365D" w:themeColor="text2" w:themeShade="BF"/>
-          <w:sz w:val="32"/>
-          <w:szCs w:val="32"/>
-        </w:rPr>
-        <w:tab/>
-      </w:r>
-      <w:r>
-        <w:rPr>
-          <w:rFonts w:ascii="Avenir Book" w:eastAsia="Candara" w:hAnsi="Avenir Book" w:cs="Candara"/>
-          <w:color w:val="17365D" w:themeColor="text2" w:themeShade="BF"/>
-          <w:sz w:val="32"/>
-          <w:szCs w:val="32"/>
-        </w:rPr>
-        <w:tab/>
-      </w:r>
-      <w:r>
-        <w:rPr>
-          <w:rFonts w:ascii="Avenir Book" w:eastAsia="Candara" w:hAnsi="Avenir Book" w:cs="Candara"/>
-          <w:color w:val="17365D" w:themeColor="text2" w:themeShade="BF"/>
-          <w:sz w:val="32"/>
-          <w:szCs w:val="32"/>
-        </w:rPr>
-        <w:tab/>
-      </w:r>
-      <w:r>
-        <w:rPr>
-          <w:rFonts w:ascii="Avenir Book" w:eastAsia="Candara" w:hAnsi="Avenir Book" w:cs="Candara"/>
-          <w:color w:val="17365D" w:themeColor="text2" w:themeShade="BF"/>
-          <w:sz w:val="32"/>
-          <w:szCs w:val="32"/>
-        </w:rPr>
-        <w:tab/>
-      </w:r>
-      <w:r>
-        <w:rPr>
-          <w:rFonts w:ascii="Avenir Book" w:eastAsia="Candara" w:hAnsi="Avenir Book" w:cs="Candara"/>
-          <w:color w:val="17365D" w:themeColor="text2" w:themeShade="BF"/>
-          <w:sz w:val="32"/>
-          <w:szCs w:val="32"/>
-        </w:rPr>
-        <w:tab/>
-      </w:r>
       <w:r>
         <w:rPr>
           <w:rFonts w:ascii="Avenir Book" w:eastAsia="Candara" w:hAnsi="Avenir Book" w:cs="Candara"/>
@@ -116,9 +19,9 @@
           <w:lang w:eastAsia="en-US"/>
         </w:rPr>
         <w:drawing>
-          <wp:inline distT="0" distB="0" distL="0" distR="0" wp14:anchorId="2D493B60" wp14:editId="29DC170B">
-            <wp:extent cx="431800" cy="444500"/>
-            <wp:effectExtent l="0" t="0" r="0" b="12700"/>
+          <wp:inline distT="0" distB="0" distL="0" distR="0" wp14:anchorId="4E63AB4A" wp14:editId="5838B4FA">
+            <wp:extent cx="431800" cy="447040"/>
+            <wp:effectExtent l="0" t="0" r="0" b="10160"/>
             <wp:docPr id="2" name="Picture 2"/>
             <wp:cNvGraphicFramePr>
               <a:graphicFrameLocks xmlns:a="http://schemas.openxmlformats.org/drawingml/2006/main" noChangeAspect="1"/>
@@ -148,7 +51,7 @@
                   <pic:spPr bwMode="auto">
                     <a:xfrm>
                       <a:off x="0" y="0"/>
-                      <a:ext cx="431800" cy="444500"/>
+                      <a:ext cx="431800" cy="447040"/>
                     </a:xfrm>
                     <a:prstGeom prst="rect">
                       <a:avLst/>
@@ -164,6 +67,103 @@
           </wp:inline>
         </w:drawing>
       </w:r>
+      <w:proofErr w:type="spellStart"/>
+      <w:r>
+        <w:rPr>
+          <w:rFonts w:ascii="Candara" w:eastAsia="Candara" w:hAnsi="Candara" w:cs="Candara"/>
+          <w:b/>
+          <w:bCs/>
+          <w:color w:val="F69100"/>
+          <w:sz w:val="56"/>
+          <w:szCs w:val="52"/>
+        </w:rPr>
+        <w:t>Kr</w:t>
+      </w:r>
+      <w:r>
+        <w:rPr>
+          <w:rFonts w:ascii="Candara" w:eastAsia="Candara" w:hAnsi="Candara" w:cs="Candara"/>
+          <w:b/>
+          <w:bCs/>
+          <w:color w:val="F69100"/>
+          <w:sz w:val="56"/>
+          <w:szCs w:val="52"/>
+        </w:rPr>
+        <w:t>ista</w:t>
+      </w:r>
+      <w:r>
+        <w:rPr>
+          <w:rFonts w:ascii="Candara" w:eastAsia="Candara" w:hAnsi="Candara" w:cs="Candara"/>
+          <w:bCs/>
+          <w:color w:val="17365D" w:themeColor="text2" w:themeShade="BF"/>
+          <w:sz w:val="56"/>
+          <w:szCs w:val="52"/>
+        </w:rPr>
+        <w:t>RiPPons</w:t>
+      </w:r>
+      <w:proofErr w:type="spellEnd"/>
+      <w:r>
+        <w:rPr>
+          <w:rFonts w:ascii="Avenir Book" w:eastAsia="Candara" w:hAnsi="Avenir Book" w:cs="Candara"/>
+          <w:color w:val="17365D" w:themeColor="text2" w:themeShade="BF"/>
+          <w:sz w:val="32"/>
+          <w:szCs w:val="32"/>
+        </w:rPr>
+        <w:t xml:space="preserve"> </w:t>
+      </w:r>
+      <w:r>
+        <w:rPr>
+          <w:rFonts w:ascii="Avenir Book" w:eastAsia="Candara" w:hAnsi="Avenir Book" w:cs="Candara"/>
+          <w:color w:val="17365D" w:themeColor="text2" w:themeShade="BF"/>
+          <w:sz w:val="32"/>
+          <w:szCs w:val="32"/>
+        </w:rPr>
+        <w:t xml:space="preserve">                                     </w:t>
+      </w:r>
+      <w:r>
+        <w:rPr>
+          <w:rFonts w:ascii="Avenir Book" w:eastAsia="Candara" w:hAnsi="Avenir Book" w:cs="Candara"/>
+          <w:color w:val="17365D" w:themeColor="text2" w:themeShade="BF"/>
+          <w:sz w:val="32"/>
+          <w:szCs w:val="32"/>
+        </w:rPr>
+        <w:tab/>
+      </w:r>
+      <w:r>
+        <w:rPr>
+          <w:rFonts w:ascii="Avenir Book" w:eastAsia="Candara" w:hAnsi="Avenir Book" w:cs="Candara"/>
+          <w:color w:val="17365D" w:themeColor="text2" w:themeShade="BF"/>
+          <w:sz w:val="32"/>
+          <w:szCs w:val="32"/>
+        </w:rPr>
+        <w:tab/>
+      </w:r>
+      <w:r>
+        <w:rPr>
+          <w:rFonts w:ascii="Avenir Book" w:eastAsia="Candara" w:hAnsi="Avenir Book" w:cs="Candara"/>
+          <w:color w:val="17365D" w:themeColor="text2" w:themeShade="BF"/>
+          <w:sz w:val="32"/>
+          <w:szCs w:val="32"/>
+        </w:rPr>
+        <w:tab/>
+      </w:r>
+      <w:r>
+        <w:rPr>
+          <w:rFonts w:ascii="Avenir Book" w:eastAsia="Candara" w:hAnsi="Avenir Book" w:cs="Candara"/>
+          <w:color w:val="17365D" w:themeColor="text2" w:themeShade="BF"/>
+          <w:sz w:val="32"/>
+          <w:szCs w:val="32"/>
+        </w:rPr>
+        <w:tab/>
+      </w:r>
+      <w:r>
+        <w:rPr>
+          <w:rFonts w:ascii="Avenir Book" w:eastAsia="Candara" w:hAnsi="Avenir Book" w:cs="Candara"/>
+          <w:color w:val="17365D" w:themeColor="text2" w:themeShade="BF"/>
+          <w:sz w:val="32"/>
+          <w:szCs w:val="32"/>
+        </w:rPr>
+        <w:tab/>
+      </w:r>
     </w:p>
     <w:p>
       <w:pPr>
@@ -183,67 +183,7 @@
           <w:color w:val="000000" w:themeColor="text1"/>
           <w:sz w:val="28"/>
         </w:rPr>
-        <w:t xml:space="preserve">UX/UI </w:t>
-      </w:r>
-      <w:r>
-        <w:rPr>
-          <w:rFonts w:ascii="Avenir Book" w:eastAsia="Candara" w:hAnsi="Avenir Book" w:cs="Candara"/>
-          <w:b/>
-          <w:bCs/>
-          <w:color w:val="000000" w:themeColor="text1"/>
-          <w:sz w:val="28"/>
-        </w:rPr>
-        <w:t xml:space="preserve">and Product </w:t>
-      </w:r>
-      <w:r>
-        <w:rPr>
-          <w:rFonts w:ascii="Avenir Book" w:eastAsia="Candara" w:hAnsi="Avenir Book" w:cs="Candara"/>
-          <w:b/>
-          <w:bCs/>
-          <w:color w:val="000000" w:themeColor="text1"/>
-          <w:sz w:val="28"/>
-        </w:rPr>
-        <w:t>Desig</w:t>
-      </w:r>
-      <w:r>
-        <w:rPr>
-          <w:rFonts w:ascii="Avenir Book" w:eastAsia="Candara" w:hAnsi="Avenir Book" w:cs="Candara"/>
-          <w:b/>
-          <w:bCs/>
-          <w:color w:val="000000" w:themeColor="text1"/>
-          <w:sz w:val="28"/>
-        </w:rPr>
-        <w:t>n</w:t>
-      </w:r>
-      <w:r>
-        <w:rPr>
-          <w:rFonts w:ascii="Avenir Book" w:eastAsia="Candara" w:hAnsi="Avenir Book" w:cs="Candara"/>
-          <w:b/>
-          <w:bCs/>
-          <w:color w:val="000000" w:themeColor="text1"/>
-          <w:sz w:val="28"/>
-        </w:rPr>
-        <w:t xml:space="preserve"> / </w:t>
-      </w:r>
-      <w:bookmarkStart w:id="0" w:name="_GoBack"/>
-      <w:bookmarkEnd w:id="0"/>
-      <w:r>
-        <w:rPr>
-          <w:rFonts w:ascii="Avenir Book" w:eastAsia="Candara" w:hAnsi="Avenir Book" w:cs="Candara"/>
-          <w:b/>
-          <w:bCs/>
-          <w:color w:val="000000" w:themeColor="text1"/>
-          <w:sz w:val="28"/>
-        </w:rPr>
-        <w:t>Business Analyst</w:t>
-      </w:r>
-      <w:r>
-        <w:rPr>
-          <w:rFonts w:ascii="Avenir Book" w:eastAsia="Candara" w:hAnsi="Avenir Book" w:cs="Candara"/>
-          <w:color w:val="000000" w:themeColor="text1"/>
-          <w:sz w:val="28"/>
-        </w:rPr>
-        <w:t xml:space="preserve"> </w:t>
+        <w:t>User Experience, Design and Business Analysis</w:t>
       </w:r>
     </w:p>
     <w:p>
@@ -421,6 +361,18 @@
       <w:pPr>
         <w:spacing w:after="0" w:line="240" w:lineRule="auto"/>
         <w:rPr>
+          <w:rFonts w:ascii="Avenir Book" w:eastAsia="Candara" w:hAnsi="Avenir Book" w:cs="Candara"/>
+          <w:b/>
+          <w:bCs/>
+          <w:color w:val="F69100"/>
+          <w:sz w:val="10"/>
+        </w:rPr>
+      </w:pPr>
+    </w:p>
+    <w:p>
+      <w:pPr>
+        <w:spacing w:after="0" w:line="240" w:lineRule="auto"/>
+        <w:rPr>
           <w:rFonts w:ascii="Avenir Book" w:hAnsi="Avenir Book"/>
           <w:color w:val="F69100"/>
           <w:sz w:val="32"/>
@@ -465,7 +417,7 @@
           <w:sz w:val="24"/>
           <w:szCs w:val="28"/>
         </w:rPr>
-        <w:t xml:space="preserve"> excellence, dedicated, </w:t>
+        <w:t xml:space="preserve"> excellence, </w:t>
       </w:r>
       <w:r>
         <w:rPr>
@@ -555,6 +507,15 @@
           <w:b/>
           <w:bCs/>
           <w:color w:val="000000" w:themeColor="text1"/>
+        </w:rPr>
+      </w:pPr>
+    </w:p>
+    <w:p>
+      <w:pPr>
+        <w:spacing w:after="0" w:line="240" w:lineRule="auto"/>
+        <w:rPr>
+          <w:rFonts w:ascii="Avenir Book" w:hAnsi="Avenir Book"/>
+          <w:sz w:val="10"/>
         </w:rPr>
       </w:pPr>
     </w:p>
@@ -617,15 +578,18 @@
     <w:p>
       <w:pPr>
         <w:spacing w:after="0" w:line="240" w:lineRule="auto"/>
-        <w:ind w:left="45"/>
         <w:rPr>
           <w:rFonts w:ascii="Avenir Book" w:hAnsi="Avenir Book"/>
-        </w:rPr>
-      </w:pPr>
-      <w:r>
-        <w:rPr>
-          <w:rFonts w:ascii="Avenir Book" w:eastAsia="Candara" w:hAnsi="Avenir Book" w:cs="Candara"/>
-          <w:color w:val="000000" w:themeColor="text1"/>
+          <w:sz w:val="24"/>
+          <w:szCs w:val="24"/>
+        </w:rPr>
+      </w:pPr>
+      <w:r>
+        <w:rPr>
+          <w:rFonts w:ascii="Avenir Book" w:eastAsia="Candara" w:hAnsi="Avenir Book" w:cs="Candara"/>
+          <w:color w:val="000000" w:themeColor="text1"/>
+          <w:sz w:val="24"/>
+          <w:szCs w:val="24"/>
           <w:u w:val="single"/>
         </w:rPr>
         <w:lastRenderedPageBreak/>
@@ -635,6 +599,8 @@
         <w:rPr>
           <w:rFonts w:ascii="Avenir Book" w:eastAsia="Candara" w:hAnsi="Avenir Book" w:cs="Candara"/>
           <w:color w:val="000000" w:themeColor="text1"/>
+          <w:sz w:val="24"/>
+          <w:szCs w:val="24"/>
         </w:rPr>
         <w:t xml:space="preserve"> </w:t>
       </w:r>
@@ -642,15 +608,18 @@
     <w:p>
       <w:pPr>
         <w:spacing w:after="0" w:line="240" w:lineRule="auto"/>
-        <w:ind w:left="45"/>
         <w:rPr>
           <w:rFonts w:ascii="Avenir Book" w:hAnsi="Avenir Book"/>
-        </w:rPr>
-      </w:pPr>
-      <w:r>
-        <w:rPr>
-          <w:rFonts w:ascii="Avenir Book" w:eastAsia="Candara" w:hAnsi="Avenir Book" w:cs="Candara"/>
-          <w:color w:val="000000" w:themeColor="text1"/>
+          <w:sz w:val="24"/>
+          <w:szCs w:val="24"/>
+        </w:rPr>
+      </w:pPr>
+      <w:r>
+        <w:rPr>
+          <w:rFonts w:ascii="Avenir Book" w:eastAsia="Candara" w:hAnsi="Avenir Book" w:cs="Candara"/>
+          <w:color w:val="000000" w:themeColor="text1"/>
+          <w:sz w:val="24"/>
+          <w:szCs w:val="24"/>
         </w:rPr>
         <w:t xml:space="preserve">Product Design </w:t>
       </w:r>
@@ -658,15 +627,18 @@
     <w:p>
       <w:pPr>
         <w:spacing w:after="0" w:line="240" w:lineRule="auto"/>
-        <w:ind w:left="45"/>
         <w:rPr>
           <w:rFonts w:ascii="Avenir Book" w:hAnsi="Avenir Book"/>
-        </w:rPr>
-      </w:pPr>
-      <w:r>
-        <w:rPr>
-          <w:rFonts w:ascii="Avenir Book" w:eastAsia="Candara" w:hAnsi="Avenir Book" w:cs="Candara"/>
-          <w:color w:val="000000" w:themeColor="text1"/>
+          <w:sz w:val="24"/>
+          <w:szCs w:val="24"/>
+        </w:rPr>
+      </w:pPr>
+      <w:r>
+        <w:rPr>
+          <w:rFonts w:ascii="Avenir Book" w:eastAsia="Candara" w:hAnsi="Avenir Book" w:cs="Candara"/>
+          <w:color w:val="000000" w:themeColor="text1"/>
+          <w:sz w:val="24"/>
+          <w:szCs w:val="24"/>
         </w:rPr>
         <w:t xml:space="preserve">User Requirements </w:t>
       </w:r>
@@ -674,15 +646,18 @@
     <w:p>
       <w:pPr>
         <w:spacing w:after="0" w:line="240" w:lineRule="auto"/>
-        <w:ind w:left="45"/>
         <w:rPr>
           <w:rFonts w:ascii="Avenir Book" w:hAnsi="Avenir Book"/>
-        </w:rPr>
-      </w:pPr>
-      <w:r>
-        <w:rPr>
-          <w:rFonts w:ascii="Avenir Book" w:eastAsia="Candara" w:hAnsi="Avenir Book" w:cs="Candara"/>
-          <w:color w:val="000000" w:themeColor="text1"/>
+          <w:sz w:val="24"/>
+          <w:szCs w:val="24"/>
+        </w:rPr>
+      </w:pPr>
+      <w:r>
+        <w:rPr>
+          <w:rFonts w:ascii="Avenir Book" w:eastAsia="Candara" w:hAnsi="Avenir Book" w:cs="Candara"/>
+          <w:color w:val="000000" w:themeColor="text1"/>
+          <w:sz w:val="24"/>
+          <w:szCs w:val="24"/>
         </w:rPr>
         <w:t xml:space="preserve">Functional Design </w:t>
       </w:r>
@@ -690,15 +665,18 @@
     <w:p>
       <w:pPr>
         <w:spacing w:after="0" w:line="240" w:lineRule="auto"/>
-        <w:ind w:left="45"/>
         <w:rPr>
           <w:rFonts w:ascii="Avenir Book" w:hAnsi="Avenir Book"/>
-        </w:rPr>
-      </w:pPr>
-      <w:r>
-        <w:rPr>
-          <w:rFonts w:ascii="Avenir Book" w:eastAsia="Candara" w:hAnsi="Avenir Book" w:cs="Candara"/>
-          <w:color w:val="000000" w:themeColor="text1"/>
+          <w:sz w:val="24"/>
+          <w:szCs w:val="24"/>
+        </w:rPr>
+      </w:pPr>
+      <w:r>
+        <w:rPr>
+          <w:rFonts w:ascii="Avenir Book" w:eastAsia="Candara" w:hAnsi="Avenir Book" w:cs="Candara"/>
+          <w:color w:val="000000" w:themeColor="text1"/>
+          <w:sz w:val="24"/>
+          <w:szCs w:val="24"/>
         </w:rPr>
         <w:t xml:space="preserve">UX / UI </w:t>
       </w:r>
@@ -706,15 +684,18 @@
     <w:p>
       <w:pPr>
         <w:spacing w:after="0" w:line="240" w:lineRule="auto"/>
-        <w:ind w:left="45"/>
         <w:rPr>
           <w:rFonts w:ascii="Avenir Book" w:hAnsi="Avenir Book"/>
-        </w:rPr>
-      </w:pPr>
-      <w:r>
-        <w:rPr>
-          <w:rFonts w:ascii="Avenir Book" w:eastAsia="Candara" w:hAnsi="Avenir Book" w:cs="Candara"/>
-          <w:color w:val="000000" w:themeColor="text1"/>
+          <w:sz w:val="24"/>
+          <w:szCs w:val="24"/>
+        </w:rPr>
+      </w:pPr>
+      <w:r>
+        <w:rPr>
+          <w:rFonts w:ascii="Avenir Book" w:eastAsia="Candara" w:hAnsi="Avenir Book" w:cs="Candara"/>
+          <w:color w:val="000000" w:themeColor="text1"/>
+          <w:sz w:val="24"/>
+          <w:szCs w:val="24"/>
         </w:rPr>
         <w:t xml:space="preserve">User Testing </w:t>
       </w:r>
@@ -722,15 +703,18 @@
     <w:p>
       <w:pPr>
         <w:spacing w:after="0" w:line="240" w:lineRule="auto"/>
-        <w:ind w:left="45"/>
         <w:rPr>
           <w:rFonts w:ascii="Avenir Book" w:hAnsi="Avenir Book"/>
-        </w:rPr>
-      </w:pPr>
-      <w:r>
-        <w:rPr>
-          <w:rFonts w:ascii="Avenir Book" w:eastAsia="Candara" w:hAnsi="Avenir Book" w:cs="Candara"/>
-          <w:color w:val="000000" w:themeColor="text1"/>
+          <w:sz w:val="24"/>
+          <w:szCs w:val="24"/>
+        </w:rPr>
+      </w:pPr>
+      <w:r>
+        <w:rPr>
+          <w:rFonts w:ascii="Avenir Book" w:eastAsia="Candara" w:hAnsi="Avenir Book" w:cs="Candara"/>
+          <w:color w:val="000000" w:themeColor="text1"/>
+          <w:sz w:val="24"/>
+          <w:szCs w:val="24"/>
         </w:rPr>
         <w:t xml:space="preserve">Business Rules </w:t>
       </w:r>
@@ -738,15 +722,41 @@
     <w:p>
       <w:pPr>
         <w:spacing w:after="0" w:line="240" w:lineRule="auto"/>
-        <w:ind w:left="45"/>
+        <w:rPr>
+          <w:rFonts w:ascii="Avenir Book" w:eastAsia="Candara" w:hAnsi="Avenir Book" w:cs="Candara"/>
+          <w:color w:val="000000" w:themeColor="text1"/>
+          <w:sz w:val="24"/>
+          <w:szCs w:val="24"/>
+        </w:rPr>
+      </w:pPr>
+    </w:p>
+    <w:p>
+      <w:pPr>
+        <w:spacing w:after="0" w:line="240" w:lineRule="auto"/>
+        <w:rPr>
+          <w:rFonts w:ascii="Avenir Book" w:eastAsia="Candara" w:hAnsi="Avenir Book" w:cs="Candara"/>
+          <w:color w:val="000000" w:themeColor="text1"/>
+          <w:sz w:val="24"/>
+          <w:szCs w:val="24"/>
+        </w:rPr>
+      </w:pPr>
+    </w:p>
+    <w:p>
+      <w:pPr>
+        <w:spacing w:after="0" w:line="240" w:lineRule="auto"/>
+        <w:ind w:left="-180"/>
         <w:rPr>
           <w:rFonts w:ascii="Avenir Book" w:hAnsi="Avenir Book"/>
-        </w:rPr>
-      </w:pPr>
-      <w:r>
-        <w:rPr>
-          <w:rFonts w:ascii="Avenir Book" w:eastAsia="Candara" w:hAnsi="Avenir Book" w:cs="Candara"/>
-          <w:color w:val="000000" w:themeColor="text1"/>
+          <w:sz w:val="24"/>
+          <w:szCs w:val="24"/>
+        </w:rPr>
+      </w:pPr>
+      <w:r>
+        <w:rPr>
+          <w:rFonts w:ascii="Avenir Book" w:eastAsia="Candara" w:hAnsi="Avenir Book" w:cs="Candara"/>
+          <w:color w:val="000000" w:themeColor="text1"/>
+          <w:sz w:val="24"/>
+          <w:szCs w:val="24"/>
         </w:rPr>
         <w:t xml:space="preserve">Process Improvements </w:t>
       </w:r>
@@ -754,15 +764,19 @@
     <w:p>
       <w:pPr>
         <w:spacing w:after="0" w:line="240" w:lineRule="auto"/>
-        <w:ind w:left="45"/>
+        <w:ind w:left="-180"/>
         <w:rPr>
           <w:rFonts w:ascii="Avenir Book" w:hAnsi="Avenir Book"/>
-        </w:rPr>
-      </w:pPr>
-      <w:r>
-        <w:rPr>
-          <w:rFonts w:ascii="Avenir Book" w:eastAsia="Candara" w:hAnsi="Avenir Book" w:cs="Candara"/>
-          <w:color w:val="000000" w:themeColor="text1"/>
+          <w:sz w:val="24"/>
+          <w:szCs w:val="24"/>
+        </w:rPr>
+      </w:pPr>
+      <w:r>
+        <w:rPr>
+          <w:rFonts w:ascii="Avenir Book" w:eastAsia="Candara" w:hAnsi="Avenir Book" w:cs="Candara"/>
+          <w:color w:val="000000" w:themeColor="text1"/>
+          <w:sz w:val="24"/>
+          <w:szCs w:val="24"/>
         </w:rPr>
         <w:t xml:space="preserve">E-commerce </w:t>
       </w:r>
@@ -770,961 +784,403 @@
     <w:p>
       <w:pPr>
         <w:spacing w:after="0" w:line="240" w:lineRule="auto"/>
-        <w:ind w:left="45"/>
+        <w:ind w:left="-180"/>
+        <w:rPr>
+          <w:rFonts w:ascii="Avenir Book" w:eastAsia="Candara" w:hAnsi="Avenir Book" w:cs="Candara"/>
+          <w:color w:val="000000" w:themeColor="text1"/>
+          <w:sz w:val="24"/>
+          <w:szCs w:val="24"/>
+        </w:rPr>
+      </w:pPr>
+      <w:r>
+        <w:rPr>
+          <w:rFonts w:ascii="Avenir Book" w:eastAsia="Candara" w:hAnsi="Avenir Book" w:cs="Candara"/>
+          <w:color w:val="000000" w:themeColor="text1"/>
+          <w:sz w:val="24"/>
+          <w:szCs w:val="24"/>
+        </w:rPr>
+        <w:t>Technical Writing</w:t>
+      </w:r>
+    </w:p>
+    <w:p>
+      <w:pPr>
+        <w:spacing w:after="0" w:line="240" w:lineRule="auto"/>
+        <w:ind w:left="-180"/>
+        <w:rPr>
+          <w:rFonts w:ascii="Avenir Book" w:eastAsia="Candara" w:hAnsi="Avenir Book" w:cs="Candara"/>
+          <w:color w:val="000000" w:themeColor="text1"/>
+          <w:sz w:val="24"/>
+          <w:szCs w:val="24"/>
+        </w:rPr>
+      </w:pPr>
+      <w:r>
+        <w:rPr>
+          <w:rFonts w:ascii="Avenir Book" w:eastAsia="Candara" w:hAnsi="Avenir Book" w:cs="Candara"/>
+          <w:color w:val="000000" w:themeColor="text1"/>
+          <w:sz w:val="24"/>
+          <w:szCs w:val="24"/>
+        </w:rPr>
+        <w:t>Strategy</w:t>
+      </w:r>
+      <w:r>
+        <w:rPr>
+          <w:rFonts w:ascii="Avenir Book" w:eastAsia="Candara" w:hAnsi="Avenir Book" w:cs="Candara"/>
+          <w:color w:val="000000" w:themeColor="text1"/>
+          <w:sz w:val="24"/>
+          <w:szCs w:val="24"/>
+        </w:rPr>
+        <w:t xml:space="preserve"> </w:t>
+      </w:r>
+    </w:p>
+    <w:p>
+      <w:pPr>
+        <w:spacing w:after="0" w:line="240" w:lineRule="auto"/>
+        <w:ind w:left="-180"/>
+        <w:rPr>
+          <w:rFonts w:ascii="Avenir Book" w:eastAsia="Candara" w:hAnsi="Avenir Book" w:cs="Candara"/>
+          <w:color w:val="000000" w:themeColor="text1"/>
+          <w:sz w:val="24"/>
+          <w:szCs w:val="24"/>
+        </w:rPr>
+      </w:pPr>
+      <w:r>
+        <w:rPr>
+          <w:rFonts w:ascii="Avenir Book" w:eastAsia="Candara" w:hAnsi="Avenir Book" w:cs="Candara"/>
+          <w:color w:val="000000" w:themeColor="text1"/>
+          <w:sz w:val="24"/>
+          <w:szCs w:val="24"/>
+        </w:rPr>
+        <w:t>Competitive Analysis</w:t>
+      </w:r>
+    </w:p>
+    <w:p>
+      <w:pPr>
+        <w:spacing w:after="0" w:line="240" w:lineRule="auto"/>
+        <w:ind w:left="-180"/>
+        <w:rPr>
+          <w:rFonts w:ascii="Avenir Book" w:eastAsia="Candara" w:hAnsi="Avenir Book" w:cs="Candara"/>
+          <w:color w:val="000000" w:themeColor="text1"/>
+          <w:sz w:val="24"/>
+          <w:szCs w:val="24"/>
+        </w:rPr>
+      </w:pPr>
+      <w:r>
+        <w:rPr>
+          <w:rFonts w:ascii="Avenir Book" w:eastAsia="Candara" w:hAnsi="Avenir Book" w:cs="Candara"/>
+          <w:color w:val="000000" w:themeColor="text1"/>
+          <w:sz w:val="24"/>
+          <w:szCs w:val="24"/>
+        </w:rPr>
+        <w:t>Project Management</w:t>
+      </w:r>
+    </w:p>
+    <w:p>
+      <w:pPr>
+        <w:tabs>
+          <w:tab w:val="left" w:pos="180"/>
+        </w:tabs>
+        <w:spacing w:after="0" w:line="240" w:lineRule="auto"/>
+        <w:rPr>
+          <w:rFonts w:ascii="Avenir Book" w:eastAsia="Candara" w:hAnsi="Avenir Book" w:cs="Candara"/>
+          <w:color w:val="000000" w:themeColor="text1"/>
+          <w:sz w:val="24"/>
+          <w:szCs w:val="24"/>
+          <w:u w:val="single"/>
+        </w:rPr>
+      </w:pPr>
+    </w:p>
+    <w:p>
+      <w:pPr>
+        <w:tabs>
+          <w:tab w:val="left" w:pos="180"/>
+        </w:tabs>
+        <w:spacing w:after="0" w:line="240" w:lineRule="auto"/>
+        <w:ind w:left="90"/>
         <w:rPr>
           <w:rFonts w:ascii="Avenir Book" w:hAnsi="Avenir Book"/>
-        </w:rPr>
-      </w:pPr>
-      <w:r>
-        <w:rPr>
-          <w:rFonts w:ascii="Avenir Book" w:eastAsia="Candara" w:hAnsi="Avenir Book" w:cs="Candara"/>
-          <w:color w:val="000000" w:themeColor="text1"/>
-        </w:rPr>
-        <w:t xml:space="preserve">Legal Technology </w:t>
-      </w:r>
-    </w:p>
-    <w:p>
-      <w:pPr>
-        <w:spacing w:after="0" w:line="240" w:lineRule="auto"/>
-        <w:ind w:left="45"/>
+          <w:sz w:val="24"/>
+          <w:szCs w:val="24"/>
+        </w:rPr>
+      </w:pPr>
+      <w:r>
+        <w:rPr>
+          <w:rFonts w:ascii="Avenir Book" w:eastAsia="Candara" w:hAnsi="Avenir Book" w:cs="Candara"/>
+          <w:color w:val="000000" w:themeColor="text1"/>
+          <w:sz w:val="24"/>
+          <w:szCs w:val="24"/>
+          <w:u w:val="single"/>
+        </w:rPr>
+        <w:lastRenderedPageBreak/>
+        <w:t>IT Project Lifecycle:</w:t>
+      </w:r>
+      <w:r>
+        <w:rPr>
+          <w:rFonts w:ascii="Avenir Book" w:eastAsia="Candara" w:hAnsi="Avenir Book" w:cs="Candara"/>
+          <w:color w:val="000000" w:themeColor="text1"/>
+          <w:sz w:val="24"/>
+          <w:szCs w:val="24"/>
+        </w:rPr>
+        <w:t xml:space="preserve"> </w:t>
+      </w:r>
+      <w:r>
         <w:rPr>
           <w:rFonts w:ascii="Avenir Book" w:hAnsi="Avenir Book"/>
-        </w:rPr>
-      </w:pPr>
-      <w:r>
-        <w:rPr>
-          <w:rFonts w:ascii="Avenir Book" w:eastAsia="Candara" w:hAnsi="Avenir Book" w:cs="Candara"/>
-          <w:color w:val="000000" w:themeColor="text1"/>
-        </w:rPr>
-        <w:t xml:space="preserve">Matter Management </w:t>
-      </w:r>
-    </w:p>
-    <w:p>
-      <w:pPr>
-        <w:spacing w:after="0" w:line="240" w:lineRule="auto"/>
-        <w:ind w:left="45"/>
+          <w:sz w:val="24"/>
+          <w:szCs w:val="24"/>
+        </w:rPr>
+        <w:br/>
+      </w:r>
+      <w:r>
+        <w:rPr>
+          <w:rFonts w:ascii="Avenir Book" w:eastAsia="Candara" w:hAnsi="Avenir Book" w:cs="Candara"/>
+          <w:color w:val="000000" w:themeColor="text1"/>
+          <w:sz w:val="24"/>
+          <w:szCs w:val="24"/>
+        </w:rPr>
+        <w:t xml:space="preserve">Feasibility Study </w:t>
+      </w:r>
+    </w:p>
+    <w:p>
+      <w:pPr>
+        <w:tabs>
+          <w:tab w:val="left" w:pos="180"/>
+        </w:tabs>
+        <w:spacing w:after="0" w:line="240" w:lineRule="auto"/>
+        <w:ind w:left="90"/>
         <w:rPr>
           <w:rFonts w:ascii="Avenir Book" w:hAnsi="Avenir Book"/>
-        </w:rPr>
-      </w:pPr>
-      <w:r>
-        <w:rPr>
-          <w:rFonts w:ascii="Avenir Book" w:eastAsia="Candara" w:hAnsi="Avenir Book" w:cs="Candara"/>
-          <w:color w:val="000000" w:themeColor="text1"/>
-        </w:rPr>
-        <w:t xml:space="preserve">Electronic Billing </w:t>
-      </w:r>
-    </w:p>
-    <w:p>
-      <w:pPr>
-        <w:spacing w:after="0" w:line="240" w:lineRule="auto"/>
-        <w:rPr>
-          <w:rFonts w:ascii="Avenir Book" w:eastAsia="Candara" w:hAnsi="Avenir Book" w:cs="Candara"/>
-          <w:color w:val="000000" w:themeColor="text1"/>
-        </w:rPr>
-      </w:pPr>
-      <w:r>
-        <w:rPr>
-          <w:rFonts w:ascii="Avenir Book" w:eastAsia="Candara" w:hAnsi="Avenir Book" w:cs="Candara"/>
-          <w:color w:val="000000" w:themeColor="text1"/>
-        </w:rPr>
-        <w:t xml:space="preserve"> Technical Writing </w:t>
-      </w:r>
-    </w:p>
-    <w:p>
-      <w:pPr>
-        <w:spacing w:after="0" w:line="240" w:lineRule="auto"/>
-        <w:ind w:left="60"/>
+          <w:sz w:val="24"/>
+          <w:szCs w:val="24"/>
+        </w:rPr>
+      </w:pPr>
+      <w:r>
+        <w:rPr>
+          <w:rFonts w:ascii="Avenir Book" w:eastAsia="Candara" w:hAnsi="Avenir Book" w:cs="Candara"/>
+          <w:color w:val="000000" w:themeColor="text1"/>
+          <w:sz w:val="24"/>
+          <w:szCs w:val="24"/>
+        </w:rPr>
+        <w:t xml:space="preserve">Requirements Analysis </w:t>
+      </w:r>
+    </w:p>
+    <w:p>
+      <w:pPr>
+        <w:tabs>
+          <w:tab w:val="left" w:pos="180"/>
+        </w:tabs>
+        <w:spacing w:after="0" w:line="240" w:lineRule="auto"/>
+        <w:ind w:left="90"/>
         <w:rPr>
           <w:rFonts w:ascii="Avenir Book" w:hAnsi="Avenir Book"/>
-        </w:rPr>
-      </w:pPr>
-      <w:r>
-        <w:rPr>
-          <w:rFonts w:ascii="Avenir Book" w:eastAsia="Candara" w:hAnsi="Avenir Book" w:cs="Candara"/>
-          <w:color w:val="000000" w:themeColor="text1"/>
-          <w:u w:val="single"/>
-        </w:rPr>
-        <w:t>Proficiencies:</w:t>
-      </w:r>
-      <w:r>
-        <w:rPr>
-          <w:rFonts w:ascii="Avenir Book" w:eastAsia="Candara" w:hAnsi="Avenir Book" w:cs="Candara"/>
-          <w:color w:val="000000" w:themeColor="text1"/>
-        </w:rPr>
-        <w:t xml:space="preserve"> </w:t>
-      </w:r>
-    </w:p>
-    <w:p>
-      <w:pPr>
-        <w:spacing w:after="0" w:line="240" w:lineRule="auto"/>
-        <w:ind w:left="60"/>
+          <w:sz w:val="24"/>
+          <w:szCs w:val="24"/>
+        </w:rPr>
+      </w:pPr>
+      <w:r>
+        <w:rPr>
+          <w:rFonts w:ascii="Avenir Book" w:eastAsia="Candara" w:hAnsi="Avenir Book" w:cs="Candara"/>
+          <w:color w:val="000000" w:themeColor="text1"/>
+          <w:sz w:val="24"/>
+          <w:szCs w:val="24"/>
+        </w:rPr>
+        <w:t xml:space="preserve">Vendor Selection </w:t>
+      </w:r>
+    </w:p>
+    <w:p>
+      <w:pPr>
+        <w:tabs>
+          <w:tab w:val="left" w:pos="180"/>
+        </w:tabs>
+        <w:spacing w:after="0" w:line="240" w:lineRule="auto"/>
+        <w:ind w:left="90"/>
         <w:rPr>
           <w:rFonts w:ascii="Avenir Book" w:hAnsi="Avenir Book"/>
-        </w:rPr>
-      </w:pPr>
-      <w:r>
-        <w:rPr>
-          <w:rFonts w:ascii="Avenir Book" w:eastAsia="Candara" w:hAnsi="Avenir Book" w:cs="Candara"/>
-          <w:color w:val="000000" w:themeColor="text1"/>
-        </w:rPr>
-        <w:t xml:space="preserve">Microsoft Office Products </w:t>
-      </w:r>
-    </w:p>
-    <w:p>
-      <w:pPr>
-        <w:spacing w:after="0" w:line="240" w:lineRule="auto"/>
-        <w:ind w:left="60"/>
+          <w:sz w:val="24"/>
+          <w:szCs w:val="24"/>
+        </w:rPr>
+      </w:pPr>
+      <w:r>
+        <w:rPr>
+          <w:rFonts w:ascii="Avenir Book" w:eastAsia="Candara" w:hAnsi="Avenir Book" w:cs="Candara"/>
+          <w:color w:val="000000" w:themeColor="text1"/>
+          <w:sz w:val="24"/>
+          <w:szCs w:val="24"/>
+        </w:rPr>
+        <w:t xml:space="preserve">ROI Analysis </w:t>
+      </w:r>
+    </w:p>
+    <w:p>
+      <w:pPr>
+        <w:tabs>
+          <w:tab w:val="left" w:pos="180"/>
+        </w:tabs>
+        <w:spacing w:after="0" w:line="240" w:lineRule="auto"/>
+        <w:rPr>
+          <w:rFonts w:ascii="Avenir Book" w:eastAsia="Candara" w:hAnsi="Avenir Book" w:cs="Candara"/>
+          <w:color w:val="000000" w:themeColor="text1"/>
+          <w:sz w:val="24"/>
+          <w:szCs w:val="24"/>
+        </w:rPr>
+      </w:pPr>
+    </w:p>
+    <w:p>
+      <w:pPr>
+        <w:tabs>
+          <w:tab w:val="left" w:pos="180"/>
+        </w:tabs>
+        <w:spacing w:after="0" w:line="240" w:lineRule="auto"/>
+        <w:rPr>
+          <w:rFonts w:ascii="Avenir Book" w:eastAsia="Candara" w:hAnsi="Avenir Book" w:cs="Candara"/>
+          <w:color w:val="000000" w:themeColor="text1"/>
+          <w:sz w:val="24"/>
+          <w:szCs w:val="24"/>
+        </w:rPr>
+      </w:pPr>
+    </w:p>
+    <w:p>
+      <w:pPr>
+        <w:tabs>
+          <w:tab w:val="left" w:pos="180"/>
+        </w:tabs>
+        <w:spacing w:after="0" w:line="240" w:lineRule="auto"/>
+        <w:rPr>
+          <w:rFonts w:ascii="Avenir Book" w:eastAsia="Candara" w:hAnsi="Avenir Book" w:cs="Candara"/>
+          <w:color w:val="000000" w:themeColor="text1"/>
+          <w:sz w:val="24"/>
+          <w:szCs w:val="24"/>
+        </w:rPr>
+      </w:pPr>
+    </w:p>
+    <w:p>
+      <w:pPr>
+        <w:tabs>
+          <w:tab w:val="left" w:pos="180"/>
+        </w:tabs>
+        <w:spacing w:after="0" w:line="240" w:lineRule="auto"/>
+        <w:ind w:left="-90"/>
         <w:rPr>
           <w:rFonts w:ascii="Avenir Book" w:hAnsi="Avenir Book"/>
-        </w:rPr>
-      </w:pPr>
-      <w:r>
-        <w:rPr>
-          <w:rFonts w:ascii="Avenir Book" w:eastAsia="Candara" w:hAnsi="Avenir Book" w:cs="Candara"/>
-          <w:color w:val="000000" w:themeColor="text1"/>
-        </w:rPr>
-        <w:t xml:space="preserve">Photoshop </w:t>
-      </w:r>
-    </w:p>
-    <w:p>
-      <w:pPr>
-        <w:spacing w:after="0" w:line="240" w:lineRule="auto"/>
-        <w:ind w:left="60"/>
+          <w:sz w:val="24"/>
+          <w:szCs w:val="24"/>
+        </w:rPr>
+      </w:pPr>
+      <w:r>
+        <w:rPr>
+          <w:rFonts w:ascii="Avenir Book" w:eastAsia="Candara" w:hAnsi="Avenir Book" w:cs="Candara"/>
+          <w:color w:val="000000" w:themeColor="text1"/>
+          <w:sz w:val="24"/>
+          <w:szCs w:val="24"/>
+        </w:rPr>
+        <w:t xml:space="preserve">UAT and QA </w:t>
+      </w:r>
+    </w:p>
+    <w:p>
+      <w:pPr>
+        <w:tabs>
+          <w:tab w:val="left" w:pos="180"/>
+        </w:tabs>
+        <w:spacing w:after="0" w:line="240" w:lineRule="auto"/>
+        <w:ind w:left="-90"/>
         <w:rPr>
           <w:rFonts w:ascii="Avenir Book" w:hAnsi="Avenir Book"/>
-        </w:rPr>
-      </w:pPr>
-      <w:r>
-        <w:rPr>
-          <w:rFonts w:ascii="Avenir Book" w:eastAsia="Candara" w:hAnsi="Avenir Book" w:cs="Candara"/>
-          <w:color w:val="000000" w:themeColor="text1"/>
-        </w:rPr>
-        <w:lastRenderedPageBreak/>
-        <w:t xml:space="preserve">Illustrator </w:t>
-      </w:r>
-    </w:p>
-    <w:p>
-      <w:pPr>
-        <w:spacing w:after="0" w:line="240" w:lineRule="auto"/>
-        <w:ind w:left="60"/>
+          <w:sz w:val="24"/>
+          <w:szCs w:val="24"/>
+        </w:rPr>
+      </w:pPr>
+      <w:r>
+        <w:rPr>
+          <w:rFonts w:ascii="Avenir Book" w:eastAsia="Candara" w:hAnsi="Avenir Book" w:cs="Candara"/>
+          <w:color w:val="000000" w:themeColor="text1"/>
+          <w:sz w:val="24"/>
+          <w:szCs w:val="24"/>
+        </w:rPr>
+        <w:t xml:space="preserve">Project Delivery </w:t>
+      </w:r>
+    </w:p>
+    <w:p>
+      <w:pPr>
+        <w:tabs>
+          <w:tab w:val="left" w:pos="180"/>
+        </w:tabs>
+        <w:spacing w:after="0" w:line="240" w:lineRule="auto"/>
+        <w:ind w:left="-90"/>
         <w:rPr>
           <w:rFonts w:ascii="Avenir Book" w:hAnsi="Avenir Book"/>
-        </w:rPr>
-      </w:pPr>
-      <w:r>
-        <w:rPr>
-          <w:rFonts w:ascii="Avenir Book" w:eastAsia="Candara" w:hAnsi="Avenir Book" w:cs="Candara"/>
-          <w:color w:val="000000" w:themeColor="text1"/>
-        </w:rPr>
-        <w:t xml:space="preserve">Sketch </w:t>
-      </w:r>
-    </w:p>
-    <w:p>
-      <w:pPr>
-        <w:spacing w:after="0" w:line="240" w:lineRule="auto"/>
-        <w:ind w:left="60"/>
+          <w:sz w:val="24"/>
+          <w:szCs w:val="24"/>
+        </w:rPr>
+      </w:pPr>
+      <w:r>
+        <w:rPr>
+          <w:rFonts w:ascii="Avenir Book" w:eastAsia="Candara" w:hAnsi="Avenir Book" w:cs="Candara"/>
+          <w:color w:val="000000" w:themeColor="text1"/>
+          <w:sz w:val="24"/>
+          <w:szCs w:val="24"/>
+        </w:rPr>
+        <w:t xml:space="preserve">Training and Support </w:t>
+      </w:r>
+    </w:p>
+    <w:p>
+      <w:pPr>
+        <w:tabs>
+          <w:tab w:val="left" w:pos="180"/>
+        </w:tabs>
+        <w:spacing w:after="0" w:line="240" w:lineRule="auto"/>
+        <w:ind w:left="-90"/>
         <w:rPr>
           <w:rFonts w:ascii="Avenir Book" w:hAnsi="Avenir Book"/>
-        </w:rPr>
-      </w:pPr>
-      <w:proofErr w:type="spellStart"/>
-      <w:r>
-        <w:rPr>
-          <w:rFonts w:ascii="Avenir Book" w:eastAsia="Candara" w:hAnsi="Avenir Book" w:cs="Candara"/>
-          <w:color w:val="000000" w:themeColor="text1"/>
-        </w:rPr>
-        <w:t>Balsamiq</w:t>
-      </w:r>
-      <w:proofErr w:type="spellEnd"/>
-      <w:r>
-        <w:rPr>
-          <w:rFonts w:ascii="Avenir Book" w:eastAsia="Candara" w:hAnsi="Avenir Book" w:cs="Candara"/>
-          <w:color w:val="000000" w:themeColor="text1"/>
-        </w:rPr>
-        <w:t xml:space="preserve"> </w:t>
-      </w:r>
-    </w:p>
-    <w:p>
-      <w:pPr>
-        <w:spacing w:after="0" w:line="240" w:lineRule="auto"/>
-        <w:ind w:left="60"/>
+          <w:sz w:val="24"/>
+          <w:szCs w:val="24"/>
+        </w:rPr>
+      </w:pPr>
+      <w:r>
+        <w:rPr>
+          <w:rFonts w:ascii="Avenir Book" w:eastAsia="Candara" w:hAnsi="Avenir Book" w:cs="Candara"/>
+          <w:color w:val="000000" w:themeColor="text1"/>
+          <w:sz w:val="24"/>
+          <w:szCs w:val="24"/>
+        </w:rPr>
+        <w:t xml:space="preserve">Quality </w:t>
+      </w:r>
+      <w:r>
+        <w:rPr>
+          <w:rFonts w:ascii="Avenir Book" w:eastAsia="Candara" w:hAnsi="Avenir Book" w:cs="Candara"/>
+          <w:color w:val="000000" w:themeColor="text1"/>
+          <w:sz w:val="24"/>
+          <w:szCs w:val="24"/>
+        </w:rPr>
+        <w:t>Implementation</w:t>
+      </w:r>
+    </w:p>
+    <w:p>
+      <w:pPr>
+        <w:tabs>
+          <w:tab w:val="left" w:pos="180"/>
+        </w:tabs>
+        <w:spacing w:after="0" w:line="240" w:lineRule="auto"/>
+        <w:ind w:left="-90"/>
         <w:rPr>
           <w:rFonts w:ascii="Avenir Book" w:hAnsi="Avenir Book"/>
-        </w:rPr>
-      </w:pPr>
-      <w:proofErr w:type="spellStart"/>
-      <w:r>
-        <w:rPr>
-          <w:rFonts w:ascii="Avenir Book" w:eastAsia="Candara" w:hAnsi="Avenir Book" w:cs="Candara"/>
-          <w:color w:val="000000" w:themeColor="text1"/>
-        </w:rPr>
-        <w:t>InVision</w:t>
-      </w:r>
-      <w:proofErr w:type="spellEnd"/>
-      <w:r>
-        <w:rPr>
-          <w:rFonts w:ascii="Avenir Book" w:eastAsia="Candara" w:hAnsi="Avenir Book" w:cs="Candara"/>
-          <w:color w:val="000000" w:themeColor="text1"/>
-        </w:rPr>
-        <w:t xml:space="preserve"> </w:t>
-      </w:r>
-    </w:p>
-    <w:p>
-      <w:pPr>
-        <w:spacing w:after="0" w:line="240" w:lineRule="auto"/>
-        <w:ind w:left="60"/>
-        <w:rPr>
-          <w:rFonts w:ascii="Avenir Book" w:hAnsi="Avenir Book"/>
-        </w:rPr>
-      </w:pPr>
-      <w:r>
-        <w:rPr>
-          <w:rFonts w:ascii="Avenir Book" w:eastAsia="Candara" w:hAnsi="Avenir Book" w:cs="Candara"/>
-          <w:color w:val="000000" w:themeColor="text1"/>
-        </w:rPr>
-        <w:t xml:space="preserve">HTML and CSS </w:t>
-      </w:r>
-    </w:p>
-    <w:p>
-      <w:pPr>
-        <w:spacing w:after="0" w:line="240" w:lineRule="auto"/>
-        <w:ind w:left="60"/>
-        <w:rPr>
-          <w:rFonts w:ascii="Avenir Book" w:hAnsi="Avenir Book"/>
-        </w:rPr>
-      </w:pPr>
-      <w:proofErr w:type="spellStart"/>
-      <w:r>
-        <w:rPr>
-          <w:rFonts w:ascii="Avenir Book" w:eastAsia="Candara" w:hAnsi="Avenir Book" w:cs="Candara"/>
-          <w:color w:val="000000" w:themeColor="text1"/>
-        </w:rPr>
-        <w:t>GitHub</w:t>
-      </w:r>
-      <w:proofErr w:type="spellEnd"/>
-      <w:r>
-        <w:rPr>
-          <w:rFonts w:ascii="Avenir Book" w:eastAsia="Candara" w:hAnsi="Avenir Book" w:cs="Candara"/>
-          <w:color w:val="000000" w:themeColor="text1"/>
-        </w:rPr>
-        <w:t xml:space="preserve">  (novice) </w:t>
-      </w:r>
-    </w:p>
-    <w:p>
-      <w:pPr>
-        <w:spacing w:after="0" w:line="240" w:lineRule="auto"/>
-        <w:ind w:left="60"/>
-        <w:rPr>
-          <w:rFonts w:ascii="Avenir Book" w:hAnsi="Avenir Book"/>
-        </w:rPr>
-      </w:pPr>
-      <w:proofErr w:type="spellStart"/>
-      <w:r>
-        <w:rPr>
-          <w:rFonts w:ascii="Avenir Book" w:eastAsia="Candara" w:hAnsi="Avenir Book" w:cs="Candara"/>
-          <w:color w:val="000000" w:themeColor="text1"/>
-        </w:rPr>
-        <w:t>WordPress</w:t>
-      </w:r>
-      <w:proofErr w:type="spellEnd"/>
-      <w:r>
-        <w:rPr>
-          <w:rFonts w:ascii="Avenir Book" w:eastAsia="Candara" w:hAnsi="Avenir Book" w:cs="Candara"/>
-          <w:color w:val="000000" w:themeColor="text1"/>
-        </w:rPr>
-        <w:t xml:space="preserve"> </w:t>
-      </w:r>
-    </w:p>
-    <w:p>
-      <w:pPr>
-        <w:spacing w:after="0" w:line="240" w:lineRule="auto"/>
-        <w:ind w:left="60"/>
-        <w:rPr>
-          <w:rFonts w:ascii="Avenir Book" w:hAnsi="Avenir Book"/>
-        </w:rPr>
-      </w:pPr>
-      <w:r>
-        <w:rPr>
-          <w:rFonts w:ascii="Avenir Book" w:eastAsia="Candara" w:hAnsi="Avenir Book" w:cs="Candara"/>
-          <w:color w:val="000000" w:themeColor="text1"/>
-          <w:u w:val="single"/>
-        </w:rPr>
-        <w:t>Strategy:</w:t>
-      </w:r>
-      <w:r>
-        <w:rPr>
-          <w:rFonts w:ascii="Avenir Book" w:eastAsia="Candara" w:hAnsi="Avenir Book" w:cs="Candara"/>
-          <w:color w:val="000000" w:themeColor="text1"/>
-        </w:rPr>
-        <w:t xml:space="preserve"> </w:t>
-      </w:r>
-      <w:r>
-        <w:rPr>
-          <w:rFonts w:ascii="Avenir Book" w:hAnsi="Avenir Book"/>
-        </w:rPr>
-        <w:br/>
-      </w:r>
-      <w:r>
-        <w:rPr>
-          <w:rFonts w:ascii="Avenir Book" w:eastAsia="Candara" w:hAnsi="Avenir Book" w:cs="Candara"/>
-          <w:color w:val="000000" w:themeColor="text1"/>
-        </w:rPr>
-        <w:t xml:space="preserve">Competitive Analysis </w:t>
-      </w:r>
-    </w:p>
-    <w:p>
-      <w:pPr>
-        <w:spacing w:after="0" w:line="240" w:lineRule="auto"/>
-        <w:rPr>
-          <w:rFonts w:ascii="Avenir Book" w:hAnsi="Avenir Book"/>
-        </w:rPr>
-      </w:pPr>
-      <w:r>
-        <w:rPr>
-          <w:rFonts w:ascii="Avenir Book" w:eastAsia="Candara" w:hAnsi="Avenir Book" w:cs="Candara"/>
-          <w:color w:val="000000" w:themeColor="text1"/>
-        </w:rPr>
-        <w:t>Business Strategy</w:t>
-      </w:r>
-    </w:p>
-    <w:p>
-      <w:pPr>
-        <w:spacing w:after="0" w:line="240" w:lineRule="auto"/>
-        <w:rPr>
-          <w:rFonts w:ascii="Avenir Book" w:eastAsia="Candara" w:hAnsi="Avenir Book" w:cs="Candara"/>
-          <w:color w:val="000000" w:themeColor="text1"/>
-        </w:rPr>
-      </w:pPr>
-      <w:r>
-        <w:rPr>
-          <w:rFonts w:ascii="Avenir Book" w:eastAsia="Candara" w:hAnsi="Avenir Book" w:cs="Candara"/>
-          <w:color w:val="000000" w:themeColor="text1"/>
-        </w:rPr>
-        <w:t>Data Mapping</w:t>
-      </w:r>
-    </w:p>
-    <w:p>
-      <w:pPr>
-        <w:spacing w:after="0" w:line="240" w:lineRule="auto"/>
-        <w:rPr>
-          <w:rFonts w:ascii="Avenir Book" w:hAnsi="Avenir Book"/>
-        </w:rPr>
-      </w:pPr>
-      <w:r>
-        <w:rPr>
-          <w:rFonts w:ascii="Avenir Book" w:eastAsia="Candara" w:hAnsi="Avenir Book" w:cs="Candara"/>
-          <w:color w:val="000000" w:themeColor="text1"/>
-          <w:u w:val="single"/>
-        </w:rPr>
-        <w:t>Project Management:</w:t>
-      </w:r>
-      <w:r>
-        <w:rPr>
-          <w:rFonts w:ascii="Avenir Book" w:eastAsia="Candara" w:hAnsi="Avenir Book" w:cs="Candara"/>
-          <w:color w:val="000000" w:themeColor="text1"/>
-        </w:rPr>
-        <w:t xml:space="preserve"> </w:t>
-      </w:r>
-      <w:r>
-        <w:rPr>
-          <w:rFonts w:ascii="Avenir Book" w:hAnsi="Avenir Book"/>
-        </w:rPr>
-        <w:br/>
-      </w:r>
-      <w:r>
-        <w:rPr>
-          <w:rFonts w:ascii="Avenir Book" w:eastAsia="Candara" w:hAnsi="Avenir Book" w:cs="Candara"/>
-          <w:color w:val="000000" w:themeColor="text1"/>
-        </w:rPr>
-        <w:t xml:space="preserve">Project Lifecycle </w:t>
-      </w:r>
-    </w:p>
-    <w:p>
-      <w:pPr>
-        <w:spacing w:after="0" w:line="240" w:lineRule="auto"/>
-        <w:rPr>
-          <w:rFonts w:ascii="Avenir Book" w:hAnsi="Avenir Book"/>
-        </w:rPr>
-      </w:pPr>
-      <w:r>
-        <w:rPr>
-          <w:rFonts w:ascii="Avenir Book" w:eastAsia="Candara" w:hAnsi="Avenir Book" w:cs="Candara"/>
-          <w:color w:val="000000" w:themeColor="text1"/>
-        </w:rPr>
-        <w:t xml:space="preserve">Project Scheduling </w:t>
-      </w:r>
-    </w:p>
-    <w:p>
-      <w:pPr>
-        <w:spacing w:after="0" w:line="240" w:lineRule="auto"/>
-        <w:rPr>
-          <w:rFonts w:ascii="Avenir Book" w:hAnsi="Avenir Book"/>
-        </w:rPr>
-      </w:pPr>
-      <w:r>
-        <w:rPr>
-          <w:rFonts w:ascii="Avenir Book" w:eastAsia="Candara" w:hAnsi="Avenir Book" w:cs="Candara"/>
-          <w:color w:val="000000" w:themeColor="text1"/>
-        </w:rPr>
-        <w:t xml:space="preserve">System Migrations </w:t>
-      </w:r>
-    </w:p>
-    <w:p>
-      <w:pPr>
-        <w:spacing w:after="0" w:line="240" w:lineRule="auto"/>
-        <w:rPr>
-          <w:rFonts w:ascii="Avenir Book" w:hAnsi="Avenir Book"/>
-        </w:rPr>
-      </w:pPr>
-      <w:r>
-        <w:rPr>
-          <w:rFonts w:ascii="Avenir Book" w:eastAsia="Candara" w:hAnsi="Avenir Book" w:cs="Candara"/>
-          <w:color w:val="000000" w:themeColor="text1"/>
-        </w:rPr>
-        <w:t xml:space="preserve">System Integrations </w:t>
-      </w:r>
-    </w:p>
-    <w:p>
-      <w:pPr>
-        <w:spacing w:after="0" w:line="240" w:lineRule="auto"/>
-        <w:rPr>
-          <w:rFonts w:ascii="Avenir Book" w:hAnsi="Avenir Book"/>
-        </w:rPr>
-      </w:pPr>
-      <w:r>
-        <w:rPr>
-          <w:rFonts w:ascii="Avenir Book" w:eastAsia="Candara" w:hAnsi="Avenir Book" w:cs="Candara"/>
-          <w:color w:val="000000" w:themeColor="text1"/>
-        </w:rPr>
-        <w:t xml:space="preserve">IT Implementations </w:t>
-      </w:r>
-    </w:p>
-    <w:p>
-      <w:pPr>
-        <w:spacing w:after="0" w:line="240" w:lineRule="auto"/>
-        <w:rPr>
-          <w:rFonts w:ascii="Avenir Book" w:hAnsi="Avenir Book"/>
-        </w:rPr>
-      </w:pPr>
-      <w:proofErr w:type="spellStart"/>
-      <w:r>
-        <w:rPr>
-          <w:rFonts w:ascii="Avenir Book" w:eastAsia="Candara" w:hAnsi="Avenir Book" w:cs="Candara"/>
-          <w:color w:val="000000" w:themeColor="text1"/>
-        </w:rPr>
-        <w:lastRenderedPageBreak/>
-        <w:t>SaaS</w:t>
-      </w:r>
-      <w:proofErr w:type="spellEnd"/>
-      <w:r>
-        <w:rPr>
-          <w:rFonts w:ascii="Avenir Book" w:eastAsia="Candara" w:hAnsi="Avenir Book" w:cs="Candara"/>
-          <w:color w:val="000000" w:themeColor="text1"/>
-        </w:rPr>
-        <w:t xml:space="preserve"> &amp; Cloud Projects </w:t>
-      </w:r>
-    </w:p>
-    <w:p>
-      <w:pPr>
-        <w:spacing w:after="0" w:line="240" w:lineRule="auto"/>
-        <w:rPr>
-          <w:rFonts w:ascii="Avenir Book" w:hAnsi="Avenir Book"/>
-        </w:rPr>
-      </w:pPr>
-      <w:r>
-        <w:rPr>
-          <w:rFonts w:ascii="Avenir Book" w:eastAsia="Candara" w:hAnsi="Avenir Book" w:cs="Candara"/>
-          <w:color w:val="000000" w:themeColor="text1"/>
-        </w:rPr>
-        <w:t xml:space="preserve">Automation </w:t>
-      </w:r>
-    </w:p>
-    <w:p>
-      <w:pPr>
-        <w:spacing w:after="0" w:line="240" w:lineRule="auto"/>
-        <w:rPr>
-          <w:rFonts w:ascii="Avenir Book" w:hAnsi="Avenir Book"/>
-        </w:rPr>
-      </w:pPr>
-      <w:r>
-        <w:rPr>
-          <w:rFonts w:ascii="Avenir Book" w:eastAsia="Candara" w:hAnsi="Avenir Book" w:cs="Candara"/>
-          <w:color w:val="000000" w:themeColor="text1"/>
-          <w:u w:val="single"/>
-        </w:rPr>
-        <w:t>Financial Analysis:</w:t>
-      </w:r>
-      <w:r>
-        <w:rPr>
-          <w:rFonts w:ascii="Avenir Book" w:eastAsia="Candara" w:hAnsi="Avenir Book" w:cs="Candara"/>
-          <w:color w:val="000000" w:themeColor="text1"/>
-        </w:rPr>
-        <w:t xml:space="preserve"> </w:t>
-      </w:r>
-      <w:r>
-        <w:rPr>
-          <w:rFonts w:ascii="Avenir Book" w:hAnsi="Avenir Book"/>
-        </w:rPr>
-        <w:br/>
-      </w:r>
-      <w:r>
-        <w:rPr>
-          <w:rFonts w:ascii="Avenir Book" w:eastAsia="Candara" w:hAnsi="Avenir Book" w:cs="Candara"/>
-          <w:color w:val="000000" w:themeColor="text1"/>
-        </w:rPr>
-        <w:t xml:space="preserve">Financial Analysis </w:t>
-      </w:r>
-    </w:p>
-    <w:p>
-      <w:pPr>
-        <w:spacing w:after="0" w:line="240" w:lineRule="auto"/>
-        <w:rPr>
-          <w:rFonts w:ascii="Avenir Book" w:hAnsi="Avenir Book"/>
-        </w:rPr>
-      </w:pPr>
-      <w:r>
-        <w:rPr>
-          <w:rFonts w:ascii="Avenir Book" w:eastAsia="Candara" w:hAnsi="Avenir Book" w:cs="Candara"/>
-          <w:color w:val="000000" w:themeColor="text1"/>
-        </w:rPr>
-        <w:t xml:space="preserve">Benchmarking </w:t>
-      </w:r>
-    </w:p>
-    <w:p>
-      <w:pPr>
-        <w:spacing w:after="0" w:line="240" w:lineRule="auto"/>
-        <w:rPr>
-          <w:rFonts w:ascii="Avenir Book" w:eastAsia="Candara" w:hAnsi="Avenir Book" w:cs="Candara"/>
-          <w:color w:val="000000" w:themeColor="text1"/>
-        </w:rPr>
-      </w:pPr>
-      <w:r>
-        <w:rPr>
-          <w:rFonts w:ascii="Avenir Book" w:eastAsia="Candara" w:hAnsi="Avenir Book" w:cs="Candara"/>
-          <w:color w:val="000000" w:themeColor="text1"/>
-        </w:rPr>
-        <w:t>KPI, Metrics &amp; Reporting</w:t>
-      </w:r>
-    </w:p>
-    <w:p>
-      <w:pPr>
-        <w:spacing w:after="0" w:line="240" w:lineRule="auto"/>
-        <w:rPr>
-          <w:rFonts w:ascii="Avenir Book" w:eastAsia="Candara" w:hAnsi="Avenir Book" w:cs="Candara"/>
-          <w:color w:val="000000" w:themeColor="text1"/>
-        </w:rPr>
-      </w:pPr>
-      <w:r>
-        <w:rPr>
-          <w:rFonts w:ascii="Avenir Book" w:eastAsia="Candara" w:hAnsi="Avenir Book" w:cs="Candara"/>
-          <w:color w:val="000000" w:themeColor="text1"/>
-        </w:rPr>
-        <w:t xml:space="preserve">Data </w:t>
-      </w:r>
-      <w:r>
-        <w:rPr>
-          <w:rFonts w:ascii="Avenir Book" w:eastAsia="Candara" w:hAnsi="Avenir Book" w:cs="Candara"/>
-          <w:color w:val="000000" w:themeColor="text1"/>
-        </w:rPr>
-        <w:t>Modeling</w:t>
-      </w:r>
-    </w:p>
-    <w:p>
-      <w:pPr>
-        <w:spacing w:after="0" w:line="240" w:lineRule="auto"/>
-        <w:rPr>
-          <w:rFonts w:ascii="Avenir Book" w:hAnsi="Avenir Book"/>
-        </w:rPr>
-      </w:pPr>
-      <w:r>
-        <w:rPr>
-          <w:rFonts w:ascii="Avenir Book" w:eastAsia="Candara" w:hAnsi="Avenir Book" w:cs="Candara"/>
-          <w:color w:val="000000" w:themeColor="text1"/>
-          <w:u w:val="single"/>
-        </w:rPr>
-        <w:t>IT Project Lifecycle:</w:t>
-      </w:r>
-      <w:r>
-        <w:rPr>
-          <w:rFonts w:ascii="Avenir Book" w:eastAsia="Candara" w:hAnsi="Avenir Book" w:cs="Candara"/>
-          <w:color w:val="000000" w:themeColor="text1"/>
-        </w:rPr>
-        <w:t xml:space="preserve"> </w:t>
-      </w:r>
-      <w:r>
-        <w:rPr>
-          <w:rFonts w:ascii="Avenir Book" w:hAnsi="Avenir Book"/>
-        </w:rPr>
-        <w:br/>
-      </w:r>
-      <w:r>
-        <w:rPr>
-          <w:rFonts w:ascii="Avenir Book" w:eastAsia="Candara" w:hAnsi="Avenir Book" w:cs="Candara"/>
-          <w:color w:val="000000" w:themeColor="text1"/>
-        </w:rPr>
-        <w:t xml:space="preserve">Feasibility Study </w:t>
-      </w:r>
-    </w:p>
-    <w:p>
-      <w:pPr>
-        <w:spacing w:after="0" w:line="240" w:lineRule="auto"/>
-        <w:rPr>
-          <w:rFonts w:ascii="Avenir Book" w:hAnsi="Avenir Book"/>
-        </w:rPr>
-      </w:pPr>
-      <w:r>
-        <w:rPr>
-          <w:rFonts w:ascii="Avenir Book" w:eastAsia="Candara" w:hAnsi="Avenir Book" w:cs="Candara"/>
-          <w:color w:val="000000" w:themeColor="text1"/>
-        </w:rPr>
-        <w:t xml:space="preserve">Requirements Analysis </w:t>
-      </w:r>
-    </w:p>
-    <w:p>
-      <w:pPr>
-        <w:spacing w:after="0" w:line="240" w:lineRule="auto"/>
-        <w:rPr>
-          <w:rFonts w:ascii="Avenir Book" w:hAnsi="Avenir Book"/>
-        </w:rPr>
-      </w:pPr>
-      <w:r>
-        <w:rPr>
-          <w:rFonts w:ascii="Avenir Book" w:eastAsia="Candara" w:hAnsi="Avenir Book" w:cs="Candara"/>
-          <w:color w:val="000000" w:themeColor="text1"/>
-        </w:rPr>
-        <w:t xml:space="preserve">Vendor Selection Analysis </w:t>
-      </w:r>
-    </w:p>
-    <w:p>
-      <w:pPr>
-        <w:spacing w:after="0" w:line="240" w:lineRule="auto"/>
-        <w:rPr>
-          <w:rFonts w:ascii="Avenir Book" w:hAnsi="Avenir Book"/>
-        </w:rPr>
-      </w:pPr>
-      <w:r>
-        <w:rPr>
-          <w:rFonts w:ascii="Avenir Book" w:eastAsia="Candara" w:hAnsi="Avenir Book" w:cs="Candara"/>
-          <w:color w:val="000000" w:themeColor="text1"/>
-        </w:rPr>
-        <w:t xml:space="preserve">ROI Analysis </w:t>
-      </w:r>
-      <w:r>
-        <w:rPr>
-          <w:rFonts w:ascii="Avenir Book" w:hAnsi="Avenir Book"/>
-        </w:rPr>
-        <w:br/>
-      </w:r>
-      <w:r>
-        <w:rPr>
-          <w:rFonts w:ascii="Avenir Book" w:eastAsia="Candara" w:hAnsi="Avenir Book" w:cs="Candara"/>
-          <w:color w:val="000000" w:themeColor="text1"/>
-        </w:rPr>
-        <w:t xml:space="preserve">Budget &amp; Cost Controls </w:t>
-      </w:r>
-      <w:r>
-        <w:rPr>
-          <w:rFonts w:ascii="Avenir Book" w:hAnsi="Avenir Book"/>
-        </w:rPr>
-        <w:br/>
-      </w:r>
-      <w:r>
-        <w:rPr>
-          <w:rFonts w:ascii="Avenir Book" w:eastAsia="Candara" w:hAnsi="Avenir Book" w:cs="Candara"/>
-          <w:color w:val="000000" w:themeColor="text1"/>
-        </w:rPr>
-        <w:t xml:space="preserve">Project Scheduling </w:t>
-      </w:r>
-    </w:p>
-    <w:p>
-      <w:pPr>
-        <w:spacing w:after="0" w:line="240" w:lineRule="auto"/>
-        <w:rPr>
-          <w:rFonts w:ascii="Avenir Book" w:hAnsi="Avenir Book"/>
-        </w:rPr>
-      </w:pPr>
-      <w:r>
-        <w:rPr>
-          <w:rFonts w:ascii="Avenir Book" w:eastAsia="Candara" w:hAnsi="Avenir Book" w:cs="Candara"/>
-          <w:color w:val="000000" w:themeColor="text1"/>
-        </w:rPr>
-        <w:t xml:space="preserve">UAT and QA </w:t>
-      </w:r>
-    </w:p>
-    <w:p>
-      <w:pPr>
-        <w:spacing w:after="0" w:line="240" w:lineRule="auto"/>
-        <w:rPr>
-          <w:rFonts w:ascii="Avenir Book" w:hAnsi="Avenir Book"/>
-        </w:rPr>
-      </w:pPr>
-      <w:r>
-        <w:rPr>
-          <w:rFonts w:ascii="Avenir Book" w:eastAsia="Candara" w:hAnsi="Avenir Book" w:cs="Candara"/>
-          <w:color w:val="000000" w:themeColor="text1"/>
-        </w:rPr>
-        <w:lastRenderedPageBreak/>
-        <w:t xml:space="preserve">Project Delivery </w:t>
-      </w:r>
-    </w:p>
-    <w:p>
-      <w:pPr>
-        <w:spacing w:after="0" w:line="240" w:lineRule="auto"/>
-        <w:rPr>
-          <w:rFonts w:ascii="Avenir Book" w:hAnsi="Avenir Book"/>
-        </w:rPr>
-      </w:pPr>
-      <w:r>
-        <w:rPr>
-          <w:rFonts w:ascii="Avenir Book" w:eastAsia="Candara" w:hAnsi="Avenir Book" w:cs="Candara"/>
-          <w:color w:val="000000" w:themeColor="text1"/>
-        </w:rPr>
-        <w:t xml:space="preserve">Training and Support </w:t>
-      </w:r>
-    </w:p>
-    <w:p>
-      <w:pPr>
-        <w:spacing w:after="0" w:line="240" w:lineRule="auto"/>
-        <w:rPr>
-          <w:rFonts w:ascii="Avenir Book" w:hAnsi="Avenir Book"/>
-        </w:rPr>
-      </w:pPr>
-      <w:r>
-        <w:rPr>
-          <w:rFonts w:ascii="Avenir Book" w:eastAsia="Candara" w:hAnsi="Avenir Book" w:cs="Candara"/>
-          <w:color w:val="000000" w:themeColor="text1"/>
-        </w:rPr>
-        <w:t xml:space="preserve">High Quality Completion </w:t>
-      </w:r>
-    </w:p>
-    <w:p>
-      <w:pPr>
-        <w:spacing w:after="0" w:line="240" w:lineRule="auto"/>
-        <w:ind w:left="60"/>
-        <w:rPr>
-          <w:rFonts w:ascii="Avenir Book" w:eastAsia="Candara" w:hAnsi="Avenir Book" w:cs="Candara"/>
-          <w:color w:val="000000" w:themeColor="text1"/>
-        </w:rPr>
-      </w:pPr>
-      <w:r>
-        <w:rPr>
-          <w:rFonts w:ascii="Avenir Book" w:eastAsia="Candara" w:hAnsi="Avenir Book" w:cs="Candara"/>
-          <w:color w:val="000000" w:themeColor="text1"/>
-        </w:rPr>
-        <w:t xml:space="preserve">Evaluation </w:t>
-      </w:r>
-    </w:p>
-    <w:p>
-      <w:pPr>
-        <w:spacing w:after="0" w:line="240" w:lineRule="auto"/>
-        <w:ind w:left="60"/>
-        <w:rPr>
-          <w:rFonts w:ascii="Avenir Book" w:hAnsi="Avenir Book"/>
-        </w:rPr>
-      </w:pPr>
-      <w:r>
-        <w:rPr>
-          <w:rFonts w:ascii="Avenir Book" w:eastAsia="Candara" w:hAnsi="Avenir Book" w:cs="Candara"/>
-          <w:color w:val="000000" w:themeColor="text1"/>
-          <w:u w:val="single"/>
-        </w:rPr>
-        <w:t>Leadership:</w:t>
-      </w:r>
-      <w:r>
-        <w:rPr>
-          <w:rFonts w:ascii="Avenir Book" w:eastAsia="Candara" w:hAnsi="Avenir Book" w:cs="Candara"/>
-          <w:color w:val="000000" w:themeColor="text1"/>
-        </w:rPr>
-        <w:t xml:space="preserve"> </w:t>
-      </w:r>
-      <w:r>
-        <w:rPr>
-          <w:rFonts w:ascii="Avenir Book" w:hAnsi="Avenir Book"/>
-        </w:rPr>
-        <w:br/>
-      </w:r>
-      <w:r>
-        <w:rPr>
-          <w:rFonts w:ascii="Avenir Book" w:eastAsia="Candara" w:hAnsi="Avenir Book" w:cs="Candara"/>
-          <w:color w:val="000000" w:themeColor="text1"/>
-        </w:rPr>
-        <w:t xml:space="preserve">Communication </w:t>
-      </w:r>
-    </w:p>
-    <w:p>
-      <w:pPr>
-        <w:spacing w:after="0" w:line="240" w:lineRule="auto"/>
-        <w:ind w:left="60"/>
-        <w:rPr>
-          <w:rFonts w:ascii="Avenir Book" w:hAnsi="Avenir Book"/>
-        </w:rPr>
-      </w:pPr>
-      <w:r>
-        <w:rPr>
-          <w:rFonts w:ascii="Avenir Book" w:eastAsia="Candara" w:hAnsi="Avenir Book" w:cs="Candara"/>
-          <w:color w:val="000000" w:themeColor="text1"/>
-        </w:rPr>
-        <w:t xml:space="preserve">Relationship Building </w:t>
-      </w:r>
-    </w:p>
-    <w:p>
-      <w:pPr>
-        <w:spacing w:after="0" w:line="240" w:lineRule="auto"/>
-        <w:ind w:left="60"/>
-        <w:rPr>
-          <w:rFonts w:ascii="Avenir Book" w:hAnsi="Avenir Book"/>
-        </w:rPr>
-      </w:pPr>
-      <w:r>
-        <w:rPr>
-          <w:rFonts w:ascii="Avenir Book" w:eastAsia="Candara" w:hAnsi="Avenir Book" w:cs="Candara"/>
-          <w:color w:val="000000" w:themeColor="text1"/>
-        </w:rPr>
-        <w:t xml:space="preserve">Team Building </w:t>
-      </w:r>
-    </w:p>
-    <w:p>
-      <w:pPr>
-        <w:spacing w:after="0" w:line="240" w:lineRule="auto"/>
-        <w:ind w:left="60"/>
-        <w:rPr>
-          <w:rFonts w:ascii="Avenir Book" w:hAnsi="Avenir Book"/>
-        </w:rPr>
-      </w:pPr>
-      <w:r>
-        <w:rPr>
-          <w:rFonts w:ascii="Avenir Book" w:eastAsia="Candara" w:hAnsi="Avenir Book" w:cs="Candara"/>
-          <w:color w:val="000000" w:themeColor="text1"/>
-        </w:rPr>
-        <w:t xml:space="preserve">Champion for Change </w:t>
-      </w:r>
-    </w:p>
-    <w:p>
-      <w:pPr>
-        <w:spacing w:after="0" w:line="240" w:lineRule="auto"/>
-        <w:ind w:left="60"/>
-        <w:rPr>
-          <w:rFonts w:ascii="Avenir Book" w:hAnsi="Avenir Book"/>
-        </w:rPr>
-      </w:pPr>
-      <w:r>
-        <w:rPr>
-          <w:rFonts w:ascii="Avenir Book" w:eastAsia="Candara" w:hAnsi="Avenir Book" w:cs="Candara"/>
-          <w:color w:val="000000" w:themeColor="text1"/>
-        </w:rPr>
-        <w:t xml:space="preserve">Cross-Functional </w:t>
-      </w:r>
-    </w:p>
-    <w:p>
-      <w:pPr>
-        <w:spacing w:after="0" w:line="240" w:lineRule="auto"/>
-        <w:ind w:left="60"/>
-        <w:rPr>
-          <w:rFonts w:ascii="Avenir Book" w:hAnsi="Avenir Book"/>
-        </w:rPr>
-      </w:pPr>
-      <w:r>
-        <w:rPr>
-          <w:rFonts w:ascii="Avenir Book" w:eastAsia="Candara" w:hAnsi="Avenir Book" w:cs="Candara"/>
-          <w:color w:val="000000" w:themeColor="text1"/>
-        </w:rPr>
-        <w:t xml:space="preserve">Resourceful </w:t>
-      </w:r>
-    </w:p>
-    <w:p>
-      <w:pPr>
-        <w:spacing w:after="0" w:line="240" w:lineRule="auto"/>
-        <w:ind w:left="60"/>
-        <w:rPr>
-          <w:rFonts w:ascii="Avenir Book" w:hAnsi="Avenir Book"/>
-        </w:rPr>
-      </w:pPr>
-      <w:r>
-        <w:rPr>
-          <w:rFonts w:ascii="Avenir Book" w:eastAsia="Candara" w:hAnsi="Avenir Book" w:cs="Candara"/>
-          <w:color w:val="000000" w:themeColor="text1"/>
-        </w:rPr>
-        <w:t xml:space="preserve">Adaptable </w:t>
-      </w:r>
-    </w:p>
-    <w:p>
-      <w:pPr>
-        <w:spacing w:after="0" w:line="240" w:lineRule="auto"/>
-        <w:ind w:left="60"/>
-        <w:rPr>
-          <w:rFonts w:ascii="Avenir Book" w:hAnsi="Avenir Book"/>
-        </w:rPr>
-      </w:pPr>
-      <w:r>
-        <w:rPr>
-          <w:rFonts w:ascii="Avenir Book" w:eastAsia="Candara" w:hAnsi="Avenir Book" w:cs="Candara"/>
-          <w:color w:val="000000" w:themeColor="text1"/>
-        </w:rPr>
-        <w:t xml:space="preserve">Organized / Focused </w:t>
-      </w:r>
-    </w:p>
-    <w:p>
-      <w:pPr>
-        <w:spacing w:after="0" w:line="240" w:lineRule="auto"/>
-        <w:ind w:left="45"/>
-        <w:rPr>
-          <w:rFonts w:ascii="Avenir Book" w:hAnsi="Avenir Book"/>
-        </w:rPr>
-      </w:pPr>
-      <w:r>
-        <w:rPr>
-          <w:rFonts w:ascii="Avenir Book" w:eastAsia="Candara" w:hAnsi="Avenir Book" w:cs="Candara"/>
-          <w:color w:val="000000" w:themeColor="text1"/>
-        </w:rPr>
-        <w:t xml:space="preserve">Decisive </w:t>
-      </w:r>
-    </w:p>
-    <w:p>
-      <w:pPr>
-        <w:spacing w:after="0" w:line="240" w:lineRule="auto"/>
-        <w:ind w:left="60"/>
-        <w:rPr>
-          <w:rFonts w:ascii="Avenir Book" w:hAnsi="Avenir Book"/>
-        </w:rPr>
-      </w:pPr>
-      <w:r>
-        <w:rPr>
-          <w:rFonts w:ascii="Avenir Book" w:eastAsia="Candara" w:hAnsi="Avenir Book" w:cs="Candara"/>
-          <w:color w:val="000000" w:themeColor="text1"/>
-        </w:rPr>
-        <w:t xml:space="preserve">Honest </w:t>
-      </w:r>
-    </w:p>
-    <w:p>
-      <w:pPr>
-        <w:spacing w:after="0" w:line="240" w:lineRule="auto"/>
-        <w:rPr>
-          <w:rFonts w:ascii="Avenir Book" w:hAnsi="Avenir Book"/>
-        </w:rPr>
-      </w:pPr>
-      <w:r>
-        <w:rPr>
-          <w:rFonts w:ascii="Avenir Book" w:eastAsia="Candara" w:hAnsi="Avenir Book" w:cs="Candara"/>
-          <w:color w:val="000000" w:themeColor="text1"/>
-        </w:rPr>
-        <w:t>Accountable</w:t>
-      </w:r>
-    </w:p>
-    <w:p>
-      <w:pPr>
-        <w:spacing w:after="0" w:line="360" w:lineRule="auto"/>
-        <w:rPr>
-          <w:rFonts w:ascii="Avenir Book" w:hAnsi="Avenir Book"/>
+          <w:sz w:val="24"/>
+          <w:szCs w:val="24"/>
         </w:rPr>
         <w:sectPr>
           <w:type w:val="continuous"/>
           <w:pgSz w:w="12240" w:h="15840"/>
           <w:pgMar w:top="-504" w:right="720" w:bottom="-72" w:left="720" w:header="720" w:footer="720" w:gutter="0"/>
-          <w:cols w:num="4" w:space="432"/>
+          <w:cols w:num="4" w:space="288"/>
           <w:docGrid w:linePitch="360"/>
         </w:sectPr>
       </w:pPr>
+      <w:r>
+        <w:rPr>
+          <w:rFonts w:ascii="Avenir Book" w:eastAsia="Candara" w:hAnsi="Avenir Book" w:cs="Candara"/>
+          <w:color w:val="000000" w:themeColor="text1"/>
+          <w:sz w:val="24"/>
+          <w:szCs w:val="24"/>
+        </w:rPr>
+        <w:t xml:space="preserve">Evaluation </w:t>
+      </w:r>
     </w:p>
     <w:p>
       <w:pPr>
@@ -1732,6 +1188,1180 @@
           <w:bottom w:val="single" w:sz="6" w:space="1" w:color="auto"/>
         </w:pBdr>
         <w:spacing w:after="0" w:line="240" w:lineRule="auto"/>
+        <w:jc w:val="center"/>
+        <w:rPr>
+          <w:rFonts w:ascii="Avenir Book" w:eastAsia="Candara" w:hAnsi="Avenir Book" w:cs="Candara"/>
+          <w:bCs/>
+          <w:color w:val="000000" w:themeColor="text1"/>
+          <w:sz w:val="24"/>
+          <w:szCs w:val="24"/>
+          <w:u w:val="single"/>
+        </w:rPr>
+      </w:pPr>
+    </w:p>
+    <w:p>
+      <w:pPr>
+        <w:pBdr>
+          <w:bottom w:val="single" w:sz="6" w:space="1" w:color="auto"/>
+        </w:pBdr>
+        <w:spacing w:after="0" w:line="240" w:lineRule="auto"/>
+        <w:jc w:val="center"/>
+        <w:rPr>
+          <w:rFonts w:ascii="Avenir Book" w:eastAsia="Candara" w:hAnsi="Avenir Book" w:cs="Candara"/>
+          <w:bCs/>
+          <w:color w:val="000000" w:themeColor="text1"/>
+          <w:sz w:val="24"/>
+          <w:szCs w:val="24"/>
+          <w:u w:val="single"/>
+        </w:rPr>
+      </w:pPr>
+      <w:r>
+        <w:rPr>
+          <w:rFonts w:ascii="Avenir Book" w:eastAsia="Candara" w:hAnsi="Avenir Book" w:cs="Candara"/>
+          <w:bCs/>
+          <w:color w:val="000000" w:themeColor="text1"/>
+          <w:sz w:val="24"/>
+          <w:szCs w:val="24"/>
+          <w:u w:val="single"/>
+        </w:rPr>
+        <w:t>Technologies</w:t>
+      </w:r>
+    </w:p>
+    <w:p>
+      <w:pPr>
+        <w:pBdr>
+          <w:bottom w:val="single" w:sz="6" w:space="1" w:color="auto"/>
+        </w:pBdr>
+        <w:spacing w:after="0" w:line="240" w:lineRule="auto"/>
+        <w:jc w:val="center"/>
+        <w:rPr>
+          <w:rFonts w:ascii="Avenir Book" w:eastAsia="Candara" w:hAnsi="Avenir Book" w:cs="Candara"/>
+          <w:bCs/>
+          <w:color w:val="000000" w:themeColor="text1"/>
+          <w:sz w:val="24"/>
+          <w:szCs w:val="24"/>
+          <w:u w:val="single"/>
+        </w:rPr>
+      </w:pPr>
+    </w:p>
+    <w:p>
+      <w:pPr>
+        <w:pBdr>
+          <w:bottom w:val="single" w:sz="6" w:space="1" w:color="auto"/>
+        </w:pBdr>
+        <w:spacing w:after="0" w:line="240" w:lineRule="auto"/>
+        <w:jc w:val="center"/>
+        <w:rPr>
+          <w:rFonts w:ascii="Avenir Book" w:eastAsia="Candara" w:hAnsi="Avenir Book" w:cs="Candara"/>
+          <w:bCs/>
+          <w:color w:val="000000" w:themeColor="text1"/>
+          <w:sz w:val="24"/>
+          <w:szCs w:val="24"/>
+        </w:rPr>
+      </w:pPr>
+      <w:r>
+        <w:rPr>
+          <w:rFonts w:ascii="Avenir Book" w:eastAsia="Candara" w:hAnsi="Avenir Book" w:cs="Candara"/>
+          <w:bCs/>
+          <w:color w:val="000000" w:themeColor="text1"/>
+          <w:sz w:val="24"/>
+          <w:szCs w:val="24"/>
+        </w:rPr>
+        <w:t xml:space="preserve">Photoshop / Illustrator / Sketch / </w:t>
+      </w:r>
+      <w:proofErr w:type="spellStart"/>
+      <w:r>
+        <w:rPr>
+          <w:rFonts w:ascii="Avenir Book" w:eastAsia="Candara" w:hAnsi="Avenir Book" w:cs="Candara"/>
+          <w:bCs/>
+          <w:color w:val="000000" w:themeColor="text1"/>
+          <w:sz w:val="24"/>
+          <w:szCs w:val="24"/>
+        </w:rPr>
+        <w:t>Balsamiq</w:t>
+      </w:r>
+      <w:proofErr w:type="spellEnd"/>
+      <w:r>
+        <w:rPr>
+          <w:rFonts w:ascii="Avenir Book" w:eastAsia="Candara" w:hAnsi="Avenir Book" w:cs="Candara"/>
+          <w:bCs/>
+          <w:color w:val="000000" w:themeColor="text1"/>
+          <w:sz w:val="24"/>
+          <w:szCs w:val="24"/>
+        </w:rPr>
+        <w:t xml:space="preserve"> / </w:t>
+      </w:r>
+      <w:proofErr w:type="spellStart"/>
+      <w:r>
+        <w:rPr>
+          <w:rFonts w:ascii="Avenir Book" w:eastAsia="Candara" w:hAnsi="Avenir Book" w:cs="Candara"/>
+          <w:bCs/>
+          <w:color w:val="000000" w:themeColor="text1"/>
+          <w:sz w:val="24"/>
+          <w:szCs w:val="24"/>
+        </w:rPr>
+        <w:t>InVision</w:t>
+      </w:r>
+      <w:proofErr w:type="spellEnd"/>
+      <w:r>
+        <w:rPr>
+          <w:rFonts w:ascii="Avenir Book" w:eastAsia="Candara" w:hAnsi="Avenir Book" w:cs="Candara"/>
+          <w:bCs/>
+          <w:color w:val="000000" w:themeColor="text1"/>
+          <w:sz w:val="24"/>
+          <w:szCs w:val="24"/>
+        </w:rPr>
+        <w:t xml:space="preserve"> / </w:t>
+      </w:r>
+      <w:r>
+        <w:rPr>
+          <w:rFonts w:ascii="Avenir Book" w:eastAsia="Candara" w:hAnsi="Avenir Book" w:cs="Candara"/>
+          <w:bCs/>
+          <w:color w:val="000000" w:themeColor="text1"/>
+          <w:sz w:val="24"/>
+          <w:szCs w:val="24"/>
+        </w:rPr>
+        <w:t>Peek User Testing</w:t>
+      </w:r>
+    </w:p>
+    <w:p>
+      <w:pPr>
+        <w:pBdr>
+          <w:bottom w:val="single" w:sz="6" w:space="1" w:color="auto"/>
+        </w:pBdr>
+        <w:spacing w:after="0" w:line="240" w:lineRule="auto"/>
+        <w:jc w:val="center"/>
+        <w:rPr>
+          <w:rFonts w:ascii="Avenir Book" w:eastAsia="Candara" w:hAnsi="Avenir Book" w:cs="Candara"/>
+          <w:bCs/>
+          <w:color w:val="000000" w:themeColor="text1"/>
+          <w:sz w:val="24"/>
+          <w:szCs w:val="24"/>
+        </w:rPr>
+      </w:pPr>
+      <w:r>
+        <w:rPr>
+          <w:rFonts w:ascii="Avenir Book" w:eastAsia="Candara" w:hAnsi="Avenir Book" w:cs="Candara"/>
+          <w:bCs/>
+          <w:color w:val="000000" w:themeColor="text1"/>
+          <w:sz w:val="24"/>
+          <w:szCs w:val="24"/>
+        </w:rPr>
+        <w:t xml:space="preserve">HTML and CSS / </w:t>
+      </w:r>
+      <w:proofErr w:type="spellStart"/>
+      <w:r>
+        <w:rPr>
+          <w:rFonts w:ascii="Avenir Book" w:eastAsia="Candara" w:hAnsi="Avenir Book" w:cs="Candara"/>
+          <w:bCs/>
+          <w:color w:val="000000" w:themeColor="text1"/>
+          <w:sz w:val="24"/>
+          <w:szCs w:val="24"/>
+        </w:rPr>
+        <w:t>GitHub</w:t>
+      </w:r>
+      <w:proofErr w:type="spellEnd"/>
+      <w:r>
+        <w:rPr>
+          <w:rFonts w:ascii="Avenir Book" w:eastAsia="Candara" w:hAnsi="Avenir Book" w:cs="Candara"/>
+          <w:bCs/>
+          <w:color w:val="000000" w:themeColor="text1"/>
+          <w:sz w:val="24"/>
+          <w:szCs w:val="24"/>
+        </w:rPr>
+        <w:t xml:space="preserve"> / </w:t>
+      </w:r>
+      <w:proofErr w:type="spellStart"/>
+      <w:r>
+        <w:rPr>
+          <w:rFonts w:ascii="Avenir Book" w:eastAsia="Candara" w:hAnsi="Avenir Book" w:cs="Candara"/>
+          <w:bCs/>
+          <w:color w:val="000000" w:themeColor="text1"/>
+          <w:sz w:val="24"/>
+          <w:szCs w:val="24"/>
+        </w:rPr>
+        <w:t>SourceTree</w:t>
+      </w:r>
+      <w:proofErr w:type="spellEnd"/>
+      <w:r>
+        <w:rPr>
+          <w:rFonts w:ascii="Avenir Book" w:eastAsia="Candara" w:hAnsi="Avenir Book" w:cs="Candara"/>
+          <w:bCs/>
+          <w:color w:val="000000" w:themeColor="text1"/>
+          <w:sz w:val="24"/>
+          <w:szCs w:val="24"/>
+        </w:rPr>
+        <w:t xml:space="preserve"> / </w:t>
+      </w:r>
+      <w:proofErr w:type="spellStart"/>
+      <w:r>
+        <w:rPr>
+          <w:rFonts w:ascii="Avenir Book" w:eastAsia="Candara" w:hAnsi="Avenir Book" w:cs="Candara"/>
+          <w:bCs/>
+          <w:color w:val="000000" w:themeColor="text1"/>
+          <w:sz w:val="24"/>
+          <w:szCs w:val="24"/>
+        </w:rPr>
+        <w:t>WordPress</w:t>
+      </w:r>
+      <w:proofErr w:type="spellEnd"/>
+      <w:r>
+        <w:rPr>
+          <w:rFonts w:ascii="Avenir Book" w:eastAsia="Candara" w:hAnsi="Avenir Book" w:cs="Candara"/>
+          <w:bCs/>
+          <w:color w:val="000000" w:themeColor="text1"/>
+          <w:sz w:val="24"/>
+          <w:szCs w:val="24"/>
+        </w:rPr>
+        <w:t xml:space="preserve"> / SnagIt</w:t>
+      </w:r>
+      <w:r>
+        <w:rPr>
+          <w:rFonts w:ascii="Avenir Book" w:eastAsia="Candara" w:hAnsi="Avenir Book" w:cs="Candara"/>
+          <w:bCs/>
+          <w:color w:val="000000" w:themeColor="text1"/>
+          <w:sz w:val="24"/>
+          <w:szCs w:val="24"/>
+        </w:rPr>
+        <w:t xml:space="preserve"> / </w:t>
+      </w:r>
+      <w:proofErr w:type="spellStart"/>
+      <w:r>
+        <w:rPr>
+          <w:rFonts w:ascii="Avenir Book" w:eastAsia="Candara" w:hAnsi="Avenir Book" w:cs="Candara"/>
+          <w:bCs/>
+          <w:color w:val="000000" w:themeColor="text1"/>
+          <w:sz w:val="24"/>
+          <w:szCs w:val="24"/>
+        </w:rPr>
+        <w:t>Trello</w:t>
+      </w:r>
+      <w:proofErr w:type="spellEnd"/>
+      <w:r>
+        <w:rPr>
+          <w:rFonts w:ascii="Avenir Book" w:eastAsia="Candara" w:hAnsi="Avenir Book" w:cs="Candara"/>
+          <w:bCs/>
+          <w:color w:val="000000" w:themeColor="text1"/>
+          <w:sz w:val="24"/>
+          <w:szCs w:val="24"/>
+        </w:rPr>
+        <w:t xml:space="preserve"> / </w:t>
+      </w:r>
+      <w:proofErr w:type="spellStart"/>
+      <w:r>
+        <w:rPr>
+          <w:rFonts w:ascii="Avenir Book" w:eastAsia="Candara" w:hAnsi="Avenir Book" w:cs="Candara"/>
+          <w:bCs/>
+          <w:color w:val="000000" w:themeColor="text1"/>
+          <w:sz w:val="24"/>
+          <w:szCs w:val="24"/>
+        </w:rPr>
+        <w:t>Camtasia</w:t>
+      </w:r>
+      <w:proofErr w:type="spellEnd"/>
+    </w:p>
+    <w:p>
+      <w:pPr>
+        <w:pBdr>
+          <w:bottom w:val="single" w:sz="6" w:space="1" w:color="auto"/>
+        </w:pBdr>
+        <w:spacing w:after="0" w:line="240" w:lineRule="auto"/>
+        <w:jc w:val="center"/>
+        <w:rPr>
+          <w:rFonts w:ascii="Avenir Book" w:eastAsia="Candara" w:hAnsi="Avenir Book" w:cs="Candara"/>
+          <w:b/>
+          <w:bCs/>
+          <w:color w:val="000000" w:themeColor="text1"/>
+        </w:rPr>
+      </w:pPr>
+      <w:r>
+        <w:rPr>
+          <w:rFonts w:ascii="Avenir Book" w:eastAsia="Candara" w:hAnsi="Avenir Book" w:cs="Candara"/>
+          <w:noProof/>
+          <w:color w:val="000000" w:themeColor="text1"/>
+          <w:lang w:eastAsia="en-US"/>
+        </w:rPr>
+        <w:drawing>
+          <wp:inline distT="0" distB="0" distL="0" distR="0" wp14:anchorId="51C5E0A8" wp14:editId="2F4867FF">
+            <wp:extent cx="327660" cy="327660"/>
+            <wp:effectExtent l="0" t="0" r="2540" b="2540"/>
+            <wp:docPr id="1" name="Picture 1"/>
+            <wp:cNvGraphicFramePr>
+              <a:graphicFrameLocks xmlns:a="http://schemas.openxmlformats.org/drawingml/2006/main" noChangeAspect="1"/>
+            </wp:cNvGraphicFramePr>
+            <a:graphic xmlns:a="http://schemas.openxmlformats.org/drawingml/2006/main">
+              <a:graphicData uri="http://schemas.openxmlformats.org/drawingml/2006/picture">
+                <pic:pic xmlns:pic="http://schemas.openxmlformats.org/drawingml/2006/picture">
+                  <pic:nvPicPr>
+                    <pic:cNvPr id="0" name="Picture 1"/>
+                    <pic:cNvPicPr>
+                      <a:picLocks noChangeAspect="1" noChangeArrowheads="1"/>
+                    </pic:cNvPicPr>
+                  </pic:nvPicPr>
+                  <pic:blipFill>
+                    <a:blip r:embed="rId12">
+                      <a:extLst>
+                        <a:ext uri="{28A0092B-C50C-407E-A947-70E740481C1C}">
+                          <a14:useLocalDpi xmlns:a14="http://schemas.microsoft.com/office/drawing/2010/main" val="0"/>
+                        </a:ext>
+                      </a:extLst>
+                    </a:blip>
+                    <a:srcRect/>
+                    <a:stretch>
+                      <a:fillRect/>
+                    </a:stretch>
+                  </pic:blipFill>
+                  <pic:spPr bwMode="auto">
+                    <a:xfrm>
+                      <a:off x="0" y="0"/>
+                      <a:ext cx="327660" cy="327660"/>
+                    </a:xfrm>
+                    <a:prstGeom prst="rect">
+                      <a:avLst/>
+                    </a:prstGeom>
+                    <a:noFill/>
+                    <a:ln>
+                      <a:noFill/>
+                    </a:ln>
+                  </pic:spPr>
+                </pic:pic>
+              </a:graphicData>
+            </a:graphic>
+          </wp:inline>
+        </w:drawing>
+      </w:r>
+      <w:r>
+        <w:rPr>
+          <w:rFonts w:ascii="Avenir Book" w:eastAsia="Candara" w:hAnsi="Avenir Book" w:cs="Candara"/>
+          <w:b/>
+          <w:bCs/>
+          <w:color w:val="000000" w:themeColor="text1"/>
+        </w:rPr>
+        <w:t xml:space="preserve">  </w:t>
+      </w:r>
+      <w:r>
+        <w:rPr>
+          <w:rFonts w:ascii="Avenir Book" w:eastAsia="Candara" w:hAnsi="Avenir Book" w:cs="Candara"/>
+          <w:b/>
+          <w:bCs/>
+          <w:noProof/>
+          <w:color w:val="000000" w:themeColor="text1"/>
+          <w:lang w:eastAsia="en-US"/>
+        </w:rPr>
+        <w:drawing>
+          <wp:inline distT="0" distB="0" distL="0" distR="0" wp14:anchorId="10059F0C" wp14:editId="45031BCB">
+            <wp:extent cx="368300" cy="355600"/>
+            <wp:effectExtent l="0" t="0" r="12700" b="0"/>
+            <wp:docPr id="5" name="Picture 2"/>
+            <wp:cNvGraphicFramePr>
+              <a:graphicFrameLocks xmlns:a="http://schemas.openxmlformats.org/drawingml/2006/main" noChangeAspect="1"/>
+            </wp:cNvGraphicFramePr>
+            <a:graphic xmlns:a="http://schemas.openxmlformats.org/drawingml/2006/main">
+              <a:graphicData uri="http://schemas.openxmlformats.org/drawingml/2006/picture">
+                <pic:pic xmlns:pic="http://schemas.openxmlformats.org/drawingml/2006/picture">
+                  <pic:nvPicPr>
+                    <pic:cNvPr id="0" name="Picture 2"/>
+                    <pic:cNvPicPr>
+                      <a:picLocks noChangeAspect="1" noChangeArrowheads="1"/>
+                    </pic:cNvPicPr>
+                  </pic:nvPicPr>
+                  <pic:blipFill>
+                    <a:blip r:embed="rId13">
+                      <a:extLst>
+                        <a:ext uri="{28A0092B-C50C-407E-A947-70E740481C1C}">
+                          <a14:useLocalDpi xmlns:a14="http://schemas.microsoft.com/office/drawing/2010/main" val="0"/>
+                        </a:ext>
+                      </a:extLst>
+                    </a:blip>
+                    <a:srcRect/>
+                    <a:stretch>
+                      <a:fillRect/>
+                    </a:stretch>
+                  </pic:blipFill>
+                  <pic:spPr bwMode="auto">
+                    <a:xfrm>
+                      <a:off x="0" y="0"/>
+                      <a:ext cx="368300" cy="355600"/>
+                    </a:xfrm>
+                    <a:prstGeom prst="rect">
+                      <a:avLst/>
+                    </a:prstGeom>
+                    <a:noFill/>
+                    <a:ln>
+                      <a:noFill/>
+                    </a:ln>
+                  </pic:spPr>
+                </pic:pic>
+              </a:graphicData>
+            </a:graphic>
+          </wp:inline>
+        </w:drawing>
+      </w:r>
+      <w:r>
+        <w:rPr>
+          <w:rFonts w:ascii="Avenir Book" w:eastAsia="Candara" w:hAnsi="Avenir Book" w:cs="Candara"/>
+          <w:b/>
+          <w:bCs/>
+          <w:color w:val="000000" w:themeColor="text1"/>
+        </w:rPr>
+        <w:t xml:space="preserve">  </w:t>
+      </w:r>
+      <w:r>
+        <w:rPr>
+          <w:noProof/>
+          <w:lang w:eastAsia="en-US"/>
+        </w:rPr>
+        <w:drawing>
+          <wp:inline distT="0" distB="0" distL="0" distR="0" wp14:anchorId="4C0F3A5C" wp14:editId="57C6275F">
+            <wp:extent cx="381000" cy="342900"/>
+            <wp:effectExtent l="0" t="0" r="0" b="12700"/>
+            <wp:docPr id="7" name="Picture 4"/>
+            <wp:cNvGraphicFramePr>
+              <a:graphicFrameLocks xmlns:a="http://schemas.openxmlformats.org/drawingml/2006/main" noChangeAspect="1"/>
+            </wp:cNvGraphicFramePr>
+            <a:graphic xmlns:a="http://schemas.openxmlformats.org/drawingml/2006/main">
+              <a:graphicData uri="http://schemas.openxmlformats.org/drawingml/2006/picture">
+                <pic:pic xmlns:pic="http://schemas.openxmlformats.org/drawingml/2006/picture">
+                  <pic:nvPicPr>
+                    <pic:cNvPr id="0" name="Picture 4"/>
+                    <pic:cNvPicPr>
+                      <a:picLocks noChangeAspect="1" noChangeArrowheads="1"/>
+                    </pic:cNvPicPr>
+                  </pic:nvPicPr>
+                  <pic:blipFill>
+                    <a:blip r:embed="rId14">
+                      <a:extLst>
+                        <a:ext uri="{28A0092B-C50C-407E-A947-70E740481C1C}">
+                          <a14:useLocalDpi xmlns:a14="http://schemas.microsoft.com/office/drawing/2010/main" val="0"/>
+                        </a:ext>
+                      </a:extLst>
+                    </a:blip>
+                    <a:srcRect/>
+                    <a:stretch>
+                      <a:fillRect/>
+                    </a:stretch>
+                  </pic:blipFill>
+                  <pic:spPr bwMode="auto">
+                    <a:xfrm>
+                      <a:off x="0" y="0"/>
+                      <a:ext cx="381000" cy="342900"/>
+                    </a:xfrm>
+                    <a:prstGeom prst="rect">
+                      <a:avLst/>
+                    </a:prstGeom>
+                    <a:noFill/>
+                    <a:ln>
+                      <a:noFill/>
+                    </a:ln>
+                  </pic:spPr>
+                </pic:pic>
+              </a:graphicData>
+            </a:graphic>
+          </wp:inline>
+        </w:drawing>
+      </w:r>
+      <w:r>
+        <w:rPr>
+          <w:rFonts w:ascii="Avenir Book" w:eastAsia="Candara" w:hAnsi="Avenir Book" w:cs="Candara"/>
+          <w:b/>
+          <w:bCs/>
+          <w:color w:val="000000" w:themeColor="text1"/>
+        </w:rPr>
+        <w:t xml:space="preserve">  </w:t>
+      </w:r>
+      <w:r>
+        <w:rPr>
+          <w:noProof/>
+          <w:lang w:eastAsia="en-US"/>
+        </w:rPr>
+        <w:drawing>
+          <wp:inline distT="0" distB="0" distL="0" distR="0" wp14:anchorId="29AA6C15" wp14:editId="09C5262F">
+            <wp:extent cx="368300" cy="393700"/>
+            <wp:effectExtent l="0" t="0" r="12700" b="12700"/>
+            <wp:docPr id="6" name="Picture 3"/>
+            <wp:cNvGraphicFramePr>
+              <a:graphicFrameLocks xmlns:a="http://schemas.openxmlformats.org/drawingml/2006/main" noChangeAspect="1"/>
+            </wp:cNvGraphicFramePr>
+            <a:graphic xmlns:a="http://schemas.openxmlformats.org/drawingml/2006/main">
+              <a:graphicData uri="http://schemas.openxmlformats.org/drawingml/2006/picture">
+                <pic:pic xmlns:pic="http://schemas.openxmlformats.org/drawingml/2006/picture">
+                  <pic:nvPicPr>
+                    <pic:cNvPr id="0" name="Picture 3"/>
+                    <pic:cNvPicPr>
+                      <a:picLocks noChangeAspect="1" noChangeArrowheads="1"/>
+                    </pic:cNvPicPr>
+                  </pic:nvPicPr>
+                  <pic:blipFill>
+                    <a:blip r:embed="rId15">
+                      <a:extLst>
+                        <a:ext uri="{28A0092B-C50C-407E-A947-70E740481C1C}">
+                          <a14:useLocalDpi xmlns:a14="http://schemas.microsoft.com/office/drawing/2010/main" val="0"/>
+                        </a:ext>
+                      </a:extLst>
+                    </a:blip>
+                    <a:srcRect/>
+                    <a:stretch>
+                      <a:fillRect/>
+                    </a:stretch>
+                  </pic:blipFill>
+                  <pic:spPr bwMode="auto">
+                    <a:xfrm>
+                      <a:off x="0" y="0"/>
+                      <a:ext cx="368300" cy="393700"/>
+                    </a:xfrm>
+                    <a:prstGeom prst="rect">
+                      <a:avLst/>
+                    </a:prstGeom>
+                    <a:noFill/>
+                    <a:ln>
+                      <a:noFill/>
+                    </a:ln>
+                  </pic:spPr>
+                </pic:pic>
+              </a:graphicData>
+            </a:graphic>
+          </wp:inline>
+        </w:drawing>
+      </w:r>
+      <w:r>
+        <w:rPr>
+          <w:rFonts w:ascii="Avenir Book" w:eastAsia="Candara" w:hAnsi="Avenir Book" w:cs="Candara"/>
+          <w:b/>
+          <w:bCs/>
+          <w:color w:val="000000" w:themeColor="text1"/>
+        </w:rPr>
+        <w:t xml:space="preserve"> </w:t>
+      </w:r>
+      <w:r>
+        <w:rPr>
+          <w:noProof/>
+          <w:lang w:eastAsia="en-US"/>
+        </w:rPr>
+        <w:drawing>
+          <wp:inline distT="0" distB="0" distL="0" distR="0" wp14:anchorId="2AE72AB3" wp14:editId="422C4AFC">
+            <wp:extent cx="457200" cy="342900"/>
+            <wp:effectExtent l="0" t="0" r="0" b="12700"/>
+            <wp:docPr id="8" name="Picture 5"/>
+            <wp:cNvGraphicFramePr>
+              <a:graphicFrameLocks xmlns:a="http://schemas.openxmlformats.org/drawingml/2006/main" noChangeAspect="1"/>
+            </wp:cNvGraphicFramePr>
+            <a:graphic xmlns:a="http://schemas.openxmlformats.org/drawingml/2006/main">
+              <a:graphicData uri="http://schemas.openxmlformats.org/drawingml/2006/picture">
+                <pic:pic xmlns:pic="http://schemas.openxmlformats.org/drawingml/2006/picture">
+                  <pic:nvPicPr>
+                    <pic:cNvPr id="0" name="Picture 5"/>
+                    <pic:cNvPicPr>
+                      <a:picLocks noChangeAspect="1" noChangeArrowheads="1"/>
+                    </pic:cNvPicPr>
+                  </pic:nvPicPr>
+                  <pic:blipFill>
+                    <a:blip r:embed="rId16">
+                      <a:extLst>
+                        <a:ext uri="{28A0092B-C50C-407E-A947-70E740481C1C}">
+                          <a14:useLocalDpi xmlns:a14="http://schemas.microsoft.com/office/drawing/2010/main" val="0"/>
+                        </a:ext>
+                      </a:extLst>
+                    </a:blip>
+                    <a:srcRect/>
+                    <a:stretch>
+                      <a:fillRect/>
+                    </a:stretch>
+                  </pic:blipFill>
+                  <pic:spPr bwMode="auto">
+                    <a:xfrm>
+                      <a:off x="0" y="0"/>
+                      <a:ext cx="457200" cy="342900"/>
+                    </a:xfrm>
+                    <a:prstGeom prst="rect">
+                      <a:avLst/>
+                    </a:prstGeom>
+                    <a:noFill/>
+                    <a:ln>
+                      <a:noFill/>
+                    </a:ln>
+                  </pic:spPr>
+                </pic:pic>
+              </a:graphicData>
+            </a:graphic>
+          </wp:inline>
+        </w:drawing>
+      </w:r>
+      <w:r>
+        <w:rPr>
+          <w:rFonts w:ascii="Avenir Book" w:eastAsia="Candara" w:hAnsi="Avenir Book" w:cs="Candara"/>
+          <w:b/>
+          <w:bCs/>
+          <w:color w:val="000000" w:themeColor="text1"/>
+        </w:rPr>
+        <w:t xml:space="preserve"> </w:t>
+      </w:r>
+      <w:r>
+        <w:rPr>
+          <w:rFonts w:ascii="Avenir Book" w:eastAsia="Candara" w:hAnsi="Avenir Book" w:cs="Candara"/>
+          <w:b/>
+          <w:bCs/>
+          <w:color w:val="000000" w:themeColor="text1"/>
+        </w:rPr>
+        <w:t xml:space="preserve"> </w:t>
+      </w:r>
+      <w:r>
+        <w:rPr>
+          <w:rFonts w:ascii="Avenir Book" w:eastAsia="Candara" w:hAnsi="Avenir Book" w:cs="Candara"/>
+          <w:b/>
+          <w:bCs/>
+          <w:noProof/>
+          <w:color w:val="000000" w:themeColor="text1"/>
+          <w:lang w:eastAsia="en-US"/>
+        </w:rPr>
+        <w:drawing>
+          <wp:inline distT="0" distB="0" distL="0" distR="0" wp14:anchorId="61E30C23" wp14:editId="51342FAD">
+            <wp:extent cx="571500" cy="330200"/>
+            <wp:effectExtent l="0" t="0" r="12700" b="0"/>
+            <wp:docPr id="17" name="Picture 14"/>
+            <wp:cNvGraphicFramePr>
+              <a:graphicFrameLocks xmlns:a="http://schemas.openxmlformats.org/drawingml/2006/main" noChangeAspect="1"/>
+            </wp:cNvGraphicFramePr>
+            <a:graphic xmlns:a="http://schemas.openxmlformats.org/drawingml/2006/main">
+              <a:graphicData uri="http://schemas.openxmlformats.org/drawingml/2006/picture">
+                <pic:pic xmlns:pic="http://schemas.openxmlformats.org/drawingml/2006/picture">
+                  <pic:nvPicPr>
+                    <pic:cNvPr id="0" name="Picture 14"/>
+                    <pic:cNvPicPr>
+                      <a:picLocks noChangeAspect="1" noChangeArrowheads="1"/>
+                    </pic:cNvPicPr>
+                  </pic:nvPicPr>
+                  <pic:blipFill>
+                    <a:blip r:embed="rId17">
+                      <a:extLst>
+                        <a:ext uri="{28A0092B-C50C-407E-A947-70E740481C1C}">
+                          <a14:useLocalDpi xmlns:a14="http://schemas.microsoft.com/office/drawing/2010/main" val="0"/>
+                        </a:ext>
+                      </a:extLst>
+                    </a:blip>
+                    <a:srcRect/>
+                    <a:stretch>
+                      <a:fillRect/>
+                    </a:stretch>
+                  </pic:blipFill>
+                  <pic:spPr bwMode="auto">
+                    <a:xfrm>
+                      <a:off x="0" y="0"/>
+                      <a:ext cx="571500" cy="330200"/>
+                    </a:xfrm>
+                    <a:prstGeom prst="rect">
+                      <a:avLst/>
+                    </a:prstGeom>
+                    <a:noFill/>
+                    <a:ln>
+                      <a:noFill/>
+                    </a:ln>
+                  </pic:spPr>
+                </pic:pic>
+              </a:graphicData>
+            </a:graphic>
+          </wp:inline>
+        </w:drawing>
+      </w:r>
+      <w:r>
+        <w:rPr>
+          <w:rFonts w:ascii="Avenir Book" w:eastAsia="Candara" w:hAnsi="Avenir Book" w:cs="Candara"/>
+          <w:b/>
+          <w:bCs/>
+          <w:color w:val="000000" w:themeColor="text1"/>
+        </w:rPr>
+        <w:t xml:space="preserve"> </w:t>
+      </w:r>
+      <w:r>
+        <w:rPr>
+          <w:noProof/>
+          <w:lang w:eastAsia="en-US"/>
+        </w:rPr>
+        <w:drawing>
+          <wp:inline distT="0" distB="0" distL="0" distR="0" wp14:anchorId="3B179364" wp14:editId="129772B7">
+            <wp:extent cx="381000" cy="355600"/>
+            <wp:effectExtent l="0" t="0" r="0" b="0"/>
+            <wp:docPr id="10" name="Picture 7"/>
+            <wp:cNvGraphicFramePr>
+              <a:graphicFrameLocks xmlns:a="http://schemas.openxmlformats.org/drawingml/2006/main" noChangeAspect="1"/>
+            </wp:cNvGraphicFramePr>
+            <a:graphic xmlns:a="http://schemas.openxmlformats.org/drawingml/2006/main">
+              <a:graphicData uri="http://schemas.openxmlformats.org/drawingml/2006/picture">
+                <pic:pic xmlns:pic="http://schemas.openxmlformats.org/drawingml/2006/picture">
+                  <pic:nvPicPr>
+                    <pic:cNvPr id="0" name="Picture 7"/>
+                    <pic:cNvPicPr>
+                      <a:picLocks noChangeAspect="1" noChangeArrowheads="1"/>
+                    </pic:cNvPicPr>
+                  </pic:nvPicPr>
+                  <pic:blipFill>
+                    <a:blip r:embed="rId18">
+                      <a:extLst>
+                        <a:ext uri="{28A0092B-C50C-407E-A947-70E740481C1C}">
+                          <a14:useLocalDpi xmlns:a14="http://schemas.microsoft.com/office/drawing/2010/main" val="0"/>
+                        </a:ext>
+                      </a:extLst>
+                    </a:blip>
+                    <a:srcRect/>
+                    <a:stretch>
+                      <a:fillRect/>
+                    </a:stretch>
+                  </pic:blipFill>
+                  <pic:spPr bwMode="auto">
+                    <a:xfrm>
+                      <a:off x="0" y="0"/>
+                      <a:ext cx="381000" cy="355600"/>
+                    </a:xfrm>
+                    <a:prstGeom prst="rect">
+                      <a:avLst/>
+                    </a:prstGeom>
+                    <a:noFill/>
+                    <a:ln>
+                      <a:noFill/>
+                    </a:ln>
+                  </pic:spPr>
+                </pic:pic>
+              </a:graphicData>
+            </a:graphic>
+          </wp:inline>
+        </w:drawing>
+      </w:r>
+      <w:r>
+        <w:rPr>
+          <w:rFonts w:ascii="Avenir Book" w:eastAsia="Candara" w:hAnsi="Avenir Book" w:cs="Candara"/>
+          <w:b/>
+          <w:bCs/>
+          <w:color w:val="000000" w:themeColor="text1"/>
+        </w:rPr>
+        <w:t xml:space="preserve">  </w:t>
+      </w:r>
+      <w:r>
+        <w:rPr>
+          <w:noProof/>
+          <w:lang w:eastAsia="en-US"/>
+        </w:rPr>
+        <w:drawing>
+          <wp:inline distT="0" distB="0" distL="0" distR="0" wp14:anchorId="5EFF7205" wp14:editId="3041AB72">
+            <wp:extent cx="381000" cy="381000"/>
+            <wp:effectExtent l="0" t="0" r="0" b="0"/>
+            <wp:docPr id="11" name="Picture 8"/>
+            <wp:cNvGraphicFramePr>
+              <a:graphicFrameLocks xmlns:a="http://schemas.openxmlformats.org/drawingml/2006/main" noChangeAspect="1"/>
+            </wp:cNvGraphicFramePr>
+            <a:graphic xmlns:a="http://schemas.openxmlformats.org/drawingml/2006/main">
+              <a:graphicData uri="http://schemas.openxmlformats.org/drawingml/2006/picture">
+                <pic:pic xmlns:pic="http://schemas.openxmlformats.org/drawingml/2006/picture">
+                  <pic:nvPicPr>
+                    <pic:cNvPr id="0" name="Picture 8"/>
+                    <pic:cNvPicPr>
+                      <a:picLocks noChangeAspect="1" noChangeArrowheads="1"/>
+                    </pic:cNvPicPr>
+                  </pic:nvPicPr>
+                  <pic:blipFill>
+                    <a:blip r:embed="rId19">
+                      <a:extLst>
+                        <a:ext uri="{28A0092B-C50C-407E-A947-70E740481C1C}">
+                          <a14:useLocalDpi xmlns:a14="http://schemas.microsoft.com/office/drawing/2010/main" val="0"/>
+                        </a:ext>
+                      </a:extLst>
+                    </a:blip>
+                    <a:srcRect/>
+                    <a:stretch>
+                      <a:fillRect/>
+                    </a:stretch>
+                  </pic:blipFill>
+                  <pic:spPr bwMode="auto">
+                    <a:xfrm>
+                      <a:off x="0" y="0"/>
+                      <a:ext cx="381000" cy="381000"/>
+                    </a:xfrm>
+                    <a:prstGeom prst="rect">
+                      <a:avLst/>
+                    </a:prstGeom>
+                    <a:noFill/>
+                    <a:ln>
+                      <a:noFill/>
+                    </a:ln>
+                  </pic:spPr>
+                </pic:pic>
+              </a:graphicData>
+            </a:graphic>
+          </wp:inline>
+        </w:drawing>
+      </w:r>
+      <w:r>
+        <w:rPr>
+          <w:rFonts w:ascii="Avenir Book" w:eastAsia="Candara" w:hAnsi="Avenir Book" w:cs="Candara"/>
+          <w:b/>
+          <w:bCs/>
+          <w:color w:val="000000" w:themeColor="text1"/>
+        </w:rPr>
+        <w:t xml:space="preserve">  </w:t>
+      </w:r>
+      <w:r>
+        <w:rPr>
+          <w:noProof/>
+          <w:lang w:eastAsia="en-US"/>
+        </w:rPr>
+        <w:drawing>
+          <wp:inline distT="0" distB="0" distL="0" distR="0" wp14:anchorId="12D4BE8A" wp14:editId="61FC6419">
+            <wp:extent cx="381000" cy="381000"/>
+            <wp:effectExtent l="0" t="0" r="0" b="0"/>
+            <wp:docPr id="12" name="Picture 9"/>
+            <wp:cNvGraphicFramePr>
+              <a:graphicFrameLocks xmlns:a="http://schemas.openxmlformats.org/drawingml/2006/main" noChangeAspect="1"/>
+            </wp:cNvGraphicFramePr>
+            <a:graphic xmlns:a="http://schemas.openxmlformats.org/drawingml/2006/main">
+              <a:graphicData uri="http://schemas.openxmlformats.org/drawingml/2006/picture">
+                <pic:pic xmlns:pic="http://schemas.openxmlformats.org/drawingml/2006/picture">
+                  <pic:nvPicPr>
+                    <pic:cNvPr id="0" name="Picture 9"/>
+                    <pic:cNvPicPr>
+                      <a:picLocks noChangeAspect="1" noChangeArrowheads="1"/>
+                    </pic:cNvPicPr>
+                  </pic:nvPicPr>
+                  <pic:blipFill>
+                    <a:blip r:embed="rId20">
+                      <a:extLst>
+                        <a:ext uri="{28A0092B-C50C-407E-A947-70E740481C1C}">
+                          <a14:useLocalDpi xmlns:a14="http://schemas.microsoft.com/office/drawing/2010/main" val="0"/>
+                        </a:ext>
+                      </a:extLst>
+                    </a:blip>
+                    <a:srcRect/>
+                    <a:stretch>
+                      <a:fillRect/>
+                    </a:stretch>
+                  </pic:blipFill>
+                  <pic:spPr bwMode="auto">
+                    <a:xfrm>
+                      <a:off x="0" y="0"/>
+                      <a:ext cx="381000" cy="381000"/>
+                    </a:xfrm>
+                    <a:prstGeom prst="rect">
+                      <a:avLst/>
+                    </a:prstGeom>
+                    <a:noFill/>
+                    <a:ln>
+                      <a:noFill/>
+                    </a:ln>
+                  </pic:spPr>
+                </pic:pic>
+              </a:graphicData>
+            </a:graphic>
+          </wp:inline>
+        </w:drawing>
+      </w:r>
+      <w:r>
+        <w:t xml:space="preserve"> </w:t>
+      </w:r>
+      <w:r>
+        <w:rPr>
+          <w:rFonts w:ascii="Avenir Book" w:eastAsia="Candara" w:hAnsi="Avenir Book" w:cs="Candara"/>
+          <w:b/>
+          <w:bCs/>
+          <w:noProof/>
+          <w:color w:val="000000" w:themeColor="text1"/>
+          <w:lang w:eastAsia="en-US"/>
+        </w:rPr>
+        <w:drawing>
+          <wp:inline distT="0" distB="0" distL="0" distR="0" wp14:anchorId="13954529" wp14:editId="0ECE0B3F">
+            <wp:extent cx="508000" cy="495300"/>
+            <wp:effectExtent l="0" t="0" r="0" b="12700"/>
+            <wp:docPr id="18" name="Picture 15"/>
+            <wp:cNvGraphicFramePr>
+              <a:graphicFrameLocks xmlns:a="http://schemas.openxmlformats.org/drawingml/2006/main" noChangeAspect="1"/>
+            </wp:cNvGraphicFramePr>
+            <a:graphic xmlns:a="http://schemas.openxmlformats.org/drawingml/2006/main">
+              <a:graphicData uri="http://schemas.openxmlformats.org/drawingml/2006/picture">
+                <pic:pic xmlns:pic="http://schemas.openxmlformats.org/drawingml/2006/picture">
+                  <pic:nvPicPr>
+                    <pic:cNvPr id="0" name="Picture 15"/>
+                    <pic:cNvPicPr>
+                      <a:picLocks noChangeAspect="1" noChangeArrowheads="1"/>
+                    </pic:cNvPicPr>
+                  </pic:nvPicPr>
+                  <pic:blipFill>
+                    <a:blip r:embed="rId21">
+                      <a:extLst>
+                        <a:ext uri="{28A0092B-C50C-407E-A947-70E740481C1C}">
+                          <a14:useLocalDpi xmlns:a14="http://schemas.microsoft.com/office/drawing/2010/main" val="0"/>
+                        </a:ext>
+                      </a:extLst>
+                    </a:blip>
+                    <a:srcRect/>
+                    <a:stretch>
+                      <a:fillRect/>
+                    </a:stretch>
+                  </pic:blipFill>
+                  <pic:spPr bwMode="auto">
+                    <a:xfrm>
+                      <a:off x="0" y="0"/>
+                      <a:ext cx="508000" cy="495300"/>
+                    </a:xfrm>
+                    <a:prstGeom prst="rect">
+                      <a:avLst/>
+                    </a:prstGeom>
+                    <a:noFill/>
+                    <a:ln>
+                      <a:noFill/>
+                    </a:ln>
+                  </pic:spPr>
+                </pic:pic>
+              </a:graphicData>
+            </a:graphic>
+          </wp:inline>
+        </w:drawing>
+      </w:r>
+      <w:r>
+        <w:rPr>
+          <w:rFonts w:ascii="Avenir Book" w:eastAsia="Candara" w:hAnsi="Avenir Book" w:cs="Candara"/>
+          <w:b/>
+          <w:bCs/>
+          <w:color w:val="000000" w:themeColor="text1"/>
+        </w:rPr>
+        <w:t xml:space="preserve"> </w:t>
+      </w:r>
+      <w:r>
+        <w:rPr>
+          <w:noProof/>
+          <w:lang w:eastAsia="en-US"/>
+        </w:rPr>
+        <w:drawing>
+          <wp:inline distT="0" distB="0" distL="0" distR="0" wp14:anchorId="1657B0CD" wp14:editId="70AC22B7">
+            <wp:extent cx="469900" cy="419100"/>
+            <wp:effectExtent l="0" t="0" r="12700" b="12700"/>
+            <wp:docPr id="13" name="Picture 10"/>
+            <wp:cNvGraphicFramePr>
+              <a:graphicFrameLocks xmlns:a="http://schemas.openxmlformats.org/drawingml/2006/main" noChangeAspect="1"/>
+            </wp:cNvGraphicFramePr>
+            <a:graphic xmlns:a="http://schemas.openxmlformats.org/drawingml/2006/main">
+              <a:graphicData uri="http://schemas.openxmlformats.org/drawingml/2006/picture">
+                <pic:pic xmlns:pic="http://schemas.openxmlformats.org/drawingml/2006/picture">
+                  <pic:nvPicPr>
+                    <pic:cNvPr id="0" name="Picture 10"/>
+                    <pic:cNvPicPr>
+                      <a:picLocks noChangeAspect="1" noChangeArrowheads="1"/>
+                    </pic:cNvPicPr>
+                  </pic:nvPicPr>
+                  <pic:blipFill>
+                    <a:blip r:embed="rId22">
+                      <a:extLst>
+                        <a:ext uri="{28A0092B-C50C-407E-A947-70E740481C1C}">
+                          <a14:useLocalDpi xmlns:a14="http://schemas.microsoft.com/office/drawing/2010/main" val="0"/>
+                        </a:ext>
+                      </a:extLst>
+                    </a:blip>
+                    <a:srcRect/>
+                    <a:stretch>
+                      <a:fillRect/>
+                    </a:stretch>
+                  </pic:blipFill>
+                  <pic:spPr bwMode="auto">
+                    <a:xfrm>
+                      <a:off x="0" y="0"/>
+                      <a:ext cx="469900" cy="419100"/>
+                    </a:xfrm>
+                    <a:prstGeom prst="rect">
+                      <a:avLst/>
+                    </a:prstGeom>
+                    <a:noFill/>
+                    <a:ln>
+                      <a:noFill/>
+                    </a:ln>
+                  </pic:spPr>
+                </pic:pic>
+              </a:graphicData>
+            </a:graphic>
+          </wp:inline>
+        </w:drawing>
+      </w:r>
+      <w:r>
+        <w:rPr>
+          <w:noProof/>
+          <w:lang w:eastAsia="en-US"/>
+        </w:rPr>
+        <w:drawing>
+          <wp:inline distT="0" distB="0" distL="0" distR="0" wp14:anchorId="278D7E14" wp14:editId="6A446C8B">
+            <wp:extent cx="381000" cy="381000"/>
+            <wp:effectExtent l="0" t="0" r="0" b="0"/>
+            <wp:docPr id="14" name="Picture 11"/>
+            <wp:cNvGraphicFramePr>
+              <a:graphicFrameLocks xmlns:a="http://schemas.openxmlformats.org/drawingml/2006/main" noChangeAspect="1"/>
+            </wp:cNvGraphicFramePr>
+            <a:graphic xmlns:a="http://schemas.openxmlformats.org/drawingml/2006/main">
+              <a:graphicData uri="http://schemas.openxmlformats.org/drawingml/2006/picture">
+                <pic:pic xmlns:pic="http://schemas.openxmlformats.org/drawingml/2006/picture">
+                  <pic:nvPicPr>
+                    <pic:cNvPr id="0" name="Picture 11"/>
+                    <pic:cNvPicPr>
+                      <a:picLocks noChangeAspect="1" noChangeArrowheads="1"/>
+                    </pic:cNvPicPr>
+                  </pic:nvPicPr>
+                  <pic:blipFill>
+                    <a:blip r:embed="rId23">
+                      <a:extLst>
+                        <a:ext uri="{28A0092B-C50C-407E-A947-70E740481C1C}">
+                          <a14:useLocalDpi xmlns:a14="http://schemas.microsoft.com/office/drawing/2010/main" val="0"/>
+                        </a:ext>
+                      </a:extLst>
+                    </a:blip>
+                    <a:srcRect/>
+                    <a:stretch>
+                      <a:fillRect/>
+                    </a:stretch>
+                  </pic:blipFill>
+                  <pic:spPr bwMode="auto">
+                    <a:xfrm>
+                      <a:off x="0" y="0"/>
+                      <a:ext cx="381000" cy="381000"/>
+                    </a:xfrm>
+                    <a:prstGeom prst="rect">
+                      <a:avLst/>
+                    </a:prstGeom>
+                    <a:noFill/>
+                    <a:ln>
+                      <a:noFill/>
+                    </a:ln>
+                  </pic:spPr>
+                </pic:pic>
+              </a:graphicData>
+            </a:graphic>
+          </wp:inline>
+        </w:drawing>
+      </w:r>
+      <w:r>
+        <w:rPr>
+          <w:rFonts w:ascii="Avenir Book" w:eastAsia="Candara" w:hAnsi="Avenir Book" w:cs="Candara"/>
+          <w:b/>
+          <w:bCs/>
+          <w:color w:val="000000" w:themeColor="text1"/>
+        </w:rPr>
+        <w:t xml:space="preserve">  </w:t>
+      </w:r>
+      <w:r>
+        <w:rPr>
+          <w:noProof/>
+          <w:lang w:eastAsia="en-US"/>
+        </w:rPr>
+        <w:drawing>
+          <wp:inline distT="0" distB="0" distL="0" distR="0" wp14:anchorId="13BA9728" wp14:editId="72AB8013">
+            <wp:extent cx="381000" cy="381000"/>
+            <wp:effectExtent l="0" t="0" r="0" b="0"/>
+            <wp:docPr id="15" name="Picture 12"/>
+            <wp:cNvGraphicFramePr>
+              <a:graphicFrameLocks xmlns:a="http://schemas.openxmlformats.org/drawingml/2006/main" noChangeAspect="1"/>
+            </wp:cNvGraphicFramePr>
+            <a:graphic xmlns:a="http://schemas.openxmlformats.org/drawingml/2006/main">
+              <a:graphicData uri="http://schemas.openxmlformats.org/drawingml/2006/picture">
+                <pic:pic xmlns:pic="http://schemas.openxmlformats.org/drawingml/2006/picture">
+                  <pic:nvPicPr>
+                    <pic:cNvPr id="0" name="Picture 12"/>
+                    <pic:cNvPicPr>
+                      <a:picLocks noChangeAspect="1" noChangeArrowheads="1"/>
+                    </pic:cNvPicPr>
+                  </pic:nvPicPr>
+                  <pic:blipFill>
+                    <a:blip r:embed="rId24">
+                      <a:extLst>
+                        <a:ext uri="{28A0092B-C50C-407E-A947-70E740481C1C}">
+                          <a14:useLocalDpi xmlns:a14="http://schemas.microsoft.com/office/drawing/2010/main" val="0"/>
+                        </a:ext>
+                      </a:extLst>
+                    </a:blip>
+                    <a:srcRect/>
+                    <a:stretch>
+                      <a:fillRect/>
+                    </a:stretch>
+                  </pic:blipFill>
+                  <pic:spPr bwMode="auto">
+                    <a:xfrm>
+                      <a:off x="0" y="0"/>
+                      <a:ext cx="381000" cy="381000"/>
+                    </a:xfrm>
+                    <a:prstGeom prst="rect">
+                      <a:avLst/>
+                    </a:prstGeom>
+                    <a:noFill/>
+                    <a:ln>
+                      <a:noFill/>
+                    </a:ln>
+                  </pic:spPr>
+                </pic:pic>
+              </a:graphicData>
+            </a:graphic>
+          </wp:inline>
+        </w:drawing>
+      </w:r>
+      <w:r>
+        <w:rPr>
+          <w:rFonts w:ascii="Avenir Book" w:eastAsia="Candara" w:hAnsi="Avenir Book" w:cs="Candara"/>
+          <w:b/>
+          <w:bCs/>
+          <w:color w:val="000000" w:themeColor="text1"/>
+        </w:rPr>
+        <w:t xml:space="preserve">  </w:t>
+      </w:r>
+      <w:r>
+        <w:rPr>
+          <w:noProof/>
+          <w:lang w:eastAsia="en-US"/>
+        </w:rPr>
+        <w:drawing>
+          <wp:inline distT="0" distB="0" distL="0" distR="0" wp14:anchorId="7E33C3E1" wp14:editId="11B420DD">
+            <wp:extent cx="368300" cy="368300"/>
+            <wp:effectExtent l="0" t="0" r="12700" b="12700"/>
+            <wp:docPr id="16" name="Picture 13"/>
+            <wp:cNvGraphicFramePr>
+              <a:graphicFrameLocks xmlns:a="http://schemas.openxmlformats.org/drawingml/2006/main" noChangeAspect="1"/>
+            </wp:cNvGraphicFramePr>
+            <a:graphic xmlns:a="http://schemas.openxmlformats.org/drawingml/2006/main">
+              <a:graphicData uri="http://schemas.openxmlformats.org/drawingml/2006/picture">
+                <pic:pic xmlns:pic="http://schemas.openxmlformats.org/drawingml/2006/picture">
+                  <pic:nvPicPr>
+                    <pic:cNvPr id="0" name="Picture 13"/>
+                    <pic:cNvPicPr>
+                      <a:picLocks noChangeAspect="1" noChangeArrowheads="1"/>
+                    </pic:cNvPicPr>
+                  </pic:nvPicPr>
+                  <pic:blipFill>
+                    <a:blip r:embed="rId25">
+                      <a:extLst>
+                        <a:ext uri="{28A0092B-C50C-407E-A947-70E740481C1C}">
+                          <a14:useLocalDpi xmlns:a14="http://schemas.microsoft.com/office/drawing/2010/main" val="0"/>
+                        </a:ext>
+                      </a:extLst>
+                    </a:blip>
+                    <a:srcRect/>
+                    <a:stretch>
+                      <a:fillRect/>
+                    </a:stretch>
+                  </pic:blipFill>
+                  <pic:spPr bwMode="auto">
+                    <a:xfrm>
+                      <a:off x="0" y="0"/>
+                      <a:ext cx="368300" cy="368300"/>
+                    </a:xfrm>
+                    <a:prstGeom prst="rect">
+                      <a:avLst/>
+                    </a:prstGeom>
+                    <a:noFill/>
+                    <a:ln>
+                      <a:noFill/>
+                    </a:ln>
+                  </pic:spPr>
+                </pic:pic>
+              </a:graphicData>
+            </a:graphic>
+          </wp:inline>
+        </w:drawing>
+      </w:r>
+    </w:p>
+    <w:p>
+      <w:pPr>
+        <w:pBdr>
+          <w:bottom w:val="single" w:sz="6" w:space="1" w:color="auto"/>
+        </w:pBdr>
+        <w:spacing w:after="0" w:line="240" w:lineRule="auto"/>
         <w:rPr>
           <w:rFonts w:ascii="Avenir Book" w:eastAsia="Candara" w:hAnsi="Avenir Book" w:cs="Candara"/>
           <w:b/>
@@ -1756,10 +2386,12 @@
       <w:pPr>
         <w:spacing w:line="240" w:lineRule="auto"/>
         <w:rPr>
-          <w:rFonts w:ascii="Avenir Book" w:hAnsi="Avenir Book"/>
+          <w:rFonts w:ascii="Avenir Book" w:eastAsia="Candara" w:hAnsi="Avenir Book" w:cs="Candara"/>
           <w:sz w:val="32"/>
         </w:rPr>
       </w:pPr>
+      <w:bookmarkStart w:id="0" w:name="_GoBack"/>
+      <w:bookmarkEnd w:id="0"/>
       <w:r>
         <w:rPr>
           <w:rFonts w:ascii="Avenir Book" w:eastAsia="Candara" w:hAnsi="Avenir Book" w:cs="Candara"/>
@@ -1845,7 +2477,7 @@
                     <pic:cNvPicPr/>
                   </pic:nvPicPr>
                   <pic:blipFill>
-                    <a:blip r:embed="rId12">
+                    <a:blip r:embed="rId26">
                       <a:extLst>
                         <a:ext uri="{28A0092B-C50C-407E-A947-70E740481C1C}">
                           <a14:useLocalDpi xmlns:a14="http://schemas.microsoft.com/office/drawing/2010/main" val="0"/>
@@ -2025,7 +2657,7 @@
                     <pic:cNvPicPr/>
                   </pic:nvPicPr>
                   <pic:blipFill>
-                    <a:blip r:embed="rId13">
+                    <a:blip r:embed="rId27">
                       <a:extLst>
                         <a:ext uri="{28A0092B-C50C-407E-A947-70E740481C1C}">
                           <a14:useLocalDpi xmlns:a14="http://schemas.microsoft.com/office/drawing/2010/main" val="0"/>
@@ -2103,14 +2735,6 @@
     </w:p>
     <w:p>
       <w:pPr>
-        <w:spacing w:after="0" w:line="240" w:lineRule="auto"/>
-        <w:rPr>
-          <w:rFonts w:ascii="Avenir Book" w:hAnsi="Avenir Book"/>
-        </w:rPr>
-      </w:pPr>
-    </w:p>
-    <w:p>
-      <w:pPr>
         <w:spacing w:after="0" w:line="360" w:lineRule="auto"/>
         <w:rPr>
           <w:rFonts w:ascii="Avenir Book" w:hAnsi="Avenir Book"/>
@@ -2127,14 +2751,24 @@
           <w:sz w:val="32"/>
         </w:rPr>
         <w:lastRenderedPageBreak/>
-        <w:t>Projects and Positions</w:t>
-      </w:r>
-      <w:r>
-        <w:rPr>
-          <w:rFonts w:ascii="Avenir Book" w:eastAsia="Candara" w:hAnsi="Avenir Book" w:cs="Candara"/>
+        <w:t>P</w:t>
+      </w:r>
+      <w:r>
+        <w:rPr>
+          <w:rFonts w:ascii="Avenir Book" w:eastAsia="Candara" w:hAnsi="Avenir Book" w:cs="Candara"/>
+          <w:b/>
+          <w:bCs/>
           <w:color w:val="F69100"/>
           <w:sz w:val="32"/>
         </w:rPr>
+        <w:t>rojects and Positions</w:t>
+      </w:r>
+      <w:r>
+        <w:rPr>
+          <w:rFonts w:ascii="Avenir Book" w:eastAsia="Candara" w:hAnsi="Avenir Book" w:cs="Candara"/>
+          <w:color w:val="F69100"/>
+          <w:sz w:val="32"/>
+        </w:rPr>
         <w:t xml:space="preserve"> </w:t>
       </w:r>
     </w:p>
@@ -2234,7 +2868,7 @@
     <w:p>
       <w:pPr>
         <w:spacing w:after="0"/>
-        <w:ind w:left="990" w:hanging="270"/>
+        <w:ind w:left="270" w:hanging="270"/>
         <w:rPr>
           <w:rFonts w:ascii="Avenir Book" w:eastAsia="Candara" w:hAnsi="Avenir Book" w:cs="Candara"/>
           <w:sz w:val="24"/>
@@ -2316,7 +2950,7 @@
                     </pic:cNvPicPr>
                   </pic:nvPicPr>
                   <pic:blipFill>
-                    <a:blip r:embed="rId14">
+                    <a:blip r:embed="rId28">
                       <a:extLst>
                         <a:ext uri="{28A0092B-C50C-407E-A947-70E740481C1C}">
                           <a14:useLocalDpi xmlns:a14="http://schemas.microsoft.com/office/drawing/2010/main" val="0"/>
@@ -2374,7 +3008,7 @@
     <w:p>
       <w:pPr>
         <w:spacing w:after="0"/>
-        <w:ind w:left="990" w:hanging="270"/>
+        <w:ind w:left="270" w:hanging="270"/>
         <w:rPr>
           <w:rFonts w:ascii="Avenir Book" w:eastAsia="Candara" w:hAnsi="Avenir Book" w:cs="Candara"/>
           <w:sz w:val="24"/>
@@ -2398,7 +3032,6 @@
     <w:p>
       <w:pPr>
         <w:spacing w:after="0"/>
-        <w:ind w:left="720"/>
         <w:rPr>
           <w:rFonts w:ascii="Avenir Light" w:eastAsia="Candara" w:hAnsi="Avenir Light" w:cs="Candara"/>
           <w:color w:val="000000" w:themeColor="text1"/>
@@ -2467,7 +3100,7 @@
     <w:p>
       <w:pPr>
         <w:spacing w:after="0"/>
-        <w:ind w:left="990" w:hanging="270"/>
+        <w:ind w:left="270" w:hanging="270"/>
         <w:rPr>
           <w:rFonts w:ascii="Avenir Book" w:eastAsia="Candara" w:hAnsi="Avenir Book" w:cs="Candara"/>
           <w:sz w:val="24"/>
@@ -2556,7 +3189,7 @@
                     <pic:cNvPicPr/>
                   </pic:nvPicPr>
                   <pic:blipFill>
-                    <a:blip r:embed="rId15">
+                    <a:blip r:embed="rId29">
                       <a:extLst>
                         <a:ext uri="{28A0092B-C50C-407E-A947-70E740481C1C}">
                           <a14:useLocalDpi xmlns:a14="http://schemas.microsoft.com/office/drawing/2010/main" val="0"/>
@@ -2618,7 +3251,7 @@
     <w:p>
       <w:pPr>
         <w:spacing w:after="0"/>
-        <w:ind w:left="990" w:hanging="270"/>
+        <w:ind w:left="270" w:hanging="270"/>
         <w:rPr>
           <w:rFonts w:ascii="Avenir Book" w:hAnsi="Avenir Book"/>
           <w:sz w:val="24"/>
@@ -2635,7 +3268,6 @@
     <w:p>
       <w:pPr>
         <w:spacing w:after="0"/>
-        <w:ind w:left="720"/>
         <w:rPr>
           <w:rFonts w:ascii="Avenir Light" w:hAnsi="Avenir Light"/>
           <w:sz w:val="24"/>
@@ -2671,7 +3303,7 @@
     <w:p>
       <w:pPr>
         <w:spacing w:after="0"/>
-        <w:ind w:left="990" w:hanging="270"/>
+        <w:ind w:left="270" w:hanging="270"/>
         <w:rPr>
           <w:rFonts w:ascii="Avenir Book" w:eastAsia="Candara" w:hAnsi="Avenir Book" w:cs="Candara"/>
           <w:b/>
@@ -2742,7 +3374,7 @@
                     <pic:cNvPicPr/>
                   </pic:nvPicPr>
                   <pic:blipFill>
-                    <a:blip r:embed="rId16">
+                    <a:blip r:embed="rId30">
                       <a:extLst>
                         <a:ext uri="{28A0092B-C50C-407E-A947-70E740481C1C}">
                           <a14:useLocalDpi xmlns:a14="http://schemas.microsoft.com/office/drawing/2010/main" val="0"/>
@@ -2790,7 +3422,7 @@
     <w:p>
       <w:pPr>
         <w:spacing w:after="0"/>
-        <w:ind w:left="990" w:hanging="270"/>
+        <w:ind w:left="270" w:hanging="270"/>
         <w:rPr>
           <w:rFonts w:ascii="Avenir Book" w:hAnsi="Avenir Book"/>
           <w:sz w:val="24"/>
@@ -2822,7 +3454,6 @@
     <w:p>
       <w:pPr>
         <w:spacing w:after="0"/>
-        <w:ind w:left="720"/>
         <w:rPr>
           <w:rFonts w:ascii="Avenir Light" w:hAnsi="Avenir Light"/>
           <w:sz w:val="24"/>
@@ -2840,7 +3471,7 @@
     <w:p>
       <w:pPr>
         <w:spacing w:after="0"/>
-        <w:ind w:left="990" w:hanging="270"/>
+        <w:ind w:left="270" w:hanging="270"/>
         <w:rPr>
           <w:rFonts w:ascii="Avenir Book" w:eastAsia="Candara" w:hAnsi="Avenir Book" w:cs="Candara"/>
           <w:sz w:val="24"/>
@@ -2929,7 +3560,7 @@
                     <pic:cNvPicPr/>
                   </pic:nvPicPr>
                   <pic:blipFill>
-                    <a:blip r:embed="rId17">
+                    <a:blip r:embed="rId31">
                       <a:extLst>
                         <a:ext uri="{28A0092B-C50C-407E-A947-70E740481C1C}">
                           <a14:useLocalDpi xmlns:a14="http://schemas.microsoft.com/office/drawing/2010/main" val="0"/>
@@ -2966,7 +3597,7 @@
     <w:p>
       <w:pPr>
         <w:spacing w:after="0"/>
-        <w:ind w:left="990" w:hanging="270"/>
+        <w:ind w:left="270" w:hanging="270"/>
         <w:rPr>
           <w:rFonts w:ascii="Avenir Book" w:hAnsi="Avenir Book"/>
           <w:sz w:val="24"/>
@@ -2998,7 +3629,6 @@
     <w:p>
       <w:pPr>
         <w:spacing w:after="0"/>
-        <w:ind w:left="720"/>
         <w:rPr>
           <w:rFonts w:ascii="Avenir Light" w:eastAsia="Candara" w:hAnsi="Avenir Light" w:cs="Candara"/>
           <w:color w:val="000000" w:themeColor="text1"/>
@@ -3064,7 +3694,6 @@
           <w:tab w:val="left" w:pos="0"/>
         </w:tabs>
         <w:spacing w:after="0"/>
-        <w:ind w:left="720"/>
         <w:rPr>
           <w:rFonts w:ascii="Avenir Book" w:eastAsia="Candara" w:hAnsi="Avenir Book" w:cs="Candara"/>
           <w:b/>
@@ -3128,7 +3757,7 @@
                     </pic:cNvPicPr>
                   </pic:nvPicPr>
                   <pic:blipFill>
-                    <a:blip r:embed="rId18">
+                    <a:blip r:embed="rId32">
                       <a:extLst>
                         <a:ext uri="{28A0092B-C50C-407E-A947-70E740481C1C}">
                           <a14:useLocalDpi xmlns:a14="http://schemas.microsoft.com/office/drawing/2010/main" val="0"/>
@@ -3166,7 +3795,6 @@
           <w:tab w:val="left" w:pos="0"/>
         </w:tabs>
         <w:spacing w:after="0"/>
-        <w:ind w:left="720"/>
         <w:rPr>
           <w:rFonts w:ascii="Avenir Book" w:eastAsia="Candara" w:hAnsi="Avenir Book" w:cs="Candara"/>
           <w:color w:val="000000" w:themeColor="text1"/>
@@ -3188,7 +3816,6 @@
           <w:tab w:val="left" w:pos="0"/>
         </w:tabs>
         <w:spacing w:after="0"/>
-        <w:ind w:left="720"/>
         <w:rPr>
           <w:rFonts w:ascii="Avenir Book" w:eastAsia="Candara" w:hAnsi="Avenir Book" w:cs="Candara"/>
           <w:color w:val="000000" w:themeColor="text1"/>
@@ -3390,7 +4017,7 @@
                     <pic:cNvPicPr/>
                   </pic:nvPicPr>
                   <pic:blipFill>
-                    <a:blip r:embed="rId19">
+                    <a:blip r:embed="rId33">
                       <a:extLst>
                         <a:ext uri="{28A0092B-C50C-407E-A947-70E740481C1C}">
                           <a14:useLocalDpi xmlns:a14="http://schemas.microsoft.com/office/drawing/2010/main" val="0"/>
@@ -4724,7 +5351,7 @@
 </file>
 
 <file path=customXml/itemProps1.xml><?xml version="1.0" encoding="utf-8"?>
-<ds:datastoreItem xmlns:ds="http://schemas.openxmlformats.org/officeDocument/2006/customXml" ds:itemID="{63E9B034-25E3-B044-A5A0-97338E35ADCD}">
+<ds:datastoreItem xmlns:ds="http://schemas.openxmlformats.org/officeDocument/2006/customXml" ds:itemID="{99008642-770C-5E4B-9E37-E2DE7E6940B1}">
   <ds:schemaRefs>
     <ds:schemaRef ds:uri="http://schemas.openxmlformats.org/officeDocument/2006/bibliography"/>
   </ds:schemaRefs>

</xml_diff>

<commit_message>
new CV and add IA to skills
</commit_message>
<xml_diff>
--- a/images/KristaRipponsCV.docx
+++ b/images/KristaRipponsCV.docx
@@ -9,98 +9,49 @@
           <w:rFonts w:ascii="Avenir Book" w:hAnsi="Avenir Book"/>
         </w:rPr>
       </w:pPr>
-      <w:r>
-        <w:rPr>
-          <w:rFonts w:ascii="Avenir Book" w:eastAsia="Candara" w:hAnsi="Avenir Book" w:cs="Candara"/>
-          <w:noProof/>
+      <w:proofErr w:type="spellStart"/>
+      <w:r>
+        <w:rPr>
+          <w:rFonts w:ascii="Candara" w:eastAsia="Candara" w:hAnsi="Candara" w:cs="Candara"/>
+          <w:b/>
+          <w:bCs/>
+          <w:color w:val="F69100"/>
+          <w:sz w:val="56"/>
+          <w:szCs w:val="52"/>
+        </w:rPr>
+        <w:t>Kr</w:t>
+      </w:r>
+      <w:r>
+        <w:rPr>
+          <w:rFonts w:ascii="Candara" w:eastAsia="Candara" w:hAnsi="Candara" w:cs="Candara"/>
+          <w:b/>
+          <w:bCs/>
+          <w:color w:val="F69100"/>
+          <w:sz w:val="56"/>
+          <w:szCs w:val="52"/>
+        </w:rPr>
+        <w:t>ista</w:t>
+      </w:r>
+      <w:r>
+        <w:rPr>
+          <w:rFonts w:ascii="Candara" w:eastAsia="Candara" w:hAnsi="Candara" w:cs="Candara"/>
+          <w:bCs/>
+          <w:color w:val="17365D" w:themeColor="text2" w:themeShade="BF"/>
+          <w:sz w:val="56"/>
+          <w:szCs w:val="52"/>
+        </w:rPr>
+        <w:t>RiPPons</w:t>
+      </w:r>
+      <w:proofErr w:type="spellEnd"/>
+      <w:r>
+        <w:rPr>
+          <w:rFonts w:ascii="Avenir Book" w:eastAsia="Candara" w:hAnsi="Avenir Book" w:cs="Candara"/>
           <w:color w:val="17365D" w:themeColor="text2" w:themeShade="BF"/>
           <w:sz w:val="32"/>
           <w:szCs w:val="32"/>
-          <w:lang w:eastAsia="en-US"/>
-        </w:rPr>
-        <w:drawing>
-          <wp:inline distT="0" distB="0" distL="0" distR="0" wp14:anchorId="4E63AB4A" wp14:editId="5838B4FA">
-            <wp:extent cx="431800" cy="447040"/>
-            <wp:effectExtent l="0" t="0" r="0" b="10160"/>
-            <wp:docPr id="2" name="Picture 2"/>
-            <wp:cNvGraphicFramePr>
-              <a:graphicFrameLocks xmlns:a="http://schemas.openxmlformats.org/drawingml/2006/main" noChangeAspect="1"/>
-            </wp:cNvGraphicFramePr>
-            <a:graphic xmlns:a="http://schemas.openxmlformats.org/drawingml/2006/main">
-              <a:graphicData uri="http://schemas.openxmlformats.org/drawingml/2006/picture">
-                <pic:pic xmlns:pic="http://schemas.openxmlformats.org/drawingml/2006/picture">
-                  <pic:nvPicPr>
-                    <pic:cNvPr id="0" name="Picture 2"/>
-                    <pic:cNvPicPr>
-                      <a:picLocks noChangeAspect="1" noChangeArrowheads="1"/>
-                    </pic:cNvPicPr>
-                  </pic:nvPicPr>
-                  <pic:blipFill>
-                    <a:blip r:embed="rId8">
-                      <a:extLst>
-                        <a:ext uri="{28A0092B-C50C-407E-A947-70E740481C1C}">
-                          <a14:useLocalDpi xmlns:a14="http://schemas.microsoft.com/office/drawing/2010/main" val="0"/>
-                        </a:ext>
-                      </a:extLst>
-                    </a:blip>
-                    <a:srcRect/>
-                    <a:stretch>
-                      <a:fillRect/>
-                    </a:stretch>
-                  </pic:blipFill>
-                  <pic:spPr bwMode="auto">
-                    <a:xfrm>
-                      <a:off x="0" y="0"/>
-                      <a:ext cx="431800" cy="447040"/>
-                    </a:xfrm>
-                    <a:prstGeom prst="rect">
-                      <a:avLst/>
-                    </a:prstGeom>
-                    <a:noFill/>
-                    <a:ln>
-                      <a:noFill/>
-                    </a:ln>
-                  </pic:spPr>
-                </pic:pic>
-              </a:graphicData>
-            </a:graphic>
-          </wp:inline>
-        </w:drawing>
-      </w:r>
-      <w:proofErr w:type="spellStart"/>
-      <w:r>
-        <w:rPr>
-          <w:rFonts w:ascii="Candara" w:eastAsia="Candara" w:hAnsi="Candara" w:cs="Candara"/>
-          <w:b/>
-          <w:bCs/>
-          <w:color w:val="F69100"/>
-          <w:sz w:val="56"/>
-          <w:szCs w:val="52"/>
-        </w:rPr>
-        <w:t>Kr</w:t>
-      </w:r>
-      <w:r>
-        <w:rPr>
-          <w:rFonts w:ascii="Candara" w:eastAsia="Candara" w:hAnsi="Candara" w:cs="Candara"/>
-          <w:b/>
-          <w:bCs/>
-          <w:color w:val="F69100"/>
-          <w:sz w:val="56"/>
-          <w:szCs w:val="52"/>
-        </w:rPr>
-        <w:t>ista</w:t>
-      </w:r>
-      <w:r>
-        <w:rPr>
-          <w:rFonts w:ascii="Candara" w:eastAsia="Candara" w:hAnsi="Candara" w:cs="Candara"/>
-          <w:bCs/>
-          <w:color w:val="17365D" w:themeColor="text2" w:themeShade="BF"/>
-          <w:sz w:val="56"/>
-          <w:szCs w:val="52"/>
-        </w:rPr>
-        <w:t>RiPPons</w:t>
-      </w:r>
-      <w:proofErr w:type="spellEnd"/>
+        </w:rPr>
+        <w:t xml:space="preserve"> </w:t>
+      </w:r>
       <w:r>
         <w:rPr>
           <w:rFonts w:ascii="Avenir Book" w:eastAsia="Candara" w:hAnsi="Avenir Book" w:cs="Candara"/>
@@ -108,7 +59,7 @@
           <w:sz w:val="32"/>
           <w:szCs w:val="32"/>
         </w:rPr>
-        <w:t xml:space="preserve"> </w:t>
+        <w:t xml:space="preserve">                                     </w:t>
       </w:r>
       <w:r>
         <w:rPr>
@@ -117,7 +68,7 @@
           <w:sz w:val="32"/>
           <w:szCs w:val="32"/>
         </w:rPr>
-        <w:t xml:space="preserve">                                     </w:t>
+        <w:tab/>
       </w:r>
       <w:r>
         <w:rPr>
@@ -155,15 +106,6 @@
         </w:rPr>
         <w:tab/>
       </w:r>
-      <w:r>
-        <w:rPr>
-          <w:rFonts w:ascii="Avenir Book" w:eastAsia="Candara" w:hAnsi="Avenir Book" w:cs="Candara"/>
-          <w:color w:val="17365D" w:themeColor="text2" w:themeShade="BF"/>
-          <w:sz w:val="32"/>
-          <w:szCs w:val="32"/>
-        </w:rPr>
-        <w:tab/>
-      </w:r>
     </w:p>
     <w:p>
       <w:pPr>
@@ -203,6 +145,8 @@
         <w:rPr>
           <w:rFonts w:ascii="Avenir Book" w:eastAsia="Candara" w:hAnsi="Avenir Book" w:cs="Candara"/>
           <w:color w:val="000000" w:themeColor="text1"/>
+          <w:sz w:val="24"/>
+          <w:szCs w:val="24"/>
         </w:rPr>
       </w:pPr>
       <w:r>
@@ -210,8 +154,8 @@
           <w:rFonts w:ascii="Avenir Book" w:hAnsi="Avenir Book"/>
           <w:b/>
           <w:color w:val="000000" w:themeColor="text1"/>
-          <w:sz w:val="28"/>
-          <w:szCs w:val="28"/>
+          <w:sz w:val="24"/>
+          <w:szCs w:val="24"/>
         </w:rPr>
         <w:t>Email:</w:t>
       </w:r>
@@ -219,18 +163,41 @@
         <w:rPr>
           <w:rFonts w:ascii="Avenir Book" w:hAnsi="Avenir Book"/>
           <w:color w:val="000000" w:themeColor="text1"/>
+          <w:sz w:val="24"/>
+          <w:szCs w:val="24"/>
         </w:rPr>
         <w:t xml:space="preserve">  </w:t>
       </w:r>
-      <w:hyperlink r:id="rId9">
+      <w:hyperlink r:id="rId8">
         <w:r>
           <w:rPr>
             <w:rStyle w:val="Hyperlink"/>
             <w:rFonts w:ascii="Avenir Book" w:eastAsia="Candara" w:hAnsi="Avenir Book" w:cs="Candara"/>
             <w:color w:val="000000" w:themeColor="text1"/>
             <w:sz w:val="24"/>
+            <w:szCs w:val="24"/>
           </w:rPr>
-          <w:t>krista.rippons@gmail.com</w:t>
+          <w:t>krista.ri</w:t>
+        </w:r>
+        <w:r>
+          <w:rPr>
+            <w:rStyle w:val="Hyperlink"/>
+            <w:rFonts w:ascii="Avenir Book" w:eastAsia="Candara" w:hAnsi="Avenir Book" w:cs="Candara"/>
+            <w:color w:val="000000" w:themeColor="text1"/>
+            <w:sz w:val="24"/>
+            <w:szCs w:val="24"/>
+          </w:rPr>
+          <w:t>p</w:t>
+        </w:r>
+        <w:r>
+          <w:rPr>
+            <w:rStyle w:val="Hyperlink"/>
+            <w:rFonts w:ascii="Avenir Book" w:eastAsia="Candara" w:hAnsi="Avenir Book" w:cs="Candara"/>
+            <w:color w:val="000000" w:themeColor="text1"/>
+            <w:sz w:val="24"/>
+            <w:szCs w:val="24"/>
+          </w:rPr>
+          <w:t>pons@gmail.com</w:t>
         </w:r>
       </w:hyperlink>
     </w:p>
@@ -240,15 +207,17 @@
         <w:rPr>
           <w:rFonts w:ascii="Avenir Book" w:eastAsia="Candara" w:hAnsi="Avenir Book" w:cs="Candara"/>
           <w:color w:val="000000" w:themeColor="text1"/>
-        </w:rPr>
-      </w:pPr>
-      <w:r>
-        <w:rPr>
-          <w:rFonts w:ascii="Avenir Book" w:eastAsia="Candara" w:hAnsi="Avenir Book" w:cs="Candara"/>
-          <w:b/>
-          <w:color w:val="000000" w:themeColor="text1"/>
-          <w:sz w:val="28"/>
-          <w:szCs w:val="28"/>
+          <w:sz w:val="24"/>
+          <w:szCs w:val="24"/>
+        </w:rPr>
+      </w:pPr>
+      <w:r>
+        <w:rPr>
+          <w:rFonts w:ascii="Avenir Book" w:eastAsia="Candara" w:hAnsi="Avenir Book" w:cs="Candara"/>
+          <w:b/>
+          <w:color w:val="000000" w:themeColor="text1"/>
+          <w:sz w:val="24"/>
+          <w:szCs w:val="24"/>
         </w:rPr>
         <w:t>Phone:</w:t>
       </w:r>
@@ -256,6 +225,8 @@
         <w:rPr>
           <w:rFonts w:ascii="Avenir Book" w:eastAsia="Candara" w:hAnsi="Avenir Book" w:cs="Candara"/>
           <w:color w:val="000000" w:themeColor="text1"/>
+          <w:sz w:val="24"/>
+          <w:szCs w:val="24"/>
         </w:rPr>
         <w:t xml:space="preserve">  </w:t>
       </w:r>
@@ -264,6 +235,7 @@
           <w:rFonts w:ascii="Avenir Book" w:eastAsia="Candara" w:hAnsi="Avenir Book" w:cs="Candara"/>
           <w:color w:val="000000" w:themeColor="text1"/>
           <w:sz w:val="24"/>
+          <w:szCs w:val="24"/>
         </w:rPr>
         <w:t>303-956-4974</w:t>
       </w:r>
@@ -277,6 +249,7 @@
           <w:bCs/>
           <w:color w:val="000000" w:themeColor="text1"/>
           <w:sz w:val="24"/>
+          <w:szCs w:val="24"/>
         </w:rPr>
       </w:pPr>
       <w:r>
@@ -284,8 +257,8 @@
           <w:rFonts w:ascii="Avenir Book" w:hAnsi="Avenir Book"/>
           <w:b/>
           <w:color w:val="000000" w:themeColor="text1"/>
-          <w:sz w:val="28"/>
-          <w:szCs w:val="28"/>
+          <w:sz w:val="24"/>
+          <w:szCs w:val="24"/>
         </w:rPr>
         <w:t>Portfolio:</w:t>
       </w:r>
@@ -293,6 +266,8 @@
         <w:rPr>
           <w:rFonts w:ascii="Avenir Book" w:hAnsi="Avenir Book"/>
           <w:color w:val="000000" w:themeColor="text1"/>
+          <w:sz w:val="24"/>
+          <w:szCs w:val="24"/>
         </w:rPr>
         <w:t xml:space="preserve">  </w:t>
       </w:r>
@@ -301,22 +276,16 @@
           <w:rFonts w:ascii="Avenir Book" w:eastAsia="Candara" w:hAnsi="Avenir Book" w:cs="Candara"/>
           <w:color w:val="000000" w:themeColor="text1"/>
           <w:sz w:val="24"/>
-        </w:rPr>
-        <w:t>kristarippons</w:t>
-      </w:r>
-      <w:r>
-        <w:rPr>
-          <w:rFonts w:ascii="Avenir Book" w:eastAsia="Candara" w:hAnsi="Avenir Book" w:cs="Candara"/>
-          <w:color w:val="000000" w:themeColor="text1"/>
-          <w:sz w:val="24"/>
-        </w:rPr>
-        <w:t>.com</w:t>
-      </w:r>
-      <w:r>
-        <w:rPr>
-          <w:rFonts w:ascii="Avenir Book" w:eastAsia="Candara" w:hAnsi="Avenir Book" w:cs="Candara"/>
-          <w:color w:val="000000" w:themeColor="text1"/>
-          <w:sz w:val="24"/>
+          <w:szCs w:val="24"/>
+        </w:rPr>
+        <w:t>kristarippons.com</w:t>
+      </w:r>
+      <w:r>
+        <w:rPr>
+          <w:rFonts w:ascii="Avenir Book" w:eastAsia="Candara" w:hAnsi="Avenir Book" w:cs="Candara"/>
+          <w:color w:val="000000" w:themeColor="text1"/>
+          <w:sz w:val="24"/>
+          <w:szCs w:val="24"/>
         </w:rPr>
         <w:t xml:space="preserve"> </w:t>
       </w:r>
@@ -327,6 +296,7 @@
           <w:bCs/>
           <w:color w:val="000000" w:themeColor="text1"/>
           <w:sz w:val="24"/>
+          <w:szCs w:val="24"/>
         </w:rPr>
         <w:t xml:space="preserve"> </w:t>
       </w:r>
@@ -532,29 +502,151 @@
       <w:pPr>
         <w:spacing w:after="0" w:line="240" w:lineRule="auto"/>
         <w:rPr>
+          <w:rFonts w:ascii="Avenir Book" w:eastAsia="Candara" w:hAnsi="Avenir Book" w:cs="Candara"/>
+          <w:b/>
+          <w:bCs/>
+          <w:color w:val="F69100"/>
+          <w:sz w:val="32"/>
+        </w:rPr>
+      </w:pPr>
+      <w:r>
+        <w:rPr>
+          <w:rFonts w:ascii="Avenir Book" w:eastAsia="Candara" w:hAnsi="Avenir Book" w:cs="Candara"/>
+          <w:b/>
+          <w:bCs/>
+          <w:color w:val="F69100"/>
+          <w:sz w:val="32"/>
+        </w:rPr>
+        <w:t>Skills Summary</w:t>
+      </w:r>
+    </w:p>
+    <w:p>
+      <w:pPr>
+        <w:spacing w:after="0" w:line="240" w:lineRule="auto"/>
+        <w:rPr>
+          <w:rFonts w:ascii="Avenir Book" w:eastAsia="Candara" w:hAnsi="Avenir Book" w:cs="Candara"/>
+          <w:b/>
+          <w:bCs/>
+          <w:color w:val="F69100"/>
+          <w:sz w:val="10"/>
+        </w:rPr>
+      </w:pPr>
+    </w:p>
+    <w:p>
+      <w:pPr>
+        <w:tabs>
+          <w:tab w:val="left" w:pos="810"/>
+        </w:tabs>
+        <w:spacing w:after="0" w:line="240" w:lineRule="auto"/>
+        <w:rPr>
+          <w:rFonts w:ascii="Avenir Book" w:eastAsia="Courier New" w:hAnsi="Avenir Book" w:cs="Courier New"/>
+          <w:b/>
+          <w:sz w:val="24"/>
+          <w:szCs w:val="24"/>
+        </w:rPr>
+      </w:pPr>
+      <w:r>
+        <w:rPr>
+          <w:rFonts w:ascii="Avenir Book" w:eastAsia="Courier New" w:hAnsi="Avenir Book" w:cs="Courier New"/>
+          <w:b/>
+          <w:sz w:val="24"/>
+          <w:szCs w:val="24"/>
+        </w:rPr>
+        <w:tab/>
+        <w:t xml:space="preserve">      </w:t>
+      </w:r>
+      <w:r>
+        <w:rPr>
+          <w:rFonts w:ascii="Avenir Book" w:eastAsia="Courier New" w:hAnsi="Avenir Book" w:cs="Courier New"/>
+          <w:b/>
+          <w:sz w:val="24"/>
+          <w:szCs w:val="24"/>
+        </w:rPr>
+        <w:t>Specialties</w:t>
+      </w:r>
+      <w:r>
+        <w:rPr>
+          <w:rFonts w:ascii="Avenir Book" w:eastAsia="Courier New" w:hAnsi="Avenir Book" w:cs="Courier New"/>
+          <w:b/>
+          <w:sz w:val="24"/>
+          <w:szCs w:val="24"/>
+        </w:rPr>
+        <w:tab/>
+      </w:r>
+      <w:r>
+        <w:rPr>
+          <w:rFonts w:ascii="Avenir Book" w:eastAsia="Courier New" w:hAnsi="Avenir Book" w:cs="Courier New"/>
+          <w:b/>
+          <w:sz w:val="24"/>
+          <w:szCs w:val="24"/>
+        </w:rPr>
+        <w:tab/>
+      </w:r>
+      <w:r>
+        <w:rPr>
+          <w:rFonts w:ascii="Avenir Book" w:eastAsia="Courier New" w:hAnsi="Avenir Book" w:cs="Courier New"/>
+          <w:b/>
+          <w:sz w:val="24"/>
+          <w:szCs w:val="24"/>
+        </w:rPr>
+        <w:tab/>
+      </w:r>
+      <w:r>
+        <w:rPr>
+          <w:rFonts w:ascii="Avenir Book" w:eastAsia="Courier New" w:hAnsi="Avenir Book" w:cs="Courier New"/>
+          <w:b/>
+          <w:sz w:val="24"/>
+          <w:szCs w:val="24"/>
+        </w:rPr>
+        <w:tab/>
+      </w:r>
+      <w:r>
+        <w:rPr>
+          <w:rFonts w:ascii="Avenir Book" w:eastAsia="Courier New" w:hAnsi="Avenir Book" w:cs="Courier New"/>
+          <w:b/>
+          <w:sz w:val="24"/>
+          <w:szCs w:val="24"/>
+        </w:rPr>
+        <w:tab/>
+      </w:r>
+      <w:r>
+        <w:rPr>
+          <w:rFonts w:ascii="Avenir Book" w:eastAsia="Courier New" w:hAnsi="Avenir Book" w:cs="Courier New"/>
+          <w:b/>
+          <w:sz w:val="24"/>
+          <w:szCs w:val="24"/>
+        </w:rPr>
+        <w:tab/>
+        <w:t xml:space="preserve">   </w:t>
+      </w:r>
+      <w:r>
+        <w:rPr>
+          <w:rFonts w:ascii="Avenir Book" w:eastAsia="Courier New" w:hAnsi="Avenir Book" w:cs="Courier New"/>
+          <w:b/>
+          <w:sz w:val="24"/>
+          <w:szCs w:val="24"/>
+        </w:rPr>
+        <w:t>IT Project Lifecycle</w:t>
+      </w:r>
+      <w:r>
+        <w:rPr>
+          <w:rFonts w:ascii="Avenir Book" w:eastAsia="Courier New" w:hAnsi="Avenir Book" w:cs="Courier New"/>
+          <w:b/>
+          <w:sz w:val="24"/>
+          <w:szCs w:val="24"/>
+        </w:rPr>
+        <w:t xml:space="preserve"> </w:t>
+      </w:r>
+    </w:p>
+    <w:p>
+      <w:pPr>
+        <w:spacing w:after="0" w:line="240" w:lineRule="auto"/>
+        <w:rPr>
           <w:rFonts w:ascii="Avenir Book" w:eastAsia="Courier New" w:hAnsi="Avenir Book" w:cs="Courier New"/>
           <w:color w:val="F69100"/>
-          <w:sz w:val="32"/>
-        </w:rPr>
-      </w:pPr>
-      <w:r>
-        <w:rPr>
-          <w:rFonts w:ascii="Avenir Book" w:eastAsia="Candara" w:hAnsi="Avenir Book" w:cs="Candara"/>
-          <w:b/>
-          <w:bCs/>
-          <w:color w:val="F69100"/>
-          <w:sz w:val="32"/>
-        </w:rPr>
-        <w:t>Skills Summary</w:t>
-      </w:r>
-      <w:r>
-        <w:rPr>
-          <w:rFonts w:ascii="Avenir Book" w:eastAsia="Courier New" w:hAnsi="Avenir Book" w:cs="Courier New"/>
-          <w:color w:val="F69100"/>
-          <w:sz w:val="32"/>
-        </w:rPr>
-        <w:t xml:space="preserve"> </w:t>
-      </w:r>
+          <w:sz w:val="4"/>
+        </w:rPr>
+      </w:pPr>
     </w:p>
     <w:p>
       <w:pPr>
@@ -566,8 +658,8 @@
           <w:u w:val="single"/>
         </w:rPr>
         <w:sectPr>
-          <w:headerReference w:type="default" r:id="rId10"/>
-          <w:footerReference w:type="default" r:id="rId11"/>
+          <w:headerReference w:type="default" r:id="rId9"/>
+          <w:footerReference w:type="default" r:id="rId10"/>
           <w:pgSz w:w="12240" w:h="15840"/>
           <w:pgMar w:top="-504" w:right="720" w:bottom="-72" w:left="720" w:header="720" w:footer="720" w:gutter="0"/>
           <w:cols w:space="720"/>
@@ -590,19 +682,9 @@
           <w:color w:val="000000" w:themeColor="text1"/>
           <w:sz w:val="24"/>
           <w:szCs w:val="24"/>
-          <w:u w:val="single"/>
         </w:rPr>
         <w:lastRenderedPageBreak/>
-        <w:t>Specialties:</w:t>
-      </w:r>
-      <w:r>
-        <w:rPr>
-          <w:rFonts w:ascii="Avenir Book" w:eastAsia="Candara" w:hAnsi="Avenir Book" w:cs="Candara"/>
-          <w:color w:val="000000" w:themeColor="text1"/>
-          <w:sz w:val="24"/>
-          <w:szCs w:val="24"/>
-        </w:rPr>
-        <w:t xml:space="preserve"> </w:t>
+        <w:t xml:space="preserve">Product Design </w:t>
       </w:r>
     </w:p>
     <w:p>
@@ -621,7 +703,7 @@
           <w:sz w:val="24"/>
           <w:szCs w:val="24"/>
         </w:rPr>
-        <w:t xml:space="preserve">Product Design </w:t>
+        <w:t xml:space="preserve">User Requirements </w:t>
       </w:r>
     </w:p>
     <w:p>
@@ -640,7 +722,69 @@
           <w:sz w:val="24"/>
           <w:szCs w:val="24"/>
         </w:rPr>
-        <w:t xml:space="preserve">User Requirements </w:t>
+        <w:t xml:space="preserve">Functional Design </w:t>
+      </w:r>
+    </w:p>
+    <w:p>
+      <w:pPr>
+        <w:spacing w:after="0" w:line="240" w:lineRule="auto"/>
+        <w:rPr>
+          <w:rFonts w:ascii="Avenir Book" w:eastAsia="Candara" w:hAnsi="Avenir Book" w:cs="Candara"/>
+          <w:color w:val="000000" w:themeColor="text1"/>
+          <w:sz w:val="24"/>
+          <w:szCs w:val="24"/>
+        </w:rPr>
+      </w:pPr>
+      <w:r>
+        <w:rPr>
+          <w:rFonts w:ascii="Avenir Book" w:eastAsia="Candara" w:hAnsi="Avenir Book" w:cs="Candara"/>
+          <w:color w:val="000000" w:themeColor="text1"/>
+          <w:sz w:val="24"/>
+          <w:szCs w:val="24"/>
+        </w:rPr>
+        <w:t xml:space="preserve">UX / UI </w:t>
+      </w:r>
+    </w:p>
+    <w:p>
+      <w:pPr>
+        <w:spacing w:after="0" w:line="240" w:lineRule="auto"/>
+        <w:rPr>
+          <w:rFonts w:ascii="Avenir Book" w:eastAsia="Candara" w:hAnsi="Avenir Book" w:cs="Candara"/>
+          <w:color w:val="000000" w:themeColor="text1"/>
+          <w:sz w:val="24"/>
+          <w:szCs w:val="24"/>
+        </w:rPr>
+      </w:pPr>
+      <w:proofErr w:type="spellStart"/>
+      <w:r>
+        <w:rPr>
+          <w:rFonts w:ascii="Avenir Book" w:eastAsia="Candara" w:hAnsi="Avenir Book" w:cs="Candara"/>
+          <w:color w:val="000000" w:themeColor="text1"/>
+          <w:sz w:val="24"/>
+          <w:szCs w:val="24"/>
+        </w:rPr>
+        <w:t>Wireframing</w:t>
+      </w:r>
+      <w:proofErr w:type="spellEnd"/>
+    </w:p>
+    <w:p>
+      <w:pPr>
+        <w:spacing w:after="0" w:line="240" w:lineRule="auto"/>
+        <w:rPr>
+          <w:rFonts w:ascii="Avenir Book" w:eastAsia="Candara" w:hAnsi="Avenir Book" w:cs="Candara"/>
+          <w:color w:val="000000" w:themeColor="text1"/>
+          <w:sz w:val="24"/>
+          <w:szCs w:val="24"/>
+        </w:rPr>
+      </w:pPr>
+      <w:r>
+        <w:rPr>
+          <w:rFonts w:ascii="Avenir Book" w:eastAsia="Candara" w:hAnsi="Avenir Book" w:cs="Candara"/>
+          <w:color w:val="000000" w:themeColor="text1"/>
+          <w:sz w:val="24"/>
+          <w:szCs w:val="24"/>
+        </w:rPr>
+        <w:t>Prototyping</w:t>
       </w:r>
     </w:p>
     <w:p>
@@ -659,69 +803,39 @@
           <w:sz w:val="24"/>
           <w:szCs w:val="24"/>
         </w:rPr>
-        <w:t xml:space="preserve">Functional Design </w:t>
-      </w:r>
-    </w:p>
-    <w:p>
-      <w:pPr>
-        <w:spacing w:after="0" w:line="240" w:lineRule="auto"/>
-        <w:rPr>
-          <w:rFonts w:ascii="Avenir Book" w:eastAsia="Candara" w:hAnsi="Avenir Book" w:cs="Candara"/>
-          <w:color w:val="000000" w:themeColor="text1"/>
-          <w:sz w:val="24"/>
-          <w:szCs w:val="24"/>
-        </w:rPr>
-      </w:pPr>
-      <w:r>
-        <w:rPr>
-          <w:rFonts w:ascii="Avenir Book" w:eastAsia="Candara" w:hAnsi="Avenir Book" w:cs="Candara"/>
-          <w:color w:val="000000" w:themeColor="text1"/>
-          <w:sz w:val="24"/>
-          <w:szCs w:val="24"/>
-        </w:rPr>
-        <w:t xml:space="preserve">UX / UI </w:t>
-      </w:r>
-    </w:p>
-    <w:p>
-      <w:pPr>
-        <w:spacing w:after="0" w:line="240" w:lineRule="auto"/>
-        <w:rPr>
-          <w:rFonts w:ascii="Avenir Book" w:eastAsia="Candara" w:hAnsi="Avenir Book" w:cs="Candara"/>
-          <w:color w:val="000000" w:themeColor="text1"/>
-          <w:sz w:val="24"/>
-          <w:szCs w:val="24"/>
-        </w:rPr>
-      </w:pPr>
-      <w:proofErr w:type="spellStart"/>
-      <w:r>
-        <w:rPr>
-          <w:rFonts w:ascii="Avenir Book" w:eastAsia="Candara" w:hAnsi="Avenir Book" w:cs="Candara"/>
-          <w:color w:val="000000" w:themeColor="text1"/>
-          <w:sz w:val="24"/>
-          <w:szCs w:val="24"/>
-        </w:rPr>
-        <w:t>Wireframing</w:t>
-      </w:r>
-      <w:proofErr w:type="spellEnd"/>
-    </w:p>
-    <w:p>
-      <w:pPr>
-        <w:spacing w:after="0" w:line="240" w:lineRule="auto"/>
-        <w:rPr>
-          <w:rFonts w:ascii="Avenir Book" w:eastAsia="Candara" w:hAnsi="Avenir Book" w:cs="Candara"/>
-          <w:color w:val="000000" w:themeColor="text1"/>
-          <w:sz w:val="24"/>
-          <w:szCs w:val="24"/>
-        </w:rPr>
-      </w:pPr>
-      <w:r>
-        <w:rPr>
-          <w:rFonts w:ascii="Avenir Book" w:eastAsia="Candara" w:hAnsi="Avenir Book" w:cs="Candara"/>
-          <w:color w:val="000000" w:themeColor="text1"/>
-          <w:sz w:val="24"/>
-          <w:szCs w:val="24"/>
-        </w:rPr>
-        <w:t>Prototyping</w:t>
+        <w:t xml:space="preserve">User Testing </w:t>
+      </w:r>
+    </w:p>
+    <w:p>
+      <w:pPr>
+        <w:spacing w:after="0" w:line="240" w:lineRule="auto"/>
+        <w:rPr>
+          <w:rFonts w:ascii="Avenir Book" w:eastAsia="Candara" w:hAnsi="Avenir Book" w:cs="Candara"/>
+          <w:color w:val="000000" w:themeColor="text1"/>
+          <w:sz w:val="24"/>
+          <w:szCs w:val="24"/>
+        </w:rPr>
+      </w:pPr>
+    </w:p>
+    <w:p>
+      <w:pPr>
+        <w:spacing w:after="0" w:line="240" w:lineRule="auto"/>
+        <w:rPr>
+          <w:rFonts w:ascii="Avenir Book" w:eastAsia="Candara" w:hAnsi="Avenir Book" w:cs="Candara"/>
+          <w:color w:val="000000" w:themeColor="text1"/>
+          <w:sz w:val="24"/>
+          <w:szCs w:val="24"/>
+        </w:rPr>
+      </w:pPr>
+      <w:r>
+        <w:rPr>
+          <w:rFonts w:ascii="Avenir Book" w:eastAsia="Candara" w:hAnsi="Avenir Book" w:cs="Candara"/>
+          <w:color w:val="000000" w:themeColor="text1"/>
+          <w:sz w:val="24"/>
+          <w:szCs w:val="24"/>
+        </w:rPr>
+        <w:lastRenderedPageBreak/>
+        <w:t>Information Architecture</w:t>
       </w:r>
     </w:p>
     <w:p>
@@ -740,41 +854,8 @@
           <w:sz w:val="24"/>
           <w:szCs w:val="24"/>
         </w:rPr>
-        <w:t xml:space="preserve">User Testing </w:t>
-      </w:r>
-    </w:p>
-    <w:p>
-      <w:pPr>
-        <w:spacing w:after="0" w:line="240" w:lineRule="auto"/>
-        <w:rPr>
-          <w:rFonts w:ascii="Avenir Book" w:eastAsia="Candara" w:hAnsi="Avenir Book" w:cs="Candara"/>
-          <w:color w:val="000000" w:themeColor="text1"/>
-          <w:sz w:val="24"/>
-          <w:szCs w:val="24"/>
-        </w:rPr>
-      </w:pPr>
-    </w:p>
-    <w:p>
-      <w:pPr>
-        <w:spacing w:after="0" w:line="240" w:lineRule="auto"/>
-        <w:rPr>
-          <w:rFonts w:ascii="Avenir Book" w:eastAsia="Candara" w:hAnsi="Avenir Book" w:cs="Candara"/>
-          <w:color w:val="000000" w:themeColor="text1"/>
-          <w:sz w:val="24"/>
-          <w:szCs w:val="24"/>
-        </w:rPr>
-      </w:pPr>
-    </w:p>
-    <w:p>
-      <w:pPr>
-        <w:spacing w:after="0" w:line="240" w:lineRule="auto"/>
-        <w:rPr>
-          <w:rFonts w:ascii="Avenir Book" w:eastAsia="Candara" w:hAnsi="Avenir Book" w:cs="Candara"/>
-          <w:color w:val="000000" w:themeColor="text1"/>
-          <w:sz w:val="24"/>
-          <w:szCs w:val="24"/>
-        </w:rPr>
-      </w:pPr>
+        <w:t xml:space="preserve">Business Rules </w:t>
+      </w:r>
     </w:p>
     <w:p>
       <w:pPr>
@@ -792,7 +873,16 @@
           <w:sz w:val="24"/>
           <w:szCs w:val="24"/>
         </w:rPr>
-        <w:t xml:space="preserve">Business Rules </w:t>
+        <w:t>P</w:t>
+      </w:r>
+      <w:r>
+        <w:rPr>
+          <w:rFonts w:ascii="Avenir Book" w:eastAsia="Candara" w:hAnsi="Avenir Book" w:cs="Candara"/>
+          <w:color w:val="000000" w:themeColor="text1"/>
+          <w:sz w:val="24"/>
+          <w:szCs w:val="24"/>
+        </w:rPr>
+        <w:t xml:space="preserve">rocess Improvements </w:t>
       </w:r>
     </w:p>
     <w:p>
@@ -811,55 +901,7 @@
           <w:sz w:val="24"/>
           <w:szCs w:val="24"/>
         </w:rPr>
-        <w:t>P</w:t>
-      </w:r>
-      <w:r>
-        <w:rPr>
-          <w:rFonts w:ascii="Avenir Book" w:eastAsia="Candara" w:hAnsi="Avenir Book" w:cs="Candara"/>
-          <w:color w:val="000000" w:themeColor="text1"/>
-          <w:sz w:val="24"/>
-          <w:szCs w:val="24"/>
-        </w:rPr>
-        <w:t xml:space="preserve">rocess Improvements </w:t>
-      </w:r>
-    </w:p>
-    <w:p>
-      <w:pPr>
-        <w:spacing w:after="0" w:line="240" w:lineRule="auto"/>
-        <w:rPr>
-          <w:rFonts w:ascii="Avenir Book" w:hAnsi="Avenir Book"/>
-          <w:sz w:val="24"/>
-          <w:szCs w:val="24"/>
-        </w:rPr>
-      </w:pPr>
-      <w:r>
-        <w:rPr>
-          <w:rFonts w:ascii="Avenir Book" w:eastAsia="Candara" w:hAnsi="Avenir Book" w:cs="Candara"/>
-          <w:color w:val="000000" w:themeColor="text1"/>
-          <w:sz w:val="24"/>
-          <w:szCs w:val="24"/>
-        </w:rPr>
         <w:t xml:space="preserve">E-commerce </w:t>
-      </w:r>
-    </w:p>
-    <w:p>
-      <w:pPr>
-        <w:spacing w:after="0" w:line="240" w:lineRule="auto"/>
-        <w:rPr>
-          <w:rFonts w:ascii="Avenir Book" w:eastAsia="Candara" w:hAnsi="Avenir Book" w:cs="Candara"/>
-          <w:color w:val="000000" w:themeColor="text1"/>
-          <w:sz w:val="24"/>
-          <w:szCs w:val="24"/>
-        </w:rPr>
-      </w:pPr>
-      <w:r>
-        <w:rPr>
-          <w:rFonts w:ascii="Avenir Book" w:eastAsia="Candara" w:hAnsi="Avenir Book" w:cs="Candara"/>
-          <w:color w:val="000000" w:themeColor="text1"/>
-          <w:sz w:val="24"/>
-          <w:szCs w:val="24"/>
-        </w:rPr>
-        <w:t>Technical Writing</w:t>
       </w:r>
     </w:p>
     <w:p>
@@ -937,12 +979,12 @@
           <w:tab w:val="left" w:pos="180"/>
         </w:tabs>
         <w:spacing w:after="0" w:line="240" w:lineRule="auto"/>
-        <w:rPr>
-          <w:rFonts w:ascii="Avenir Book" w:eastAsia="Candara" w:hAnsi="Avenir Book" w:cs="Candara"/>
-          <w:color w:val="000000" w:themeColor="text1"/>
-          <w:sz w:val="24"/>
-          <w:szCs w:val="24"/>
-          <w:u w:val="single"/>
+        <w:ind w:left="90" w:hanging="90"/>
+        <w:rPr>
+          <w:rFonts w:ascii="Avenir Book" w:eastAsia="Candara" w:hAnsi="Avenir Book" w:cs="Candara"/>
+          <w:color w:val="000000" w:themeColor="text1"/>
+          <w:sz w:val="24"/>
+          <w:szCs w:val="24"/>
         </w:rPr>
       </w:pPr>
     </w:p>
@@ -952,14 +994,23 @@
           <w:tab w:val="left" w:pos="180"/>
         </w:tabs>
         <w:spacing w:after="0" w:line="240" w:lineRule="auto"/>
-        <w:rPr>
-          <w:rFonts w:ascii="Avenir Book" w:eastAsia="Candara" w:hAnsi="Avenir Book" w:cs="Candara"/>
-          <w:color w:val="000000" w:themeColor="text1"/>
-          <w:sz w:val="24"/>
-          <w:szCs w:val="24"/>
-          <w:u w:val="single"/>
-        </w:rPr>
-      </w:pPr>
+        <w:ind w:left="90" w:hanging="90"/>
+        <w:rPr>
+          <w:rFonts w:ascii="Avenir Book" w:hAnsi="Avenir Book"/>
+          <w:sz w:val="24"/>
+          <w:szCs w:val="24"/>
+        </w:rPr>
+      </w:pPr>
+      <w:r>
+        <w:rPr>
+          <w:rFonts w:ascii="Avenir Book" w:eastAsia="Candara" w:hAnsi="Avenir Book" w:cs="Candara"/>
+          <w:color w:val="000000" w:themeColor="text1"/>
+          <w:sz w:val="24"/>
+          <w:szCs w:val="24"/>
+        </w:rPr>
+        <w:lastRenderedPageBreak/>
+        <w:t xml:space="preserve">Feasibility Study </w:t>
+      </w:r>
     </w:p>
     <w:p>
       <w:pPr>
@@ -967,40 +1018,22 @@
           <w:tab w:val="left" w:pos="180"/>
         </w:tabs>
         <w:spacing w:after="0" w:line="240" w:lineRule="auto"/>
-        <w:rPr>
-          <w:rFonts w:ascii="Avenir Book" w:eastAsia="Candara" w:hAnsi="Avenir Book" w:cs="Candara"/>
-          <w:color w:val="000000" w:themeColor="text1"/>
-          <w:sz w:val="24"/>
-          <w:szCs w:val="24"/>
-        </w:rPr>
-      </w:pPr>
-      <w:r>
-        <w:rPr>
-          <w:rFonts w:ascii="Avenir Book" w:eastAsia="Candara" w:hAnsi="Avenir Book" w:cs="Candara"/>
-          <w:color w:val="000000" w:themeColor="text1"/>
-          <w:sz w:val="24"/>
-          <w:szCs w:val="24"/>
-          <w:u w:val="single"/>
-        </w:rPr>
-        <w:lastRenderedPageBreak/>
-        <w:t>IT Project Lifecycle:</w:t>
-      </w:r>
-      <w:r>
-        <w:rPr>
-          <w:rFonts w:ascii="Avenir Book" w:eastAsia="Candara" w:hAnsi="Avenir Book" w:cs="Candara"/>
-          <w:color w:val="000000" w:themeColor="text1"/>
-          <w:sz w:val="24"/>
-          <w:szCs w:val="24"/>
-        </w:rPr>
-        <w:t xml:space="preserve"> </w:t>
-      </w:r>
-      <w:r>
-        <w:rPr>
-          <w:rFonts w:ascii="Avenir Book" w:hAnsi="Avenir Book"/>
-          <w:sz w:val="24"/>
-          <w:szCs w:val="24"/>
-        </w:rPr>
-        <w:br/>
+        <w:ind w:left="90" w:hanging="90"/>
+        <w:rPr>
+          <w:rFonts w:ascii="Avenir Book" w:eastAsia="Candara" w:hAnsi="Avenir Book" w:cs="Candara"/>
+          <w:color w:val="000000" w:themeColor="text1"/>
+          <w:sz w:val="24"/>
+          <w:szCs w:val="24"/>
+        </w:rPr>
+      </w:pPr>
+      <w:r>
+        <w:rPr>
+          <w:rFonts w:ascii="Avenir Book" w:eastAsia="Candara" w:hAnsi="Avenir Book" w:cs="Candara"/>
+          <w:color w:val="000000" w:themeColor="text1"/>
+          <w:sz w:val="24"/>
+          <w:szCs w:val="24"/>
+        </w:rPr>
+        <w:t>Requirements Analysis</w:t>
       </w:r>
     </w:p>
     <w:p>
@@ -1009,6 +1042,7 @@
           <w:tab w:val="left" w:pos="180"/>
         </w:tabs>
         <w:spacing w:after="0" w:line="240" w:lineRule="auto"/>
+        <w:ind w:left="90" w:hanging="90"/>
         <w:rPr>
           <w:rFonts w:ascii="Avenir Book" w:hAnsi="Avenir Book"/>
           <w:sz w:val="24"/>
@@ -1022,7 +1056,7 @@
           <w:sz w:val="24"/>
           <w:szCs w:val="24"/>
         </w:rPr>
-        <w:t xml:space="preserve">Feasibility Study </w:t>
+        <w:t xml:space="preserve">Vendor Selection </w:t>
       </w:r>
     </w:p>
     <w:p>
@@ -1031,21 +1065,21 @@
           <w:tab w:val="left" w:pos="180"/>
         </w:tabs>
         <w:spacing w:after="0" w:line="240" w:lineRule="auto"/>
-        <w:rPr>
-          <w:rFonts w:ascii="Avenir Book" w:eastAsia="Candara" w:hAnsi="Avenir Book" w:cs="Candara"/>
-          <w:color w:val="000000" w:themeColor="text1"/>
-          <w:sz w:val="24"/>
-          <w:szCs w:val="24"/>
-        </w:rPr>
-      </w:pPr>
-      <w:r>
-        <w:rPr>
-          <w:rFonts w:ascii="Avenir Book" w:eastAsia="Candara" w:hAnsi="Avenir Book" w:cs="Candara"/>
-          <w:color w:val="000000" w:themeColor="text1"/>
-          <w:sz w:val="24"/>
-          <w:szCs w:val="24"/>
-        </w:rPr>
-        <w:t>Requirements Analysis</w:t>
+        <w:ind w:left="90" w:hanging="90"/>
+        <w:rPr>
+          <w:rFonts w:ascii="Avenir Book" w:hAnsi="Avenir Book"/>
+          <w:sz w:val="24"/>
+          <w:szCs w:val="24"/>
+        </w:rPr>
+      </w:pPr>
+      <w:r>
+        <w:rPr>
+          <w:rFonts w:ascii="Avenir Book" w:eastAsia="Candara" w:hAnsi="Avenir Book" w:cs="Candara"/>
+          <w:color w:val="000000" w:themeColor="text1"/>
+          <w:sz w:val="24"/>
+          <w:szCs w:val="24"/>
+        </w:rPr>
+        <w:t xml:space="preserve">ROI Analysis </w:t>
       </w:r>
     </w:p>
     <w:p>
@@ -1054,20 +1088,31 @@
           <w:tab w:val="left" w:pos="180"/>
         </w:tabs>
         <w:spacing w:after="0" w:line="240" w:lineRule="auto"/>
-        <w:rPr>
-          <w:rFonts w:ascii="Avenir Book" w:hAnsi="Avenir Book"/>
-          <w:sz w:val="24"/>
-          <w:szCs w:val="24"/>
-        </w:rPr>
-      </w:pPr>
-      <w:r>
-        <w:rPr>
-          <w:rFonts w:ascii="Avenir Book" w:eastAsia="Candara" w:hAnsi="Avenir Book" w:cs="Candara"/>
-          <w:color w:val="000000" w:themeColor="text1"/>
-          <w:sz w:val="24"/>
-          <w:szCs w:val="24"/>
-        </w:rPr>
-        <w:t xml:space="preserve">Vendor Selection </w:t>
+        <w:ind w:left="90" w:hanging="90"/>
+        <w:rPr>
+          <w:rFonts w:ascii="Avenir Book" w:eastAsia="Candara" w:hAnsi="Avenir Book" w:cs="Candara"/>
+          <w:color w:val="000000" w:themeColor="text1"/>
+          <w:sz w:val="24"/>
+          <w:szCs w:val="24"/>
+        </w:rPr>
+      </w:pPr>
+      <w:r>
+        <w:rPr>
+          <w:rFonts w:ascii="Avenir Book" w:eastAsia="Candara" w:hAnsi="Avenir Book" w:cs="Candara"/>
+          <w:color w:val="000000" w:themeColor="text1"/>
+          <w:sz w:val="24"/>
+          <w:szCs w:val="24"/>
+        </w:rPr>
+        <w:t>U</w:t>
+      </w:r>
+      <w:r>
+        <w:rPr>
+          <w:rFonts w:ascii="Avenir Book" w:eastAsia="Candara" w:hAnsi="Avenir Book" w:cs="Candara"/>
+          <w:color w:val="000000" w:themeColor="text1"/>
+          <w:sz w:val="24"/>
+          <w:szCs w:val="24"/>
+        </w:rPr>
+        <w:t>AT</w:t>
       </w:r>
     </w:p>
     <w:p>
@@ -1076,6 +1121,52 @@
           <w:tab w:val="left" w:pos="180"/>
         </w:tabs>
         <w:spacing w:after="0" w:line="240" w:lineRule="auto"/>
+        <w:ind w:left="90" w:hanging="90"/>
+        <w:rPr>
+          <w:rFonts w:ascii="Avenir Book" w:eastAsia="Candara" w:hAnsi="Avenir Book" w:cs="Candara"/>
+          <w:color w:val="000000" w:themeColor="text1"/>
+          <w:sz w:val="24"/>
+          <w:szCs w:val="24"/>
+        </w:rPr>
+      </w:pPr>
+    </w:p>
+    <w:p>
+      <w:pPr>
+        <w:tabs>
+          <w:tab w:val="left" w:pos="360"/>
+        </w:tabs>
+        <w:spacing w:after="0" w:line="240" w:lineRule="auto"/>
+        <w:ind w:left="90" w:hanging="90"/>
+        <w:rPr>
+          <w:rFonts w:ascii="Avenir Book" w:eastAsia="Candara" w:hAnsi="Avenir Book" w:cs="Candara"/>
+          <w:color w:val="000000" w:themeColor="text1"/>
+          <w:sz w:val="24"/>
+          <w:szCs w:val="24"/>
+        </w:rPr>
+      </w:pPr>
+    </w:p>
+    <w:p>
+      <w:pPr>
+        <w:tabs>
+          <w:tab w:val="left" w:pos="360"/>
+        </w:tabs>
+        <w:spacing w:after="0" w:line="240" w:lineRule="auto"/>
+        <w:ind w:left="90" w:hanging="90"/>
+        <w:rPr>
+          <w:rFonts w:ascii="Avenir Book" w:eastAsia="Candara" w:hAnsi="Avenir Book" w:cs="Candara"/>
+          <w:color w:val="000000" w:themeColor="text1"/>
+          <w:sz w:val="12"/>
+          <w:szCs w:val="24"/>
+        </w:rPr>
+      </w:pPr>
+    </w:p>
+    <w:p>
+      <w:pPr>
+        <w:tabs>
+          <w:tab w:val="left" w:pos="360"/>
+        </w:tabs>
+        <w:spacing w:after="0" w:line="240" w:lineRule="auto"/>
+        <w:ind w:left="90" w:right="-204" w:hanging="90"/>
         <w:rPr>
           <w:rFonts w:ascii="Avenir Book" w:hAnsi="Avenir Book"/>
           <w:sz w:val="24"/>
@@ -1089,7 +1180,119 @@
           <w:sz w:val="24"/>
           <w:szCs w:val="24"/>
         </w:rPr>
-        <w:t xml:space="preserve">ROI Analysis </w:t>
+        <w:lastRenderedPageBreak/>
+        <w:t>Q</w:t>
+      </w:r>
+      <w:r>
+        <w:rPr>
+          <w:rFonts w:ascii="Avenir Book" w:eastAsia="Candara" w:hAnsi="Avenir Book" w:cs="Candara"/>
+          <w:color w:val="000000" w:themeColor="text1"/>
+          <w:sz w:val="24"/>
+          <w:szCs w:val="24"/>
+        </w:rPr>
+        <w:t xml:space="preserve">uality Assurance </w:t>
+      </w:r>
+    </w:p>
+    <w:p>
+      <w:pPr>
+        <w:tabs>
+          <w:tab w:val="left" w:pos="360"/>
+        </w:tabs>
+        <w:spacing w:after="0" w:line="240" w:lineRule="auto"/>
+        <w:ind w:left="90" w:right="-204" w:hanging="90"/>
+        <w:rPr>
+          <w:rFonts w:ascii="Avenir Book" w:hAnsi="Avenir Book"/>
+          <w:sz w:val="24"/>
+          <w:szCs w:val="24"/>
+        </w:rPr>
+      </w:pPr>
+      <w:r>
+        <w:rPr>
+          <w:rFonts w:ascii="Avenir Book" w:eastAsia="Candara" w:hAnsi="Avenir Book" w:cs="Candara"/>
+          <w:color w:val="000000" w:themeColor="text1"/>
+          <w:sz w:val="24"/>
+          <w:szCs w:val="24"/>
+        </w:rPr>
+        <w:t xml:space="preserve">Project Delivery </w:t>
+      </w:r>
+    </w:p>
+    <w:p>
+      <w:pPr>
+        <w:tabs>
+          <w:tab w:val="left" w:pos="360"/>
+        </w:tabs>
+        <w:spacing w:after="0" w:line="240" w:lineRule="auto"/>
+        <w:ind w:left="90" w:right="-204" w:hanging="90"/>
+        <w:rPr>
+          <w:rFonts w:ascii="Avenir Book" w:hAnsi="Avenir Book"/>
+          <w:sz w:val="24"/>
+          <w:szCs w:val="24"/>
+        </w:rPr>
+      </w:pPr>
+      <w:r>
+        <w:rPr>
+          <w:rFonts w:ascii="Avenir Book" w:eastAsia="Candara" w:hAnsi="Avenir Book" w:cs="Candara"/>
+          <w:color w:val="000000" w:themeColor="text1"/>
+          <w:sz w:val="24"/>
+          <w:szCs w:val="24"/>
+        </w:rPr>
+        <w:t xml:space="preserve">Training and Support </w:t>
+      </w:r>
+    </w:p>
+    <w:p>
+      <w:pPr>
+        <w:tabs>
+          <w:tab w:val="left" w:pos="360"/>
+        </w:tabs>
+        <w:spacing w:after="0" w:line="240" w:lineRule="auto"/>
+        <w:ind w:left="90" w:right="-204" w:hanging="90"/>
+        <w:rPr>
+          <w:rFonts w:ascii="Avenir Book" w:hAnsi="Avenir Book"/>
+          <w:sz w:val="24"/>
+          <w:szCs w:val="24"/>
+        </w:rPr>
+      </w:pPr>
+      <w:r>
+        <w:rPr>
+          <w:rFonts w:ascii="Avenir Book" w:eastAsia="Candara" w:hAnsi="Avenir Book" w:cs="Candara"/>
+          <w:color w:val="000000" w:themeColor="text1"/>
+          <w:sz w:val="24"/>
+          <w:szCs w:val="24"/>
+        </w:rPr>
+        <w:t xml:space="preserve">Quality </w:t>
+      </w:r>
+      <w:r>
+        <w:rPr>
+          <w:rFonts w:ascii="Avenir Book" w:eastAsia="Candara" w:hAnsi="Avenir Book" w:cs="Candara"/>
+          <w:color w:val="000000" w:themeColor="text1"/>
+          <w:sz w:val="24"/>
+          <w:szCs w:val="24"/>
+        </w:rPr>
+        <w:t>Implementation</w:t>
+      </w:r>
+    </w:p>
+    <w:p>
+      <w:pPr>
+        <w:tabs>
+          <w:tab w:val="left" w:pos="360"/>
+        </w:tabs>
+        <w:spacing w:after="0" w:line="240" w:lineRule="auto"/>
+        <w:ind w:right="-204"/>
+        <w:rPr>
+          <w:rFonts w:ascii="Avenir Book" w:eastAsia="Candara" w:hAnsi="Avenir Book" w:cs="Candara"/>
+          <w:color w:val="000000" w:themeColor="text1"/>
+          <w:sz w:val="24"/>
+          <w:szCs w:val="24"/>
+        </w:rPr>
+      </w:pPr>
+      <w:r>
+        <w:rPr>
+          <w:rFonts w:ascii="Avenir Book" w:eastAsia="Candara" w:hAnsi="Avenir Book" w:cs="Candara"/>
+          <w:color w:val="000000" w:themeColor="text1"/>
+          <w:sz w:val="24"/>
+          <w:szCs w:val="24"/>
+        </w:rPr>
+        <w:t>Evaluation</w:t>
       </w:r>
     </w:p>
     <w:p>
@@ -1098,29 +1301,6 @@
           <w:tab w:val="left" w:pos="180"/>
         </w:tabs>
         <w:spacing w:after="0" w:line="240" w:lineRule="auto"/>
-        <w:rPr>
-          <w:rFonts w:ascii="Avenir Book" w:eastAsia="Candara" w:hAnsi="Avenir Book" w:cs="Candara"/>
-          <w:color w:val="000000" w:themeColor="text1"/>
-          <w:sz w:val="24"/>
-          <w:szCs w:val="24"/>
-        </w:rPr>
-      </w:pPr>
-      <w:r>
-        <w:rPr>
-          <w:rFonts w:ascii="Avenir Book" w:eastAsia="Candara" w:hAnsi="Avenir Book" w:cs="Candara"/>
-          <w:color w:val="000000" w:themeColor="text1"/>
-          <w:sz w:val="24"/>
-          <w:szCs w:val="24"/>
-        </w:rPr>
-        <w:t>User Acceptance Testing</w:t>
-      </w:r>
-    </w:p>
-    <w:p>
-      <w:pPr>
-        <w:tabs>
-          <w:tab w:val="left" w:pos="180"/>
-        </w:tabs>
-        <w:spacing w:after="0" w:line="240" w:lineRule="auto"/>
         <w:ind w:left="90"/>
         <w:rPr>
           <w:rFonts w:ascii="Avenir Book" w:eastAsia="Candara" w:hAnsi="Avenir Book" w:cs="Candara"/>
@@ -1128,203 +1308,19 @@
           <w:sz w:val="24"/>
           <w:szCs w:val="24"/>
         </w:rPr>
-      </w:pPr>
-    </w:p>
-    <w:p>
-      <w:pPr>
-        <w:tabs>
-          <w:tab w:val="left" w:pos="360"/>
-        </w:tabs>
-        <w:spacing w:after="0" w:line="240" w:lineRule="auto"/>
-        <w:ind w:left="180"/>
-        <w:rPr>
-          <w:rFonts w:ascii="Avenir Book" w:eastAsia="Candara" w:hAnsi="Avenir Book" w:cs="Candara"/>
-          <w:color w:val="000000" w:themeColor="text1"/>
-          <w:sz w:val="24"/>
-          <w:szCs w:val="24"/>
-        </w:rPr>
-      </w:pPr>
-    </w:p>
-    <w:p>
-      <w:pPr>
-        <w:tabs>
-          <w:tab w:val="left" w:pos="360"/>
-        </w:tabs>
-        <w:spacing w:after="0" w:line="240" w:lineRule="auto"/>
-        <w:ind w:left="180"/>
-        <w:rPr>
-          <w:rFonts w:ascii="Avenir Book" w:eastAsia="Candara" w:hAnsi="Avenir Book" w:cs="Candara"/>
-          <w:color w:val="000000" w:themeColor="text1"/>
-          <w:sz w:val="24"/>
-          <w:szCs w:val="24"/>
-        </w:rPr>
-      </w:pPr>
-    </w:p>
-    <w:p>
-      <w:pPr>
-        <w:tabs>
-          <w:tab w:val="left" w:pos="360"/>
-        </w:tabs>
-        <w:spacing w:after="0" w:line="240" w:lineRule="auto"/>
-        <w:ind w:left="180" w:right="-204"/>
-        <w:rPr>
-          <w:rFonts w:ascii="Avenir Book" w:eastAsia="Candara" w:hAnsi="Avenir Book" w:cs="Candara"/>
-          <w:color w:val="000000" w:themeColor="text1"/>
-          <w:sz w:val="24"/>
-          <w:szCs w:val="24"/>
-        </w:rPr>
-      </w:pPr>
-    </w:p>
-    <w:p>
-      <w:pPr>
-        <w:tabs>
-          <w:tab w:val="left" w:pos="360"/>
-        </w:tabs>
-        <w:spacing w:after="0" w:line="240" w:lineRule="auto"/>
-        <w:ind w:left="180" w:right="-204"/>
-        <w:rPr>
-          <w:rFonts w:ascii="Avenir Book" w:eastAsia="Candara" w:hAnsi="Avenir Book" w:cs="Candara"/>
-          <w:color w:val="000000" w:themeColor="text1"/>
-          <w:sz w:val="24"/>
-          <w:szCs w:val="24"/>
-        </w:rPr>
-      </w:pPr>
-    </w:p>
-    <w:p>
-      <w:pPr>
-        <w:tabs>
-          <w:tab w:val="left" w:pos="360"/>
-        </w:tabs>
-        <w:spacing w:after="0" w:line="240" w:lineRule="auto"/>
-        <w:ind w:left="180" w:right="-204"/>
-        <w:rPr>
-          <w:rFonts w:ascii="Avenir Book" w:hAnsi="Avenir Book"/>
-          <w:sz w:val="24"/>
-          <w:szCs w:val="24"/>
-        </w:rPr>
-      </w:pPr>
-      <w:r>
-        <w:rPr>
-          <w:rFonts w:ascii="Avenir Book" w:eastAsia="Candara" w:hAnsi="Avenir Book" w:cs="Candara"/>
-          <w:color w:val="000000" w:themeColor="text1"/>
-          <w:sz w:val="24"/>
-          <w:szCs w:val="24"/>
-        </w:rPr>
-        <w:t>Q</w:t>
-      </w:r>
-      <w:r>
-        <w:rPr>
-          <w:rFonts w:ascii="Avenir Book" w:eastAsia="Candara" w:hAnsi="Avenir Book" w:cs="Candara"/>
-          <w:color w:val="000000" w:themeColor="text1"/>
-          <w:sz w:val="24"/>
-          <w:szCs w:val="24"/>
-        </w:rPr>
-        <w:t xml:space="preserve">uality Assurance </w:t>
-      </w:r>
-      <w:bookmarkStart w:id="0" w:name="_GoBack"/>
-      <w:bookmarkEnd w:id="0"/>
-    </w:p>
-    <w:p>
-      <w:pPr>
-        <w:tabs>
-          <w:tab w:val="left" w:pos="360"/>
-        </w:tabs>
-        <w:spacing w:after="0" w:line="240" w:lineRule="auto"/>
-        <w:ind w:left="180" w:right="-204"/>
-        <w:rPr>
-          <w:rFonts w:ascii="Avenir Book" w:hAnsi="Avenir Book"/>
-          <w:sz w:val="24"/>
-          <w:szCs w:val="24"/>
-        </w:rPr>
-      </w:pPr>
-      <w:r>
-        <w:rPr>
-          <w:rFonts w:ascii="Avenir Book" w:eastAsia="Candara" w:hAnsi="Avenir Book" w:cs="Candara"/>
-          <w:color w:val="000000" w:themeColor="text1"/>
-          <w:sz w:val="24"/>
-          <w:szCs w:val="24"/>
-        </w:rPr>
-        <w:t xml:space="preserve">Project Delivery </w:t>
-      </w:r>
-    </w:p>
-    <w:p>
-      <w:pPr>
-        <w:tabs>
-          <w:tab w:val="left" w:pos="360"/>
-        </w:tabs>
-        <w:spacing w:after="0" w:line="240" w:lineRule="auto"/>
-        <w:ind w:left="180" w:right="-204"/>
-        <w:rPr>
-          <w:rFonts w:ascii="Avenir Book" w:hAnsi="Avenir Book"/>
-          <w:sz w:val="24"/>
-          <w:szCs w:val="24"/>
-        </w:rPr>
-      </w:pPr>
-      <w:r>
-        <w:rPr>
-          <w:rFonts w:ascii="Avenir Book" w:eastAsia="Candara" w:hAnsi="Avenir Book" w:cs="Candara"/>
-          <w:color w:val="000000" w:themeColor="text1"/>
-          <w:sz w:val="24"/>
-          <w:szCs w:val="24"/>
-        </w:rPr>
-        <w:t xml:space="preserve">Training and Support </w:t>
-      </w:r>
-    </w:p>
-    <w:p>
-      <w:pPr>
-        <w:tabs>
-          <w:tab w:val="left" w:pos="360"/>
-        </w:tabs>
-        <w:spacing w:after="0" w:line="240" w:lineRule="auto"/>
-        <w:ind w:left="180" w:right="-204"/>
-        <w:rPr>
-          <w:rFonts w:ascii="Avenir Book" w:hAnsi="Avenir Book"/>
-          <w:sz w:val="24"/>
-          <w:szCs w:val="24"/>
-        </w:rPr>
-      </w:pPr>
-      <w:r>
-        <w:rPr>
-          <w:rFonts w:ascii="Avenir Book" w:eastAsia="Candara" w:hAnsi="Avenir Book" w:cs="Candara"/>
-          <w:color w:val="000000" w:themeColor="text1"/>
-          <w:sz w:val="24"/>
-          <w:szCs w:val="24"/>
-        </w:rPr>
-        <w:t xml:space="preserve">Quality </w:t>
-      </w:r>
-      <w:r>
-        <w:rPr>
-          <w:rFonts w:ascii="Avenir Book" w:eastAsia="Candara" w:hAnsi="Avenir Book" w:cs="Candara"/>
-          <w:color w:val="000000" w:themeColor="text1"/>
-          <w:sz w:val="24"/>
-          <w:szCs w:val="24"/>
-        </w:rPr>
-        <w:t>Implementation</w:t>
-      </w:r>
-    </w:p>
-    <w:p>
-      <w:pPr>
-        <w:tabs>
-          <w:tab w:val="left" w:pos="360"/>
-        </w:tabs>
-        <w:spacing w:after="0" w:line="240" w:lineRule="auto"/>
-        <w:ind w:left="180" w:right="-204"/>
-        <w:rPr>
-          <w:rFonts w:ascii="Avenir Book" w:eastAsia="Candara" w:hAnsi="Avenir Book" w:cs="Candara"/>
-          <w:color w:val="000000" w:themeColor="text1"/>
-          <w:sz w:val="24"/>
-          <w:szCs w:val="24"/>
-        </w:rPr>
-      </w:pPr>
-      <w:r>
-        <w:rPr>
-          <w:rFonts w:ascii="Avenir Book" w:eastAsia="Candara" w:hAnsi="Avenir Book" w:cs="Candara"/>
-          <w:color w:val="000000" w:themeColor="text1"/>
-          <w:sz w:val="24"/>
-          <w:szCs w:val="24"/>
-        </w:rPr>
-        <w:t>Evaluation</w:t>
-      </w:r>
+        <w:sectPr>
+          <w:type w:val="continuous"/>
+          <w:pgSz w:w="12240" w:h="15840"/>
+          <w:pgMar w:top="-504" w:right="720" w:bottom="-72" w:left="720" w:header="720" w:footer="720" w:gutter="0"/>
+          <w:cols w:num="4" w:space="1584" w:equalWidth="0">
+            <w:col w:w="2160" w:space="90"/>
+            <w:col w:w="2886" w:space="432"/>
+            <w:col w:w="2612" w:space="144"/>
+            <w:col w:w="2476"/>
+          </w:cols>
+          <w:docGrid w:linePitch="360"/>
+        </w:sectPr>
+      </w:pPr>
     </w:p>
     <w:p>
       <w:pPr>
@@ -1353,6 +1349,7 @@
           <w:sz w:val="24"/>
           <w:szCs w:val="24"/>
         </w:rPr>
+        <w:lastRenderedPageBreak/>
         <w:t xml:space="preserve"> </w:t>
       </w:r>
     </w:p>
@@ -1365,13 +1362,25 @@
         <w:jc w:val="center"/>
         <w:rPr>
           <w:rFonts w:ascii="Avenir Book" w:eastAsia="Candara" w:hAnsi="Avenir Book" w:cs="Candara"/>
-          <w:bCs/>
-          <w:color w:val="000000" w:themeColor="text1"/>
-          <w:sz w:val="24"/>
-          <w:szCs w:val="24"/>
-          <w:u w:val="single"/>
-        </w:rPr>
-      </w:pPr>
+          <w:b/>
+          <w:bCs/>
+          <w:color w:val="000000" w:themeColor="text1"/>
+          <w:sz w:val="24"/>
+          <w:szCs w:val="24"/>
+        </w:rPr>
+      </w:pPr>
+      <w:r>
+        <w:rPr>
+          <w:rFonts w:ascii="Avenir Book" w:eastAsia="Candara" w:hAnsi="Avenir Book" w:cs="Candara"/>
+          <w:b/>
+          <w:bCs/>
+          <w:color w:val="000000" w:themeColor="text1"/>
+          <w:sz w:val="24"/>
+          <w:szCs w:val="24"/>
+        </w:rPr>
+        <w:lastRenderedPageBreak/>
+        <w:t>Technologies</w:t>
+      </w:r>
     </w:p>
     <w:p>
       <w:pPr>
@@ -1384,22 +1393,11 @@
           <w:rFonts w:ascii="Avenir Book" w:eastAsia="Candara" w:hAnsi="Avenir Book" w:cs="Candara"/>
           <w:bCs/>
           <w:color w:val="000000" w:themeColor="text1"/>
-          <w:sz w:val="24"/>
+          <w:sz w:val="10"/>
           <w:szCs w:val="24"/>
           <w:u w:val="single"/>
         </w:rPr>
       </w:pPr>
-      <w:r>
-        <w:rPr>
-          <w:rFonts w:ascii="Avenir Book" w:eastAsia="Candara" w:hAnsi="Avenir Book" w:cs="Candara"/>
-          <w:bCs/>
-          <w:color w:val="000000" w:themeColor="text1"/>
-          <w:sz w:val="24"/>
-          <w:szCs w:val="24"/>
-          <w:u w:val="single"/>
-        </w:rPr>
-        <w:t>Technologies</w:t>
-      </w:r>
     </w:p>
     <w:p>
       <w:pPr>
@@ -1414,9 +1412,72 @@
           <w:color w:val="000000" w:themeColor="text1"/>
           <w:sz w:val="24"/>
           <w:szCs w:val="24"/>
-          <w:u w:val="single"/>
-        </w:rPr>
-      </w:pPr>
+        </w:rPr>
+      </w:pPr>
+      <w:r>
+        <w:rPr>
+          <w:rFonts w:ascii="Avenir Book" w:eastAsia="Candara" w:hAnsi="Avenir Book" w:cs="Candara"/>
+          <w:bCs/>
+          <w:color w:val="000000" w:themeColor="text1"/>
+          <w:sz w:val="24"/>
+          <w:szCs w:val="24"/>
+        </w:rPr>
+        <w:t xml:space="preserve">Photoshop / Illustrator / Sketch / </w:t>
+      </w:r>
+      <w:proofErr w:type="spellStart"/>
+      <w:r>
+        <w:rPr>
+          <w:rFonts w:ascii="Avenir Book" w:eastAsia="Candara" w:hAnsi="Avenir Book" w:cs="Candara"/>
+          <w:bCs/>
+          <w:color w:val="000000" w:themeColor="text1"/>
+          <w:sz w:val="24"/>
+          <w:szCs w:val="24"/>
+        </w:rPr>
+        <w:t>Balsamiq</w:t>
+      </w:r>
+      <w:proofErr w:type="spellEnd"/>
+      <w:r>
+        <w:rPr>
+          <w:rFonts w:ascii="Avenir Book" w:eastAsia="Candara" w:hAnsi="Avenir Book" w:cs="Candara"/>
+          <w:bCs/>
+          <w:color w:val="000000" w:themeColor="text1"/>
+          <w:sz w:val="24"/>
+          <w:szCs w:val="24"/>
+        </w:rPr>
+        <w:t xml:space="preserve"> / </w:t>
+      </w:r>
+      <w:proofErr w:type="spellStart"/>
+      <w:r>
+        <w:rPr>
+          <w:rFonts w:ascii="Avenir Book" w:eastAsia="Candara" w:hAnsi="Avenir Book" w:cs="Candara"/>
+          <w:bCs/>
+          <w:color w:val="000000" w:themeColor="text1"/>
+          <w:sz w:val="24"/>
+          <w:szCs w:val="24"/>
+        </w:rPr>
+        <w:t>InVision</w:t>
+      </w:r>
+      <w:proofErr w:type="spellEnd"/>
+      <w:r>
+        <w:rPr>
+          <w:rFonts w:ascii="Avenir Book" w:eastAsia="Candara" w:hAnsi="Avenir Book" w:cs="Candara"/>
+          <w:bCs/>
+          <w:color w:val="000000" w:themeColor="text1"/>
+          <w:sz w:val="24"/>
+          <w:szCs w:val="24"/>
+        </w:rPr>
+        <w:t xml:space="preserve"> / </w:t>
+      </w:r>
+      <w:r>
+        <w:rPr>
+          <w:rFonts w:ascii="Avenir Book" w:eastAsia="Candara" w:hAnsi="Avenir Book" w:cs="Candara"/>
+          <w:bCs/>
+          <w:color w:val="000000" w:themeColor="text1"/>
+          <w:sz w:val="24"/>
+          <w:szCs w:val="24"/>
+        </w:rPr>
+        <w:t>Peek User Testing</w:t>
+      </w:r>
     </w:p>
     <w:p>
       <w:pPr>
@@ -1441,7 +1502,7 @@
           <w:sz w:val="24"/>
           <w:szCs w:val="24"/>
         </w:rPr>
-        <w:t xml:space="preserve">Photoshop / Illustrator / Sketch / </w:t>
+        <w:t xml:space="preserve">HTML and CSS / </w:t>
       </w:r>
       <w:proofErr w:type="spellStart"/>
       <w:r>
@@ -1452,7 +1513,7 @@
           <w:sz w:val="24"/>
           <w:szCs w:val="24"/>
         </w:rPr>
-        <w:t>Balsamiq</w:t>
+        <w:t>GitHub</w:t>
       </w:r>
       <w:proofErr w:type="spellEnd"/>
       <w:r>
@@ -1474,7 +1535,7 @@
           <w:sz w:val="24"/>
           <w:szCs w:val="24"/>
         </w:rPr>
-        <w:t>InVision</w:t>
+        <w:t>SourceTree</w:t>
       </w:r>
       <w:proofErr w:type="spellEnd"/>
       <w:r>
@@ -1487,42 +1548,6 @@
         </w:rPr>
         <w:t xml:space="preserve"> / </w:t>
       </w:r>
-      <w:r>
-        <w:rPr>
-          <w:rFonts w:ascii="Avenir Book" w:eastAsia="Candara" w:hAnsi="Avenir Book" w:cs="Candara"/>
-          <w:bCs/>
-          <w:color w:val="000000" w:themeColor="text1"/>
-          <w:sz w:val="24"/>
-          <w:szCs w:val="24"/>
-        </w:rPr>
-        <w:t>Peek User Testing</w:t>
-      </w:r>
-    </w:p>
-    <w:p>
-      <w:pPr>
-        <w:pBdr>
-          <w:bottom w:val="single" w:sz="6" w:space="1" w:color="auto"/>
-        </w:pBdr>
-        <w:spacing w:after="0" w:line="240" w:lineRule="auto"/>
-        <w:jc w:val="center"/>
-        <w:rPr>
-          <w:rFonts w:ascii="Avenir Book" w:eastAsia="Candara" w:hAnsi="Avenir Book" w:cs="Candara"/>
-          <w:bCs/>
-          <w:color w:val="000000" w:themeColor="text1"/>
-          <w:sz w:val="24"/>
-          <w:szCs w:val="24"/>
-        </w:rPr>
-      </w:pPr>
-      <w:r>
-        <w:rPr>
-          <w:rFonts w:ascii="Avenir Book" w:eastAsia="Candara" w:hAnsi="Avenir Book" w:cs="Candara"/>
-          <w:bCs/>
-          <w:color w:val="000000" w:themeColor="text1"/>
-          <w:sz w:val="24"/>
-          <w:szCs w:val="24"/>
-        </w:rPr>
-        <w:t xml:space="preserve">HTML and CSS / </w:t>
-      </w:r>
       <w:proofErr w:type="spellStart"/>
       <w:r>
         <w:rPr>
@@ -1532,7 +1557,7 @@
           <w:sz w:val="24"/>
           <w:szCs w:val="24"/>
         </w:rPr>
-        <w:t>GitHub</w:t>
+        <w:t>WordPress</w:t>
       </w:r>
       <w:proofErr w:type="spellEnd"/>
       <w:r>
@@ -1543,6 +1568,16 @@
           <w:sz w:val="24"/>
           <w:szCs w:val="24"/>
         </w:rPr>
+        <w:t xml:space="preserve"> / SnagIt</w:t>
+      </w:r>
+      <w:r>
+        <w:rPr>
+          <w:rFonts w:ascii="Avenir Book" w:eastAsia="Candara" w:hAnsi="Avenir Book" w:cs="Candara"/>
+          <w:bCs/>
+          <w:color w:val="000000" w:themeColor="text1"/>
+          <w:sz w:val="24"/>
+          <w:szCs w:val="24"/>
+        </w:rPr>
         <w:t xml:space="preserve"> / </w:t>
       </w:r>
       <w:proofErr w:type="spellStart"/>
@@ -1554,7 +1589,7 @@
           <w:sz w:val="24"/>
           <w:szCs w:val="24"/>
         </w:rPr>
-        <w:t>SourceTree</w:t>
+        <w:t>Trello</w:t>
       </w:r>
       <w:proofErr w:type="spellEnd"/>
       <w:r>
@@ -1576,62 +1611,10 @@
           <w:sz w:val="24"/>
           <w:szCs w:val="24"/>
         </w:rPr>
-        <w:t>WordPress</w:t>
-      </w:r>
-      <w:proofErr w:type="spellEnd"/>
-      <w:r>
-        <w:rPr>
-          <w:rFonts w:ascii="Avenir Book" w:eastAsia="Candara" w:hAnsi="Avenir Book" w:cs="Candara"/>
-          <w:bCs/>
-          <w:color w:val="000000" w:themeColor="text1"/>
-          <w:sz w:val="24"/>
-          <w:szCs w:val="24"/>
-        </w:rPr>
-        <w:t xml:space="preserve"> / SnagIt</w:t>
-      </w:r>
-      <w:r>
-        <w:rPr>
-          <w:rFonts w:ascii="Avenir Book" w:eastAsia="Candara" w:hAnsi="Avenir Book" w:cs="Candara"/>
-          <w:bCs/>
-          <w:color w:val="000000" w:themeColor="text1"/>
-          <w:sz w:val="24"/>
-          <w:szCs w:val="24"/>
-        </w:rPr>
-        <w:t xml:space="preserve"> / </w:t>
-      </w:r>
-      <w:proofErr w:type="spellStart"/>
-      <w:r>
-        <w:rPr>
-          <w:rFonts w:ascii="Avenir Book" w:eastAsia="Candara" w:hAnsi="Avenir Book" w:cs="Candara"/>
-          <w:bCs/>
-          <w:color w:val="000000" w:themeColor="text1"/>
-          <w:sz w:val="24"/>
-          <w:szCs w:val="24"/>
-        </w:rPr>
-        <w:t>Trello</w:t>
-      </w:r>
-      <w:proofErr w:type="spellEnd"/>
-      <w:r>
-        <w:rPr>
-          <w:rFonts w:ascii="Avenir Book" w:eastAsia="Candara" w:hAnsi="Avenir Book" w:cs="Candara"/>
-          <w:bCs/>
-          <w:color w:val="000000" w:themeColor="text1"/>
-          <w:sz w:val="24"/>
-          <w:szCs w:val="24"/>
-        </w:rPr>
-        <w:t xml:space="preserve"> / </w:t>
-      </w:r>
-      <w:proofErr w:type="spellStart"/>
-      <w:r>
-        <w:rPr>
-          <w:rFonts w:ascii="Avenir Book" w:eastAsia="Candara" w:hAnsi="Avenir Book" w:cs="Candara"/>
-          <w:bCs/>
-          <w:color w:val="000000" w:themeColor="text1"/>
-          <w:sz w:val="24"/>
-          <w:szCs w:val="24"/>
-        </w:rPr>
         <w:t>Camtasia</w:t>
       </w:r>
+      <w:bookmarkStart w:id="0" w:name="_GoBack"/>
+      <w:bookmarkEnd w:id="0"/>
       <w:proofErr w:type="spellEnd"/>
     </w:p>
     <w:p>
@@ -1673,7 +1656,7 @@
                     </pic:cNvPicPr>
                   </pic:nvPicPr>
                   <pic:blipFill>
-                    <a:blip r:embed="rId12">
+                    <a:blip r:embed="rId11">
                       <a:extLst>
                         <a:ext uri="{28A0092B-C50C-407E-A947-70E740481C1C}">
                           <a14:useLocalDpi xmlns:a14="http://schemas.microsoft.com/office/drawing/2010/main" val="0"/>
@@ -1740,7 +1723,7 @@
                     </pic:cNvPicPr>
                   </pic:nvPicPr>
                   <pic:blipFill>
-                    <a:blip r:embed="rId13">
+                    <a:blip r:embed="rId12">
                       <a:extLst>
                         <a:ext uri="{28A0092B-C50C-407E-A947-70E740481C1C}">
                           <a14:useLocalDpi xmlns:a14="http://schemas.microsoft.com/office/drawing/2010/main" val="0"/>
@@ -1803,7 +1786,7 @@
                     </pic:cNvPicPr>
                   </pic:nvPicPr>
                   <pic:blipFill>
-                    <a:blip r:embed="rId14">
+                    <a:blip r:embed="rId13">
                       <a:extLst>
                         <a:ext uri="{28A0092B-C50C-407E-A947-70E740481C1C}">
                           <a14:useLocalDpi xmlns:a14="http://schemas.microsoft.com/office/drawing/2010/main" val="0"/>
@@ -1866,7 +1849,7 @@
                     </pic:cNvPicPr>
                   </pic:nvPicPr>
                   <pic:blipFill>
-                    <a:blip r:embed="rId15">
+                    <a:blip r:embed="rId14">
                       <a:extLst>
                         <a:ext uri="{28A0092B-C50C-407E-A947-70E740481C1C}">
                           <a14:useLocalDpi xmlns:a14="http://schemas.microsoft.com/office/drawing/2010/main" val="0"/>
@@ -1929,7 +1912,7 @@
                     </pic:cNvPicPr>
                   </pic:nvPicPr>
                   <pic:blipFill>
-                    <a:blip r:embed="rId16">
+                    <a:blip r:embed="rId15">
                       <a:extLst>
                         <a:ext uri="{28A0092B-C50C-407E-A947-70E740481C1C}">
                           <a14:useLocalDpi xmlns:a14="http://schemas.microsoft.com/office/drawing/2010/main" val="0"/>
@@ -2005,7 +1988,7 @@
                     </pic:cNvPicPr>
                   </pic:nvPicPr>
                   <pic:blipFill>
-                    <a:blip r:embed="rId17">
+                    <a:blip r:embed="rId16">
                       <a:extLst>
                         <a:ext uri="{28A0092B-C50C-407E-A947-70E740481C1C}">
                           <a14:useLocalDpi xmlns:a14="http://schemas.microsoft.com/office/drawing/2010/main" val="0"/>
@@ -2068,7 +2051,7 @@
                     </pic:cNvPicPr>
                   </pic:nvPicPr>
                   <pic:blipFill>
-                    <a:blip r:embed="rId18">
+                    <a:blip r:embed="rId17">
                       <a:extLst>
                         <a:ext uri="{28A0092B-C50C-407E-A947-70E740481C1C}">
                           <a14:useLocalDpi xmlns:a14="http://schemas.microsoft.com/office/drawing/2010/main" val="0"/>
@@ -2126,6 +2109,69 @@
                 <pic:pic xmlns:pic="http://schemas.openxmlformats.org/drawingml/2006/picture">
                   <pic:nvPicPr>
                     <pic:cNvPr id="0" name="Picture 8"/>
+                    <pic:cNvPicPr>
+                      <a:picLocks noChangeAspect="1" noChangeArrowheads="1"/>
+                    </pic:cNvPicPr>
+                  </pic:nvPicPr>
+                  <pic:blipFill>
+                    <a:blip r:embed="rId18">
+                      <a:extLst>
+                        <a:ext uri="{28A0092B-C50C-407E-A947-70E740481C1C}">
+                          <a14:useLocalDpi xmlns:a14="http://schemas.microsoft.com/office/drawing/2010/main" val="0"/>
+                        </a:ext>
+                      </a:extLst>
+                    </a:blip>
+                    <a:srcRect/>
+                    <a:stretch>
+                      <a:fillRect/>
+                    </a:stretch>
+                  </pic:blipFill>
+                  <pic:spPr bwMode="auto">
+                    <a:xfrm>
+                      <a:off x="0" y="0"/>
+                      <a:ext cx="381000" cy="381000"/>
+                    </a:xfrm>
+                    <a:prstGeom prst="rect">
+                      <a:avLst/>
+                    </a:prstGeom>
+                    <a:noFill/>
+                    <a:ln>
+                      <a:noFill/>
+                    </a:ln>
+                  </pic:spPr>
+                </pic:pic>
+              </a:graphicData>
+            </a:graphic>
+          </wp:inline>
+        </w:drawing>
+      </w:r>
+      <w:r>
+        <w:rPr>
+          <w:rFonts w:ascii="Avenir Book" w:eastAsia="Candara" w:hAnsi="Avenir Book" w:cs="Candara"/>
+          <w:b/>
+          <w:bCs/>
+          <w:color w:val="000000" w:themeColor="text1"/>
+        </w:rPr>
+        <w:t xml:space="preserve">  </w:t>
+      </w:r>
+      <w:r>
+        <w:rPr>
+          <w:noProof/>
+          <w:lang w:eastAsia="en-US"/>
+        </w:rPr>
+        <w:drawing>
+          <wp:inline distT="0" distB="0" distL="0" distR="0" wp14:anchorId="12D4BE8A" wp14:editId="61FC6419">
+            <wp:extent cx="381000" cy="381000"/>
+            <wp:effectExtent l="0" t="0" r="0" b="0"/>
+            <wp:docPr id="12" name="Picture 9"/>
+            <wp:cNvGraphicFramePr>
+              <a:graphicFrameLocks xmlns:a="http://schemas.openxmlformats.org/drawingml/2006/main" noChangeAspect="1"/>
+            </wp:cNvGraphicFramePr>
+            <a:graphic xmlns:a="http://schemas.openxmlformats.org/drawingml/2006/main">
+              <a:graphicData uri="http://schemas.openxmlformats.org/drawingml/2006/picture">
+                <pic:pic xmlns:pic="http://schemas.openxmlformats.org/drawingml/2006/picture">
+                  <pic:nvPicPr>
+                    <pic:cNvPr id="0" name="Picture 9"/>
                     <pic:cNvPicPr>
                       <a:picLocks noChangeAspect="1" noChangeArrowheads="1"/>
                     </pic:cNvPicPr>
@@ -2163,24 +2209,22 @@
         </w:drawing>
       </w:r>
       <w:r>
-        <w:rPr>
-          <w:rFonts w:ascii="Avenir Book" w:eastAsia="Candara" w:hAnsi="Avenir Book" w:cs="Candara"/>
-          <w:b/>
-          <w:bCs/>
-          <w:color w:val="000000" w:themeColor="text1"/>
-        </w:rPr>
-        <w:t xml:space="preserve">  </w:t>
-      </w:r>
-      <w:r>
-        <w:rPr>
+        <w:t xml:space="preserve"> </w:t>
+      </w:r>
+      <w:r>
+        <w:rPr>
+          <w:rFonts w:ascii="Avenir Book" w:eastAsia="Candara" w:hAnsi="Avenir Book" w:cs="Candara"/>
+          <w:b/>
+          <w:bCs/>
           <w:noProof/>
+          <w:color w:val="000000" w:themeColor="text1"/>
           <w:lang w:eastAsia="en-US"/>
         </w:rPr>
         <w:drawing>
-          <wp:inline distT="0" distB="0" distL="0" distR="0" wp14:anchorId="12D4BE8A" wp14:editId="61FC6419">
-            <wp:extent cx="381000" cy="381000"/>
-            <wp:effectExtent l="0" t="0" r="0" b="0"/>
-            <wp:docPr id="12" name="Picture 9"/>
+          <wp:inline distT="0" distB="0" distL="0" distR="0" wp14:anchorId="13954529" wp14:editId="0ECE0B3F">
+            <wp:extent cx="508000" cy="495300"/>
+            <wp:effectExtent l="0" t="0" r="0" b="12700"/>
+            <wp:docPr id="18" name="Picture 15"/>
             <wp:cNvGraphicFramePr>
               <a:graphicFrameLocks xmlns:a="http://schemas.openxmlformats.org/drawingml/2006/main" noChangeAspect="1"/>
             </wp:cNvGraphicFramePr>
@@ -2188,13 +2232,130 @@
               <a:graphicData uri="http://schemas.openxmlformats.org/drawingml/2006/picture">
                 <pic:pic xmlns:pic="http://schemas.openxmlformats.org/drawingml/2006/picture">
                   <pic:nvPicPr>
-                    <pic:cNvPr id="0" name="Picture 9"/>
+                    <pic:cNvPr id="0" name="Picture 15"/>
                     <pic:cNvPicPr>
                       <a:picLocks noChangeAspect="1" noChangeArrowheads="1"/>
                     </pic:cNvPicPr>
                   </pic:nvPicPr>
                   <pic:blipFill>
                     <a:blip r:embed="rId20">
+                      <a:extLst>
+                        <a:ext uri="{28A0092B-C50C-407E-A947-70E740481C1C}">
+                          <a14:useLocalDpi xmlns:a14="http://schemas.microsoft.com/office/drawing/2010/main" val="0"/>
+                        </a:ext>
+                      </a:extLst>
+                    </a:blip>
+                    <a:srcRect/>
+                    <a:stretch>
+                      <a:fillRect/>
+                    </a:stretch>
+                  </pic:blipFill>
+                  <pic:spPr bwMode="auto">
+                    <a:xfrm>
+                      <a:off x="0" y="0"/>
+                      <a:ext cx="508000" cy="495300"/>
+                    </a:xfrm>
+                    <a:prstGeom prst="rect">
+                      <a:avLst/>
+                    </a:prstGeom>
+                    <a:noFill/>
+                    <a:ln>
+                      <a:noFill/>
+                    </a:ln>
+                  </pic:spPr>
+                </pic:pic>
+              </a:graphicData>
+            </a:graphic>
+          </wp:inline>
+        </w:drawing>
+      </w:r>
+      <w:r>
+        <w:rPr>
+          <w:rFonts w:ascii="Avenir Book" w:eastAsia="Candara" w:hAnsi="Avenir Book" w:cs="Candara"/>
+          <w:b/>
+          <w:bCs/>
+          <w:color w:val="000000" w:themeColor="text1"/>
+        </w:rPr>
+        <w:t xml:space="preserve"> </w:t>
+      </w:r>
+      <w:r>
+        <w:rPr>
+          <w:noProof/>
+          <w:lang w:eastAsia="en-US"/>
+        </w:rPr>
+        <w:drawing>
+          <wp:inline distT="0" distB="0" distL="0" distR="0" wp14:anchorId="1657B0CD" wp14:editId="70AC22B7">
+            <wp:extent cx="469900" cy="419100"/>
+            <wp:effectExtent l="0" t="0" r="12700" b="12700"/>
+            <wp:docPr id="13" name="Picture 10"/>
+            <wp:cNvGraphicFramePr>
+              <a:graphicFrameLocks xmlns:a="http://schemas.openxmlformats.org/drawingml/2006/main" noChangeAspect="1"/>
+            </wp:cNvGraphicFramePr>
+            <a:graphic xmlns:a="http://schemas.openxmlformats.org/drawingml/2006/main">
+              <a:graphicData uri="http://schemas.openxmlformats.org/drawingml/2006/picture">
+                <pic:pic xmlns:pic="http://schemas.openxmlformats.org/drawingml/2006/picture">
+                  <pic:nvPicPr>
+                    <pic:cNvPr id="0" name="Picture 10"/>
+                    <pic:cNvPicPr>
+                      <a:picLocks noChangeAspect="1" noChangeArrowheads="1"/>
+                    </pic:cNvPicPr>
+                  </pic:nvPicPr>
+                  <pic:blipFill>
+                    <a:blip r:embed="rId21">
+                      <a:extLst>
+                        <a:ext uri="{28A0092B-C50C-407E-A947-70E740481C1C}">
+                          <a14:useLocalDpi xmlns:a14="http://schemas.microsoft.com/office/drawing/2010/main" val="0"/>
+                        </a:ext>
+                      </a:extLst>
+                    </a:blip>
+                    <a:srcRect/>
+                    <a:stretch>
+                      <a:fillRect/>
+                    </a:stretch>
+                  </pic:blipFill>
+                  <pic:spPr bwMode="auto">
+                    <a:xfrm>
+                      <a:off x="0" y="0"/>
+                      <a:ext cx="469900" cy="419100"/>
+                    </a:xfrm>
+                    <a:prstGeom prst="rect">
+                      <a:avLst/>
+                    </a:prstGeom>
+                    <a:noFill/>
+                    <a:ln>
+                      <a:noFill/>
+                    </a:ln>
+                  </pic:spPr>
+                </pic:pic>
+              </a:graphicData>
+            </a:graphic>
+          </wp:inline>
+        </w:drawing>
+      </w:r>
+      <w:r>
+        <w:rPr>
+          <w:noProof/>
+          <w:lang w:eastAsia="en-US"/>
+        </w:rPr>
+        <w:drawing>
+          <wp:inline distT="0" distB="0" distL="0" distR="0" wp14:anchorId="278D7E14" wp14:editId="6A446C8B">
+            <wp:extent cx="381000" cy="381000"/>
+            <wp:effectExtent l="0" t="0" r="0" b="0"/>
+            <wp:docPr id="14" name="Picture 11"/>
+            <wp:cNvGraphicFramePr>
+              <a:graphicFrameLocks xmlns:a="http://schemas.openxmlformats.org/drawingml/2006/main" noChangeAspect="1"/>
+            </wp:cNvGraphicFramePr>
+            <a:graphic xmlns:a="http://schemas.openxmlformats.org/drawingml/2006/main">
+              <a:graphicData uri="http://schemas.openxmlformats.org/drawingml/2006/picture">
+                <pic:pic xmlns:pic="http://schemas.openxmlformats.org/drawingml/2006/picture">
+                  <pic:nvPicPr>
+                    <pic:cNvPr id="0" name="Picture 11"/>
+                    <pic:cNvPicPr>
+                      <a:picLocks noChangeAspect="1" noChangeArrowheads="1"/>
+                    </pic:cNvPicPr>
+                  </pic:nvPicPr>
+                  <pic:blipFill>
+                    <a:blip r:embed="rId22">
                       <a:extLst>
                         <a:ext uri="{28A0092B-C50C-407E-A947-70E740481C1C}">
                           <a14:useLocalDpi xmlns:a14="http://schemas.microsoft.com/office/drawing/2010/main" val="0"/>
@@ -2226,22 +2387,24 @@
         </w:drawing>
       </w:r>
       <w:r>
-        <w:t xml:space="preserve"> </w:t>
-      </w:r>
-      <w:r>
-        <w:rPr>
-          <w:rFonts w:ascii="Avenir Book" w:eastAsia="Candara" w:hAnsi="Avenir Book" w:cs="Candara"/>
-          <w:b/>
-          <w:bCs/>
+        <w:rPr>
+          <w:rFonts w:ascii="Avenir Book" w:eastAsia="Candara" w:hAnsi="Avenir Book" w:cs="Candara"/>
+          <w:b/>
+          <w:bCs/>
+          <w:color w:val="000000" w:themeColor="text1"/>
+        </w:rPr>
+        <w:t xml:space="preserve">  </w:t>
+      </w:r>
+      <w:r>
+        <w:rPr>
           <w:noProof/>
-          <w:color w:val="000000" w:themeColor="text1"/>
           <w:lang w:eastAsia="en-US"/>
         </w:rPr>
         <w:drawing>
-          <wp:inline distT="0" distB="0" distL="0" distR="0" wp14:anchorId="13954529" wp14:editId="0ECE0B3F">
-            <wp:extent cx="508000" cy="495300"/>
-            <wp:effectExtent l="0" t="0" r="0" b="12700"/>
-            <wp:docPr id="18" name="Picture 15"/>
+          <wp:inline distT="0" distB="0" distL="0" distR="0" wp14:anchorId="13BA9728" wp14:editId="72AB8013">
+            <wp:extent cx="381000" cy="381000"/>
+            <wp:effectExtent l="0" t="0" r="0" b="0"/>
+            <wp:docPr id="15" name="Picture 12"/>
             <wp:cNvGraphicFramePr>
               <a:graphicFrameLocks xmlns:a="http://schemas.openxmlformats.org/drawingml/2006/main" noChangeAspect="1"/>
             </wp:cNvGraphicFramePr>
@@ -2249,124 +2412,7 @@
               <a:graphicData uri="http://schemas.openxmlformats.org/drawingml/2006/picture">
                 <pic:pic xmlns:pic="http://schemas.openxmlformats.org/drawingml/2006/picture">
                   <pic:nvPicPr>
-                    <pic:cNvPr id="0" name="Picture 15"/>
-                    <pic:cNvPicPr>
-                      <a:picLocks noChangeAspect="1" noChangeArrowheads="1"/>
-                    </pic:cNvPicPr>
-                  </pic:nvPicPr>
-                  <pic:blipFill>
-                    <a:blip r:embed="rId21">
-                      <a:extLst>
-                        <a:ext uri="{28A0092B-C50C-407E-A947-70E740481C1C}">
-                          <a14:useLocalDpi xmlns:a14="http://schemas.microsoft.com/office/drawing/2010/main" val="0"/>
-                        </a:ext>
-                      </a:extLst>
-                    </a:blip>
-                    <a:srcRect/>
-                    <a:stretch>
-                      <a:fillRect/>
-                    </a:stretch>
-                  </pic:blipFill>
-                  <pic:spPr bwMode="auto">
-                    <a:xfrm>
-                      <a:off x="0" y="0"/>
-                      <a:ext cx="508000" cy="495300"/>
-                    </a:xfrm>
-                    <a:prstGeom prst="rect">
-                      <a:avLst/>
-                    </a:prstGeom>
-                    <a:noFill/>
-                    <a:ln>
-                      <a:noFill/>
-                    </a:ln>
-                  </pic:spPr>
-                </pic:pic>
-              </a:graphicData>
-            </a:graphic>
-          </wp:inline>
-        </w:drawing>
-      </w:r>
-      <w:r>
-        <w:rPr>
-          <w:rFonts w:ascii="Avenir Book" w:eastAsia="Candara" w:hAnsi="Avenir Book" w:cs="Candara"/>
-          <w:b/>
-          <w:bCs/>
-          <w:color w:val="000000" w:themeColor="text1"/>
-        </w:rPr>
-        <w:t xml:space="preserve"> </w:t>
-      </w:r>
-      <w:r>
-        <w:rPr>
-          <w:noProof/>
-          <w:lang w:eastAsia="en-US"/>
-        </w:rPr>
-        <w:drawing>
-          <wp:inline distT="0" distB="0" distL="0" distR="0" wp14:anchorId="1657B0CD" wp14:editId="70AC22B7">
-            <wp:extent cx="469900" cy="419100"/>
-            <wp:effectExtent l="0" t="0" r="12700" b="12700"/>
-            <wp:docPr id="13" name="Picture 10"/>
-            <wp:cNvGraphicFramePr>
-              <a:graphicFrameLocks xmlns:a="http://schemas.openxmlformats.org/drawingml/2006/main" noChangeAspect="1"/>
-            </wp:cNvGraphicFramePr>
-            <a:graphic xmlns:a="http://schemas.openxmlformats.org/drawingml/2006/main">
-              <a:graphicData uri="http://schemas.openxmlformats.org/drawingml/2006/picture">
-                <pic:pic xmlns:pic="http://schemas.openxmlformats.org/drawingml/2006/picture">
-                  <pic:nvPicPr>
-                    <pic:cNvPr id="0" name="Picture 10"/>
-                    <pic:cNvPicPr>
-                      <a:picLocks noChangeAspect="1" noChangeArrowheads="1"/>
-                    </pic:cNvPicPr>
-                  </pic:nvPicPr>
-                  <pic:blipFill>
-                    <a:blip r:embed="rId22">
-                      <a:extLst>
-                        <a:ext uri="{28A0092B-C50C-407E-A947-70E740481C1C}">
-                          <a14:useLocalDpi xmlns:a14="http://schemas.microsoft.com/office/drawing/2010/main" val="0"/>
-                        </a:ext>
-                      </a:extLst>
-                    </a:blip>
-                    <a:srcRect/>
-                    <a:stretch>
-                      <a:fillRect/>
-                    </a:stretch>
-                  </pic:blipFill>
-                  <pic:spPr bwMode="auto">
-                    <a:xfrm>
-                      <a:off x="0" y="0"/>
-                      <a:ext cx="469900" cy="419100"/>
-                    </a:xfrm>
-                    <a:prstGeom prst="rect">
-                      <a:avLst/>
-                    </a:prstGeom>
-                    <a:noFill/>
-                    <a:ln>
-                      <a:noFill/>
-                    </a:ln>
-                  </pic:spPr>
-                </pic:pic>
-              </a:graphicData>
-            </a:graphic>
-          </wp:inline>
-        </w:drawing>
-      </w:r>
-      <w:r>
-        <w:rPr>
-          <w:noProof/>
-          <w:lang w:eastAsia="en-US"/>
-        </w:rPr>
-        <w:drawing>
-          <wp:inline distT="0" distB="0" distL="0" distR="0" wp14:anchorId="278D7E14" wp14:editId="6A446C8B">
-            <wp:extent cx="381000" cy="381000"/>
-            <wp:effectExtent l="0" t="0" r="0" b="0"/>
-            <wp:docPr id="14" name="Picture 11"/>
-            <wp:cNvGraphicFramePr>
-              <a:graphicFrameLocks xmlns:a="http://schemas.openxmlformats.org/drawingml/2006/main" noChangeAspect="1"/>
-            </wp:cNvGraphicFramePr>
-            <a:graphic xmlns:a="http://schemas.openxmlformats.org/drawingml/2006/main">
-              <a:graphicData uri="http://schemas.openxmlformats.org/drawingml/2006/picture">
-                <pic:pic xmlns:pic="http://schemas.openxmlformats.org/drawingml/2006/picture">
-                  <pic:nvPicPr>
-                    <pic:cNvPr id="0" name="Picture 11"/>
+                    <pic:cNvPr id="0" name="Picture 12"/>
                     <pic:cNvPicPr>
                       <a:picLocks noChangeAspect="1" noChangeArrowheads="1"/>
                     </pic:cNvPicPr>
@@ -2418,69 +2464,6 @@
           <w:lang w:eastAsia="en-US"/>
         </w:rPr>
         <w:drawing>
-          <wp:inline distT="0" distB="0" distL="0" distR="0" wp14:anchorId="13BA9728" wp14:editId="72AB8013">
-            <wp:extent cx="381000" cy="381000"/>
-            <wp:effectExtent l="0" t="0" r="0" b="0"/>
-            <wp:docPr id="15" name="Picture 12"/>
-            <wp:cNvGraphicFramePr>
-              <a:graphicFrameLocks xmlns:a="http://schemas.openxmlformats.org/drawingml/2006/main" noChangeAspect="1"/>
-            </wp:cNvGraphicFramePr>
-            <a:graphic xmlns:a="http://schemas.openxmlformats.org/drawingml/2006/main">
-              <a:graphicData uri="http://schemas.openxmlformats.org/drawingml/2006/picture">
-                <pic:pic xmlns:pic="http://schemas.openxmlformats.org/drawingml/2006/picture">
-                  <pic:nvPicPr>
-                    <pic:cNvPr id="0" name="Picture 12"/>
-                    <pic:cNvPicPr>
-                      <a:picLocks noChangeAspect="1" noChangeArrowheads="1"/>
-                    </pic:cNvPicPr>
-                  </pic:nvPicPr>
-                  <pic:blipFill>
-                    <a:blip r:embed="rId24">
-                      <a:extLst>
-                        <a:ext uri="{28A0092B-C50C-407E-A947-70E740481C1C}">
-                          <a14:useLocalDpi xmlns:a14="http://schemas.microsoft.com/office/drawing/2010/main" val="0"/>
-                        </a:ext>
-                      </a:extLst>
-                    </a:blip>
-                    <a:srcRect/>
-                    <a:stretch>
-                      <a:fillRect/>
-                    </a:stretch>
-                  </pic:blipFill>
-                  <pic:spPr bwMode="auto">
-                    <a:xfrm>
-                      <a:off x="0" y="0"/>
-                      <a:ext cx="381000" cy="381000"/>
-                    </a:xfrm>
-                    <a:prstGeom prst="rect">
-                      <a:avLst/>
-                    </a:prstGeom>
-                    <a:noFill/>
-                    <a:ln>
-                      <a:noFill/>
-                    </a:ln>
-                  </pic:spPr>
-                </pic:pic>
-              </a:graphicData>
-            </a:graphic>
-          </wp:inline>
-        </w:drawing>
-      </w:r>
-      <w:r>
-        <w:rPr>
-          <w:rFonts w:ascii="Avenir Book" w:eastAsia="Candara" w:hAnsi="Avenir Book" w:cs="Candara"/>
-          <w:b/>
-          <w:bCs/>
-          <w:color w:val="000000" w:themeColor="text1"/>
-        </w:rPr>
-        <w:t xml:space="preserve">  </w:t>
-      </w:r>
-      <w:r>
-        <w:rPr>
-          <w:noProof/>
-          <w:lang w:eastAsia="en-US"/>
-        </w:rPr>
-        <w:drawing>
           <wp:inline distT="0" distB="0" distL="0" distR="0" wp14:anchorId="7E33C3E1" wp14:editId="11B420DD">
             <wp:extent cx="368300" cy="368300"/>
             <wp:effectExtent l="0" t="0" r="12700" b="12700"/>
@@ -2498,7 +2481,7 @@
                     </pic:cNvPicPr>
                   </pic:nvPicPr>
                   <pic:blipFill>
-                    <a:blip r:embed="rId25">
+                    <a:blip r:embed="rId24">
                       <a:extLst>
                         <a:ext uri="{28A0092B-C50C-407E-A947-70E740481C1C}">
                           <a14:useLocalDpi xmlns:a14="http://schemas.microsoft.com/office/drawing/2010/main" val="0"/>
@@ -2649,7 +2632,7 @@
                     <pic:cNvPicPr/>
                   </pic:nvPicPr>
                   <pic:blipFill>
-                    <a:blip r:embed="rId26">
+                    <a:blip r:embed="rId25">
                       <a:extLst>
                         <a:ext uri="{28A0092B-C50C-407E-A947-70E740481C1C}">
                           <a14:useLocalDpi xmlns:a14="http://schemas.microsoft.com/office/drawing/2010/main" val="0"/>
@@ -2829,7 +2812,7 @@
                     <pic:cNvPicPr/>
                   </pic:nvPicPr>
                   <pic:blipFill>
-                    <a:blip r:embed="rId27">
+                    <a:blip r:embed="rId26">
                       <a:extLst>
                         <a:ext uri="{28A0092B-C50C-407E-A947-70E740481C1C}">
                           <a14:useLocalDpi xmlns:a14="http://schemas.microsoft.com/office/drawing/2010/main" val="0"/>
@@ -2871,7 +2854,6 @@
           <w:bCs/>
           <w:sz w:val="24"/>
         </w:rPr>
-        <w:lastRenderedPageBreak/>
         <w:t>Bachelor Science - Business Administration &amp; Marketing</w:t>
       </w:r>
       <w:r>
@@ -2923,6 +2905,7 @@
           <w:color w:val="F69100"/>
           <w:sz w:val="32"/>
         </w:rPr>
+        <w:lastRenderedPageBreak/>
         <w:t>P</w:t>
       </w:r>
       <w:r>
@@ -3122,7 +3105,7 @@
                     </pic:cNvPicPr>
                   </pic:nvPicPr>
                   <pic:blipFill>
-                    <a:blip r:embed="rId28">
+                    <a:blip r:embed="rId27">
                       <a:extLst>
                         <a:ext uri="{28A0092B-C50C-407E-A947-70E740481C1C}">
                           <a14:useLocalDpi xmlns:a14="http://schemas.microsoft.com/office/drawing/2010/main" val="0"/>
@@ -3361,7 +3344,7 @@
                     <pic:cNvPicPr/>
                   </pic:nvPicPr>
                   <pic:blipFill>
-                    <a:blip r:embed="rId29">
+                    <a:blip r:embed="rId28">
                       <a:extLst>
                         <a:ext uri="{28A0092B-C50C-407E-A947-70E740481C1C}">
                           <a14:useLocalDpi xmlns:a14="http://schemas.microsoft.com/office/drawing/2010/main" val="0"/>
@@ -3535,6 +3518,192 @@
             <wp:extent cx="685800" cy="290146"/>
             <wp:effectExtent l="0" t="0" r="0" b="0"/>
             <wp:docPr id="1472181673" name="picture" title="Image"/>
+            <wp:cNvGraphicFramePr>
+              <a:graphicFrameLocks xmlns:a="http://schemas.openxmlformats.org/drawingml/2006/main" noChangeAspect="1"/>
+            </wp:cNvGraphicFramePr>
+            <a:graphic xmlns:a="http://schemas.openxmlformats.org/drawingml/2006/main">
+              <a:graphicData uri="http://schemas.openxmlformats.org/drawingml/2006/picture">
+                <pic:pic xmlns:pic="http://schemas.openxmlformats.org/drawingml/2006/picture">
+                  <pic:nvPicPr>
+                    <pic:cNvPr id="0" name="picture"/>
+                    <pic:cNvPicPr/>
+                  </pic:nvPicPr>
+                  <pic:blipFill>
+                    <a:blip r:embed="rId29">
+                      <a:extLst>
+                        <a:ext uri="{28A0092B-C50C-407E-A947-70E740481C1C}">
+                          <a14:useLocalDpi xmlns:a14="http://schemas.microsoft.com/office/drawing/2010/main" val="0"/>
+                        </a:ext>
+                      </a:extLst>
+                    </a:blip>
+                    <a:stretch>
+                      <a:fillRect/>
+                    </a:stretch>
+                  </pic:blipFill>
+                  <pic:spPr>
+                    <a:xfrm>
+                      <a:off x="0" y="0"/>
+                      <a:ext cx="686720" cy="290535"/>
+                    </a:xfrm>
+                    <a:prstGeom prst="rect">
+                      <a:avLst/>
+                    </a:prstGeom>
+                  </pic:spPr>
+                </pic:pic>
+              </a:graphicData>
+            </a:graphic>
+          </wp:inline>
+        </w:drawing>
+      </w:r>
+      <w:r>
+        <w:rPr>
+          <w:rFonts w:ascii="Avenir Book" w:eastAsia="Candara" w:hAnsi="Avenir Book" w:cs="Candara"/>
+          <w:b/>
+          <w:bCs/>
+          <w:sz w:val="24"/>
+        </w:rPr>
+        <w:t xml:space="preserve">             </w:t>
+      </w:r>
+      <w:r>
+        <w:rPr>
+          <w:rFonts w:ascii="Avenir Book" w:eastAsia="Candara" w:hAnsi="Avenir Book" w:cs="Candara"/>
+          <w:b/>
+          <w:bCs/>
+          <w:sz w:val="24"/>
+        </w:rPr>
+        <w:t xml:space="preserve">  </w:t>
+      </w:r>
+    </w:p>
+    <w:p>
+      <w:pPr>
+        <w:spacing w:after="0"/>
+        <w:ind w:left="270" w:hanging="270"/>
+        <w:rPr>
+          <w:rFonts w:ascii="Avenir Book" w:hAnsi="Avenir Book"/>
+          <w:sz w:val="24"/>
+        </w:rPr>
+      </w:pPr>
+      <w:r>
+        <w:rPr>
+          <w:rFonts w:ascii="Avenir Book" w:eastAsia="Candara" w:hAnsi="Avenir Book" w:cs="Candara"/>
+          <w:sz w:val="24"/>
+        </w:rPr>
+        <w:t>2014</w:t>
+      </w:r>
+      <w:r>
+        <w:rPr>
+          <w:rFonts w:ascii="Avenir Book" w:eastAsia="Candara" w:hAnsi="Avenir Book" w:cs="Candara"/>
+          <w:color w:val="FF0000"/>
+          <w:sz w:val="24"/>
+        </w:rPr>
+        <w:t xml:space="preserve"> </w:t>
+      </w:r>
+      <w:r>
+        <w:rPr>
+          <w:rFonts w:ascii="Avenir Book" w:eastAsia="Candara" w:hAnsi="Avenir Book" w:cs="Candara"/>
+          <w:sz w:val="24"/>
+        </w:rPr>
+        <w:t>– 2015</w:t>
+      </w:r>
+    </w:p>
+    <w:p>
+      <w:pPr>
+        <w:spacing w:after="0"/>
+        <w:rPr>
+          <w:rFonts w:ascii="Avenir Light" w:hAnsi="Avenir Light"/>
+          <w:sz w:val="24"/>
+        </w:rPr>
+      </w:pPr>
+      <w:r>
+        <w:rPr>
+          <w:rFonts w:ascii="Avenir Light" w:eastAsia="Candara" w:hAnsi="Avenir Light" w:cs="Candara"/>
+          <w:color w:val="000000" w:themeColor="text1"/>
+          <w:sz w:val="24"/>
+        </w:rPr>
+        <w:t xml:space="preserve">Provided start up with strategy planning, market and competitive analysis, pricing and positioning research, investor relations, new product design, workflows and redesign UI to support self-serve vendor onboarding. </w:t>
+      </w:r>
+    </w:p>
+    <w:p>
+      <w:pPr>
+        <w:spacing w:after="0"/>
+        <w:ind w:left="270" w:hanging="270"/>
+        <w:rPr>
+          <w:rFonts w:ascii="Avenir Book" w:eastAsia="Candara" w:hAnsi="Avenir Book" w:cs="Candara"/>
+          <w:sz w:val="24"/>
+        </w:rPr>
+      </w:pPr>
+      <w:proofErr w:type="spellStart"/>
+      <w:r>
+        <w:rPr>
+          <w:rFonts w:ascii="Avenir Book" w:eastAsia="Candara" w:hAnsi="Avenir Book" w:cs="Candara"/>
+          <w:b/>
+          <w:bCs/>
+          <w:sz w:val="24"/>
+        </w:rPr>
+        <w:t>Datacert</w:t>
+      </w:r>
+      <w:proofErr w:type="spellEnd"/>
+      <w:r>
+        <w:rPr>
+          <w:rFonts w:ascii="Avenir Book" w:eastAsia="Candara" w:hAnsi="Avenir Book" w:cs="Candara"/>
+          <w:b/>
+          <w:bCs/>
+          <w:sz w:val="24"/>
+        </w:rPr>
+        <w:t xml:space="preserve">  (ELM at </w:t>
+      </w:r>
+      <w:proofErr w:type="spellStart"/>
+      <w:r>
+        <w:rPr>
+          <w:rFonts w:ascii="Avenir Book" w:eastAsia="Candara" w:hAnsi="Avenir Book" w:cs="Candara"/>
+          <w:b/>
+          <w:bCs/>
+          <w:sz w:val="24"/>
+        </w:rPr>
+        <w:t>Wolters</w:t>
+      </w:r>
+      <w:proofErr w:type="spellEnd"/>
+      <w:r>
+        <w:rPr>
+          <w:rFonts w:ascii="Avenir Book" w:eastAsia="Candara" w:hAnsi="Avenir Book" w:cs="Candara"/>
+          <w:b/>
+          <w:bCs/>
+          <w:sz w:val="24"/>
+        </w:rPr>
+        <w:t xml:space="preserve"> Kluwer) – SW Training </w:t>
+      </w:r>
+      <w:proofErr w:type="gramStart"/>
+      <w:r>
+        <w:rPr>
+          <w:rFonts w:ascii="Avenir Book" w:eastAsia="Candara" w:hAnsi="Avenir Book" w:cs="Candara"/>
+          <w:b/>
+          <w:bCs/>
+          <w:sz w:val="24"/>
+        </w:rPr>
+        <w:t>Developer</w:t>
+      </w:r>
+      <w:r>
+        <w:rPr>
+          <w:rFonts w:ascii="Avenir Book" w:eastAsia="Candara" w:hAnsi="Avenir Book" w:cs="Candara"/>
+          <w:b/>
+          <w:bCs/>
+          <w:sz w:val="24"/>
+        </w:rPr>
+        <w:t xml:space="preserve">    </w:t>
+      </w:r>
+      <w:proofErr w:type="gramEnd"/>
+      <w:r>
+        <w:rPr>
+          <w:rFonts w:ascii="Avenir Book" w:hAnsi="Avenir Book"/>
+          <w:noProof/>
+          <w:sz w:val="24"/>
+          <w:lang w:eastAsia="en-US"/>
+        </w:rPr>
+        <w:drawing>
+          <wp:inline distT="0" distB="0" distL="0" distR="0" wp14:anchorId="47E180F8" wp14:editId="4E545958">
+            <wp:extent cx="1112485" cy="307340"/>
+            <wp:effectExtent l="0" t="0" r="5715" b="0"/>
+            <wp:docPr id="894566788" name="picture" title="Image"/>
             <wp:cNvGraphicFramePr>
               <a:graphicFrameLocks xmlns:a="http://schemas.openxmlformats.org/drawingml/2006/main" noChangeAspect="1"/>
             </wp:cNvGraphicFramePr>
@@ -3560,192 +3729,6 @@
                   <pic:spPr>
                     <a:xfrm>
                       <a:off x="0" y="0"/>
-                      <a:ext cx="686720" cy="290535"/>
-                    </a:xfrm>
-                    <a:prstGeom prst="rect">
-                      <a:avLst/>
-                    </a:prstGeom>
-                  </pic:spPr>
-                </pic:pic>
-              </a:graphicData>
-            </a:graphic>
-          </wp:inline>
-        </w:drawing>
-      </w:r>
-      <w:r>
-        <w:rPr>
-          <w:rFonts w:ascii="Avenir Book" w:eastAsia="Candara" w:hAnsi="Avenir Book" w:cs="Candara"/>
-          <w:b/>
-          <w:bCs/>
-          <w:sz w:val="24"/>
-        </w:rPr>
-        <w:t xml:space="preserve">             </w:t>
-      </w:r>
-      <w:r>
-        <w:rPr>
-          <w:rFonts w:ascii="Avenir Book" w:eastAsia="Candara" w:hAnsi="Avenir Book" w:cs="Candara"/>
-          <w:b/>
-          <w:bCs/>
-          <w:sz w:val="24"/>
-        </w:rPr>
-        <w:t xml:space="preserve">  </w:t>
-      </w:r>
-    </w:p>
-    <w:p>
-      <w:pPr>
-        <w:spacing w:after="0"/>
-        <w:ind w:left="270" w:hanging="270"/>
-        <w:rPr>
-          <w:rFonts w:ascii="Avenir Book" w:hAnsi="Avenir Book"/>
-          <w:sz w:val="24"/>
-        </w:rPr>
-      </w:pPr>
-      <w:r>
-        <w:rPr>
-          <w:rFonts w:ascii="Avenir Book" w:eastAsia="Candara" w:hAnsi="Avenir Book" w:cs="Candara"/>
-          <w:sz w:val="24"/>
-        </w:rPr>
-        <w:t>2014</w:t>
-      </w:r>
-      <w:r>
-        <w:rPr>
-          <w:rFonts w:ascii="Avenir Book" w:eastAsia="Candara" w:hAnsi="Avenir Book" w:cs="Candara"/>
-          <w:color w:val="FF0000"/>
-          <w:sz w:val="24"/>
-        </w:rPr>
-        <w:t xml:space="preserve"> </w:t>
-      </w:r>
-      <w:r>
-        <w:rPr>
-          <w:rFonts w:ascii="Avenir Book" w:eastAsia="Candara" w:hAnsi="Avenir Book" w:cs="Candara"/>
-          <w:sz w:val="24"/>
-        </w:rPr>
-        <w:t>– 2015</w:t>
-      </w:r>
-    </w:p>
-    <w:p>
-      <w:pPr>
-        <w:spacing w:after="0"/>
-        <w:rPr>
-          <w:rFonts w:ascii="Avenir Light" w:hAnsi="Avenir Light"/>
-          <w:sz w:val="24"/>
-        </w:rPr>
-      </w:pPr>
-      <w:r>
-        <w:rPr>
-          <w:rFonts w:ascii="Avenir Light" w:eastAsia="Candara" w:hAnsi="Avenir Light" w:cs="Candara"/>
-          <w:color w:val="000000" w:themeColor="text1"/>
-          <w:sz w:val="24"/>
-        </w:rPr>
-        <w:t xml:space="preserve">Provided start up with strategy planning, market and competitive analysis, pricing and positioning research, investor relations, new product design, workflows and redesign UI to support self-serve vendor onboarding. </w:t>
-      </w:r>
-    </w:p>
-    <w:p>
-      <w:pPr>
-        <w:spacing w:after="0"/>
-        <w:ind w:left="270" w:hanging="270"/>
-        <w:rPr>
-          <w:rFonts w:ascii="Avenir Book" w:eastAsia="Candara" w:hAnsi="Avenir Book" w:cs="Candara"/>
-          <w:sz w:val="24"/>
-        </w:rPr>
-      </w:pPr>
-      <w:proofErr w:type="spellStart"/>
-      <w:r>
-        <w:rPr>
-          <w:rFonts w:ascii="Avenir Book" w:eastAsia="Candara" w:hAnsi="Avenir Book" w:cs="Candara"/>
-          <w:b/>
-          <w:bCs/>
-          <w:sz w:val="24"/>
-        </w:rPr>
-        <w:t>Datacert</w:t>
-      </w:r>
-      <w:proofErr w:type="spellEnd"/>
-      <w:r>
-        <w:rPr>
-          <w:rFonts w:ascii="Avenir Book" w:eastAsia="Candara" w:hAnsi="Avenir Book" w:cs="Candara"/>
-          <w:b/>
-          <w:bCs/>
-          <w:sz w:val="24"/>
-        </w:rPr>
-        <w:t xml:space="preserve">  (ELM at </w:t>
-      </w:r>
-      <w:proofErr w:type="spellStart"/>
-      <w:r>
-        <w:rPr>
-          <w:rFonts w:ascii="Avenir Book" w:eastAsia="Candara" w:hAnsi="Avenir Book" w:cs="Candara"/>
-          <w:b/>
-          <w:bCs/>
-          <w:sz w:val="24"/>
-        </w:rPr>
-        <w:t>Wolters</w:t>
-      </w:r>
-      <w:proofErr w:type="spellEnd"/>
-      <w:r>
-        <w:rPr>
-          <w:rFonts w:ascii="Avenir Book" w:eastAsia="Candara" w:hAnsi="Avenir Book" w:cs="Candara"/>
-          <w:b/>
-          <w:bCs/>
-          <w:sz w:val="24"/>
-        </w:rPr>
-        <w:t xml:space="preserve"> Kluwer) – SW Training </w:t>
-      </w:r>
-      <w:proofErr w:type="gramStart"/>
-      <w:r>
-        <w:rPr>
-          <w:rFonts w:ascii="Avenir Book" w:eastAsia="Candara" w:hAnsi="Avenir Book" w:cs="Candara"/>
-          <w:b/>
-          <w:bCs/>
-          <w:sz w:val="24"/>
-        </w:rPr>
-        <w:t>Developer</w:t>
-      </w:r>
-      <w:r>
-        <w:rPr>
-          <w:rFonts w:ascii="Avenir Book" w:eastAsia="Candara" w:hAnsi="Avenir Book" w:cs="Candara"/>
-          <w:b/>
-          <w:bCs/>
-          <w:sz w:val="24"/>
-        </w:rPr>
-        <w:t xml:space="preserve">    </w:t>
-      </w:r>
-      <w:proofErr w:type="gramEnd"/>
-      <w:r>
-        <w:rPr>
-          <w:rFonts w:ascii="Avenir Book" w:hAnsi="Avenir Book"/>
-          <w:noProof/>
-          <w:sz w:val="24"/>
-          <w:lang w:eastAsia="en-US"/>
-        </w:rPr>
-        <w:drawing>
-          <wp:inline distT="0" distB="0" distL="0" distR="0" wp14:anchorId="47E180F8" wp14:editId="4E545958">
-            <wp:extent cx="1112485" cy="307340"/>
-            <wp:effectExtent l="0" t="0" r="5715" b="0"/>
-            <wp:docPr id="894566788" name="picture" title="Image"/>
-            <wp:cNvGraphicFramePr>
-              <a:graphicFrameLocks xmlns:a="http://schemas.openxmlformats.org/drawingml/2006/main" noChangeAspect="1"/>
-            </wp:cNvGraphicFramePr>
-            <a:graphic xmlns:a="http://schemas.openxmlformats.org/drawingml/2006/main">
-              <a:graphicData uri="http://schemas.openxmlformats.org/drawingml/2006/picture">
-                <pic:pic xmlns:pic="http://schemas.openxmlformats.org/drawingml/2006/picture">
-                  <pic:nvPicPr>
-                    <pic:cNvPr id="0" name="picture"/>
-                    <pic:cNvPicPr/>
-                  </pic:nvPicPr>
-                  <pic:blipFill>
-                    <a:blip r:embed="rId31">
-                      <a:extLst>
-                        <a:ext uri="{28A0092B-C50C-407E-A947-70E740481C1C}">
-                          <a14:useLocalDpi xmlns:a14="http://schemas.microsoft.com/office/drawing/2010/main" val="0"/>
-                        </a:ext>
-                      </a:extLst>
-                    </a:blip>
-                    <a:stretch>
-                      <a:fillRect/>
-                    </a:stretch>
-                  </pic:blipFill>
-                  <pic:spPr>
-                    <a:xfrm>
-                      <a:off x="0" y="0"/>
                       <a:ext cx="1115467" cy="308164"/>
                     </a:xfrm>
                     <a:prstGeom prst="rect">
@@ -3929,7 +3912,7 @@
                     </pic:cNvPicPr>
                   </pic:nvPicPr>
                   <pic:blipFill>
-                    <a:blip r:embed="rId32">
+                    <a:blip r:embed="rId31">
                       <a:extLst>
                         <a:ext uri="{28A0092B-C50C-407E-A947-70E740481C1C}">
                           <a14:useLocalDpi xmlns:a14="http://schemas.microsoft.com/office/drawing/2010/main" val="0"/>
@@ -4189,7 +4172,7 @@
                     <pic:cNvPicPr/>
                   </pic:nvPicPr>
                   <pic:blipFill>
-                    <a:blip r:embed="rId33">
+                    <a:blip r:embed="rId32">
                       <a:extLst>
                         <a:ext uri="{28A0092B-C50C-407E-A947-70E740481C1C}">
                           <a14:useLocalDpi xmlns:a14="http://schemas.microsoft.com/office/drawing/2010/main" val="0"/>
@@ -5523,7 +5506,7 @@
 </file>
 
 <file path=customXml/itemProps1.xml><?xml version="1.0" encoding="utf-8"?>
-<ds:datastoreItem xmlns:ds="http://schemas.openxmlformats.org/officeDocument/2006/customXml" ds:itemID="{DD69F9D2-B606-DE4B-B809-CB26E2315927}">
+<ds:datastoreItem xmlns:ds="http://schemas.openxmlformats.org/officeDocument/2006/customXml" ds:itemID="{31C81801-C38A-2A4C-96B9-18470091B481}">
   <ds:schemaRefs>
     <ds:schemaRef ds:uri="http://schemas.openxmlformats.org/officeDocument/2006/bibliography"/>
   </ds:schemaRefs>

</xml_diff>